<commit_message>
Adição do Relatório 5 em PDF e do código ConditionalProbability.ipynb
</commit_message>
<xml_diff>
--- a/Aula 5/Relatório 5 - Guilherme Loan Schneider.docx
+++ b/Aula 5/Relatório 5 - Guilherme Loan Schneider.docx
@@ -374,13 +374,23 @@
         <w:t xml:space="preserve"> Os dados foram criados a partir da função </w:t>
       </w:r>
       <w:proofErr w:type="spellStart"/>
-      <w:r>
-        <w:rPr>
-          <w:rFonts w:ascii="Arial" w:hAnsi="Arial" w:cs="Arial"/>
-          <w:sz w:val="20"/>
-          <w:szCs w:val="20"/>
-        </w:rPr>
-        <w:t>np.random.normal</w:t>
+      <w:proofErr w:type="gramStart"/>
+      <w:r>
+        <w:rPr>
+          <w:rFonts w:ascii="Arial" w:hAnsi="Arial" w:cs="Arial"/>
+          <w:sz w:val="20"/>
+          <w:szCs w:val="20"/>
+        </w:rPr>
+        <w:t>np.random</w:t>
+      </w:r>
+      <w:proofErr w:type="gramEnd"/>
+      <w:r>
+        <w:rPr>
+          <w:rFonts w:ascii="Arial" w:hAnsi="Arial" w:cs="Arial"/>
+          <w:sz w:val="20"/>
+          <w:szCs w:val="20"/>
+        </w:rPr>
+        <w:t>.normal</w:t>
       </w:r>
       <w:proofErr w:type="spellEnd"/>
       <w:r>
@@ -769,13 +779,23 @@
         <w:t xml:space="preserve"> e a definição de um conjunto de dados das idades de 500 indivíduos utilizando a função </w:t>
       </w:r>
       <w:proofErr w:type="spellStart"/>
-      <w:r>
-        <w:rPr>
-          <w:rFonts w:ascii="Arial" w:hAnsi="Arial" w:cs="Arial"/>
-          <w:sz w:val="20"/>
-          <w:szCs w:val="20"/>
-        </w:rPr>
-        <w:t>np.random.randint</w:t>
+      <w:proofErr w:type="gramStart"/>
+      <w:r>
+        <w:rPr>
+          <w:rFonts w:ascii="Arial" w:hAnsi="Arial" w:cs="Arial"/>
+          <w:sz w:val="20"/>
+          <w:szCs w:val="20"/>
+        </w:rPr>
+        <w:t>np.random</w:t>
+      </w:r>
+      <w:proofErr w:type="gramEnd"/>
+      <w:r>
+        <w:rPr>
+          <w:rFonts w:ascii="Arial" w:hAnsi="Arial" w:cs="Arial"/>
+          <w:sz w:val="20"/>
+          <w:szCs w:val="20"/>
+        </w:rPr>
+        <w:t>.randint</w:t>
       </w:r>
       <w:proofErr w:type="spellEnd"/>
       <w:r>
@@ -2250,6 +2270,7 @@
         </w:rPr>
       </w:pPr>
       <w:proofErr w:type="spellStart"/>
+      <w:proofErr w:type="gramStart"/>
       <w:r>
         <w:rPr>
           <w:rFonts w:ascii="Arial" w:hAnsi="Arial" w:cs="Arial"/>
@@ -2259,6 +2280,7 @@
         <w:t>np.mean</w:t>
       </w:r>
       <w:proofErr w:type="spellEnd"/>
+      <w:proofErr w:type="gramEnd"/>
       <w:r>
         <w:rPr>
           <w:rFonts w:ascii="Arial" w:hAnsi="Arial" w:cs="Arial"/>
@@ -2456,6 +2478,7 @@
         <w:t xml:space="preserve">import </w:t>
       </w:r>
       <w:proofErr w:type="spellStart"/>
+      <w:proofErr w:type="gramStart"/>
       <w:r>
         <w:rPr>
           <w:rFonts w:ascii="Arial" w:hAnsi="Arial" w:cs="Arial"/>
@@ -2466,6 +2489,7 @@
         <w:t>scipy.stats</w:t>
       </w:r>
       <w:proofErr w:type="spellEnd"/>
+      <w:proofErr w:type="gramEnd"/>
       <w:r>
         <w:rPr>
           <w:rFonts w:ascii="Arial" w:hAnsi="Arial" w:cs="Arial"/>
@@ -2498,6 +2522,7 @@
         </w:rPr>
       </w:pPr>
       <w:proofErr w:type="spellStart"/>
+      <w:proofErr w:type="gramStart"/>
       <w:r>
         <w:rPr>
           <w:rFonts w:ascii="Arial" w:hAnsi="Arial" w:cs="Arial"/>
@@ -2508,6 +2533,7 @@
         <w:t>sp.skew</w:t>
       </w:r>
       <w:proofErr w:type="spellEnd"/>
+      <w:proofErr w:type="gramEnd"/>
       <w:r>
         <w:rPr>
           <w:rFonts w:ascii="Arial" w:hAnsi="Arial" w:cs="Arial"/>
@@ -2603,6 +2629,7 @@
         <w:t xml:space="preserve"> </w:t>
       </w:r>
       <w:proofErr w:type="spellStart"/>
+      <w:proofErr w:type="gramStart"/>
       <w:r>
         <w:rPr>
           <w:rFonts w:ascii="Arial" w:hAnsi="Arial" w:cs="Arial"/>
@@ -2612,6 +2639,7 @@
         <w:t>scipy.stats</w:t>
       </w:r>
       <w:proofErr w:type="spellEnd"/>
+      <w:proofErr w:type="gramEnd"/>
       <w:r>
         <w:rPr>
           <w:rFonts w:ascii="Arial" w:hAnsi="Arial" w:cs="Arial"/>
@@ -2641,6 +2669,7 @@
         </w:rPr>
       </w:pPr>
       <w:proofErr w:type="spellStart"/>
+      <w:proofErr w:type="gramStart"/>
       <w:r>
         <w:rPr>
           <w:rFonts w:ascii="Arial" w:hAnsi="Arial" w:cs="Arial"/>
@@ -2650,6 +2679,7 @@
         <w:t>sp.kurtosis</w:t>
       </w:r>
       <w:proofErr w:type="spellEnd"/>
+      <w:proofErr w:type="gramEnd"/>
       <w:r>
         <w:rPr>
           <w:rFonts w:ascii="Arial" w:hAnsi="Arial" w:cs="Arial"/>
@@ -2712,20 +2742,20 @@
     </w:p>
     <w:p>
       <w:pPr>
-        <w:jc w:val="both"/>
-        <w:rPr>
-          <w:rFonts w:ascii="Arial" w:hAnsi="Arial" w:cs="Arial"/>
-          <w:sz w:val="20"/>
-          <w:szCs w:val="20"/>
-        </w:rPr>
-      </w:pPr>
-      <w:r>
-        <w:rPr>
-          <w:rFonts w:ascii="Arial" w:hAnsi="Arial" w:cs="Arial"/>
-          <w:sz w:val="20"/>
-          <w:szCs w:val="20"/>
-        </w:rPr>
-        <w:tab/>
+        <w:ind w:firstLine="708"/>
+        <w:jc w:val="both"/>
+        <w:rPr>
+          <w:rFonts w:ascii="Arial" w:hAnsi="Arial" w:cs="Arial"/>
+          <w:sz w:val="20"/>
+          <w:szCs w:val="20"/>
+        </w:rPr>
+      </w:pPr>
+      <w:r>
+        <w:rPr>
+          <w:rFonts w:ascii="Arial" w:hAnsi="Arial" w:cs="Arial"/>
+          <w:sz w:val="20"/>
+          <w:szCs w:val="20"/>
+        </w:rPr>
         <w:t>Nessa seção teve-se uma introdução a plotagem de diferentes tipos de gráficos, bem como alterações visuais, ajustes de eixos, dentre outros. Os principais tópicos tratados nessa seção foram os seguintes:</w:t>
       </w:r>
     </w:p>
@@ -2951,6 +2981,7 @@
         <w:t xml:space="preserve">Gráfico de dispersão utilizando a função </w:t>
       </w:r>
       <w:proofErr w:type="spellStart"/>
+      <w:proofErr w:type="gramStart"/>
       <w:r>
         <w:rPr>
           <w:rFonts w:ascii="Arial" w:hAnsi="Arial" w:cs="Arial"/>
@@ -2966,7 +2997,16 @@
           <w:sz w:val="20"/>
           <w:szCs w:val="20"/>
         </w:rPr>
-        <w:t>()</w:t>
+        <w:t>(</w:t>
+      </w:r>
+      <w:proofErr w:type="gramEnd"/>
+      <w:r>
+        <w:rPr>
+          <w:rFonts w:ascii="Arial" w:hAnsi="Arial" w:cs="Arial"/>
+          <w:sz w:val="20"/>
+          <w:szCs w:val="20"/>
+        </w:rPr>
+        <w:t>)</w:t>
       </w:r>
       <w:r>
         <w:rPr>
@@ -3069,6 +3109,16 @@
     </w:p>
     <w:p>
       <w:pPr>
+        <w:jc w:val="both"/>
+        <w:rPr>
+          <w:rFonts w:ascii="Arial" w:hAnsi="Arial" w:cs="Arial"/>
+          <w:sz w:val="20"/>
+          <w:szCs w:val="20"/>
+        </w:rPr>
+      </w:pPr>
+    </w:p>
+    <w:p>
+      <w:pPr>
         <w:jc w:val="center"/>
         <w:rPr>
           <w:rFonts w:ascii="Arial" w:hAnsi="Arial" w:cs="Arial"/>
@@ -3090,9 +3140,19 @@
           <w:rFonts w:ascii="Arial" w:hAnsi="Arial" w:cs="Arial"/>
           <w:sz w:val="20"/>
           <w:szCs w:val="20"/>
+        </w:rPr>
+      </w:pPr>
+      <w:r>
+        <w:rPr>
+          <w:rFonts w:ascii="Arial" w:hAnsi="Arial" w:cs="Arial"/>
+          <w:sz w:val="20"/>
+          <w:szCs w:val="20"/>
           <w:u w:val="single"/>
         </w:rPr>
-      </w:pPr>
+        <w:t xml:space="preserve">Todo o desenvolvimento dessa seção está detalhado nos arquivos enviados no GitHub, bem como </w:t>
+      </w:r>
+      <w:proofErr w:type="spellStart"/>
+      <w:proofErr w:type="gramStart"/>
       <w:r>
         <w:rPr>
           <w:rFonts w:ascii="Arial" w:hAnsi="Arial" w:cs="Arial"/>
@@ -3100,11 +3160,640 @@
           <w:szCs w:val="20"/>
           <w:u w:val="single"/>
         </w:rPr>
-        <w:t>Todo o desenvolvimento dessa seção está detalhado nos arquivos enviados no GitHub, bem como imagens e comentários</w:t>
-      </w:r>
-    </w:p>
-    <w:p>
-      <w:pPr>
+        <w:t>imagens</w:t>
+      </w:r>
+      <w:r>
+        <w:rPr>
+          <w:rFonts w:ascii="Arial" w:hAnsi="Arial" w:cs="Arial"/>
+          <w:sz w:val="20"/>
+          <w:szCs w:val="20"/>
+          <w:u w:val="single"/>
+        </w:rPr>
+        <w:t>,</w:t>
+      </w:r>
+      <w:r>
+        <w:rPr>
+          <w:rFonts w:ascii="Arial" w:hAnsi="Arial" w:cs="Arial"/>
+          <w:sz w:val="20"/>
+          <w:szCs w:val="20"/>
+          <w:u w:val="single"/>
+        </w:rPr>
+        <w:t>comentários</w:t>
+      </w:r>
+      <w:proofErr w:type="spellEnd"/>
+      <w:proofErr w:type="gramEnd"/>
+      <w:r>
+        <w:rPr>
+          <w:rFonts w:ascii="Arial" w:hAnsi="Arial" w:cs="Arial"/>
+          <w:sz w:val="20"/>
+          <w:szCs w:val="20"/>
+          <w:u w:val="single"/>
+        </w:rPr>
+        <w:t xml:space="preserve"> e atividades</w:t>
+      </w:r>
+    </w:p>
+    <w:p>
+      <w:pPr>
+        <w:ind w:firstLine="708"/>
+        <w:jc w:val="both"/>
+        <w:rPr>
+          <w:rFonts w:ascii="Arial" w:hAnsi="Arial" w:cs="Arial"/>
+          <w:sz w:val="20"/>
+          <w:szCs w:val="20"/>
+        </w:rPr>
+      </w:pPr>
+      <w:r>
+        <w:rPr>
+          <w:rFonts w:ascii="Arial" w:hAnsi="Arial" w:cs="Arial"/>
+          <w:sz w:val="20"/>
+          <w:szCs w:val="20"/>
+        </w:rPr>
+        <w:t xml:space="preserve">Nessa seção teve-se uma introdução a plotagem de </w:t>
+      </w:r>
+      <w:r>
+        <w:rPr>
+          <w:rFonts w:ascii="Arial" w:hAnsi="Arial" w:cs="Arial"/>
+          <w:sz w:val="20"/>
+          <w:szCs w:val="20"/>
+        </w:rPr>
+        <w:t xml:space="preserve">mais alguns gráficos utilizando a biblioteca </w:t>
+      </w:r>
+      <w:proofErr w:type="spellStart"/>
+      <w:r>
+        <w:rPr>
+          <w:rFonts w:ascii="Arial" w:hAnsi="Arial" w:cs="Arial"/>
+          <w:sz w:val="20"/>
+          <w:szCs w:val="20"/>
+        </w:rPr>
+        <w:t>Seaborn</w:t>
+      </w:r>
+      <w:proofErr w:type="spellEnd"/>
+      <w:r>
+        <w:rPr>
+          <w:rFonts w:ascii="Arial" w:hAnsi="Arial" w:cs="Arial"/>
+          <w:sz w:val="20"/>
+          <w:szCs w:val="20"/>
+        </w:rPr>
+        <w:t xml:space="preserve">, que como o autor das aulas disse, é um </w:t>
+      </w:r>
+      <w:proofErr w:type="spellStart"/>
+      <w:r>
+        <w:rPr>
+          <w:rFonts w:ascii="Arial" w:hAnsi="Arial" w:cs="Arial"/>
+          <w:sz w:val="20"/>
+          <w:szCs w:val="20"/>
+        </w:rPr>
+        <w:t>MatplotLib</w:t>
+      </w:r>
+      <w:proofErr w:type="spellEnd"/>
+      <w:r>
+        <w:rPr>
+          <w:rFonts w:ascii="Arial" w:hAnsi="Arial" w:cs="Arial"/>
+          <w:sz w:val="20"/>
+          <w:szCs w:val="20"/>
+        </w:rPr>
+        <w:t>++, onde é possível fazer visualizações mais agradáveis e personalizações nos gráficos. Abaixo estão listados os conteúdos abordados nessa seção do curso:</w:t>
+      </w:r>
+    </w:p>
+    <w:p>
+      <w:pPr>
+        <w:pStyle w:val="PargrafodaLista"/>
+        <w:numPr>
+          <w:ilvl w:val="0"/>
+          <w:numId w:val="5"/>
+        </w:numPr>
+        <w:jc w:val="both"/>
+        <w:rPr>
+          <w:rFonts w:ascii="Arial" w:hAnsi="Arial" w:cs="Arial"/>
+          <w:sz w:val="20"/>
+          <w:szCs w:val="20"/>
+        </w:rPr>
+      </w:pPr>
+      <w:r>
+        <w:rPr>
+          <w:rFonts w:ascii="Arial" w:hAnsi="Arial" w:cs="Arial"/>
+          <w:sz w:val="20"/>
+          <w:szCs w:val="20"/>
+        </w:rPr>
+        <w:t>Como primeiro item, utilizou-se um banco de dados de consumo de veículos.</w:t>
+      </w:r>
+    </w:p>
+    <w:p>
+      <w:pPr>
+        <w:pStyle w:val="PargrafodaLista"/>
+        <w:numPr>
+          <w:ilvl w:val="0"/>
+          <w:numId w:val="5"/>
+        </w:numPr>
+        <w:jc w:val="both"/>
+        <w:rPr>
+          <w:rFonts w:ascii="Arial" w:hAnsi="Arial" w:cs="Arial"/>
+          <w:sz w:val="20"/>
+          <w:szCs w:val="20"/>
+        </w:rPr>
+      </w:pPr>
+      <w:r>
+        <w:rPr>
+          <w:rFonts w:ascii="Arial" w:hAnsi="Arial" w:cs="Arial"/>
+          <w:sz w:val="20"/>
+          <w:szCs w:val="20"/>
+        </w:rPr>
+        <w:t xml:space="preserve">Em seguida, utilizou-se um gráfico de barras, já utilizando o </w:t>
+      </w:r>
+      <w:proofErr w:type="spellStart"/>
+      <w:r>
+        <w:rPr>
+          <w:rFonts w:ascii="Arial" w:hAnsi="Arial" w:cs="Arial"/>
+          <w:sz w:val="20"/>
+          <w:szCs w:val="20"/>
+        </w:rPr>
+        <w:t>Seaborn</w:t>
+      </w:r>
+      <w:proofErr w:type="spellEnd"/>
+      <w:r>
+        <w:rPr>
+          <w:rFonts w:ascii="Arial" w:hAnsi="Arial" w:cs="Arial"/>
+          <w:sz w:val="20"/>
+          <w:szCs w:val="20"/>
+        </w:rPr>
+        <w:t>, para visualizar a quantidade de veículos com determinada quantia de marchas.</w:t>
+      </w:r>
+    </w:p>
+    <w:p>
+      <w:pPr>
+        <w:pStyle w:val="PargrafodaLista"/>
+        <w:numPr>
+          <w:ilvl w:val="0"/>
+          <w:numId w:val="5"/>
+        </w:numPr>
+        <w:jc w:val="both"/>
+        <w:rPr>
+          <w:rFonts w:ascii="Arial" w:hAnsi="Arial" w:cs="Arial"/>
+          <w:sz w:val="20"/>
+          <w:szCs w:val="20"/>
+        </w:rPr>
+      </w:pPr>
+      <w:r>
+        <w:rPr>
+          <w:rFonts w:ascii="Arial" w:hAnsi="Arial" w:cs="Arial"/>
+          <w:sz w:val="20"/>
+          <w:szCs w:val="20"/>
+        </w:rPr>
+        <w:t>Utilizou-se também um histograma com uma linha representando a média dos valores.</w:t>
+      </w:r>
+    </w:p>
+    <w:p>
+      <w:pPr>
+        <w:pStyle w:val="PargrafodaLista"/>
+        <w:numPr>
+          <w:ilvl w:val="0"/>
+          <w:numId w:val="5"/>
+        </w:numPr>
+        <w:jc w:val="both"/>
+        <w:rPr>
+          <w:rFonts w:ascii="Arial" w:hAnsi="Arial" w:cs="Arial"/>
+          <w:sz w:val="20"/>
+          <w:szCs w:val="20"/>
+        </w:rPr>
+      </w:pPr>
+      <w:r>
+        <w:rPr>
+          <w:rFonts w:ascii="Arial" w:hAnsi="Arial" w:cs="Arial"/>
+          <w:sz w:val="20"/>
+          <w:szCs w:val="20"/>
+        </w:rPr>
+        <w:t xml:space="preserve">Uma matriz de gráficos correlacionados chamado de </w:t>
+      </w:r>
+      <w:proofErr w:type="spellStart"/>
+      <w:r>
+        <w:rPr>
+          <w:rFonts w:ascii="Arial" w:hAnsi="Arial" w:cs="Arial"/>
+          <w:sz w:val="20"/>
+          <w:szCs w:val="20"/>
+        </w:rPr>
+        <w:t>pairplot</w:t>
+      </w:r>
+      <w:proofErr w:type="spellEnd"/>
+      <w:r>
+        <w:rPr>
+          <w:rFonts w:ascii="Arial" w:hAnsi="Arial" w:cs="Arial"/>
+          <w:sz w:val="20"/>
+          <w:szCs w:val="20"/>
+        </w:rPr>
+        <w:t>, permitindo uma análise de várias informações combinadas.</w:t>
+      </w:r>
+    </w:p>
+    <w:p>
+      <w:pPr>
+        <w:pStyle w:val="PargrafodaLista"/>
+        <w:numPr>
+          <w:ilvl w:val="0"/>
+          <w:numId w:val="5"/>
+        </w:numPr>
+        <w:jc w:val="both"/>
+        <w:rPr>
+          <w:rFonts w:ascii="Arial" w:hAnsi="Arial" w:cs="Arial"/>
+          <w:sz w:val="20"/>
+          <w:szCs w:val="20"/>
+        </w:rPr>
+      </w:pPr>
+      <w:r>
+        <w:rPr>
+          <w:rFonts w:ascii="Arial" w:hAnsi="Arial" w:cs="Arial"/>
+          <w:sz w:val="20"/>
+          <w:szCs w:val="20"/>
+        </w:rPr>
+        <w:t>Gráfico de dispersão, que permite analisar a organização dos dados</w:t>
+      </w:r>
+      <w:r>
+        <w:rPr>
+          <w:rFonts w:ascii="Arial" w:hAnsi="Arial" w:cs="Arial"/>
+          <w:sz w:val="20"/>
+          <w:szCs w:val="20"/>
+        </w:rPr>
+        <w:t>.</w:t>
+      </w:r>
+    </w:p>
+    <w:p>
+      <w:pPr>
+        <w:pStyle w:val="PargrafodaLista"/>
+        <w:numPr>
+          <w:ilvl w:val="0"/>
+          <w:numId w:val="5"/>
+        </w:numPr>
+        <w:jc w:val="both"/>
+        <w:rPr>
+          <w:rFonts w:ascii="Arial" w:hAnsi="Arial" w:cs="Arial"/>
+          <w:sz w:val="20"/>
+          <w:szCs w:val="20"/>
+        </w:rPr>
+      </w:pPr>
+      <w:r>
+        <w:rPr>
+          <w:rFonts w:ascii="Arial" w:hAnsi="Arial" w:cs="Arial"/>
+          <w:sz w:val="20"/>
+          <w:szCs w:val="20"/>
+        </w:rPr>
+        <w:t xml:space="preserve">O </w:t>
+      </w:r>
+      <w:proofErr w:type="spellStart"/>
+      <w:r>
+        <w:rPr>
+          <w:rFonts w:ascii="Arial" w:hAnsi="Arial" w:cs="Arial"/>
+          <w:sz w:val="20"/>
+          <w:szCs w:val="20"/>
+        </w:rPr>
+        <w:t>jointplot</w:t>
+      </w:r>
+      <w:proofErr w:type="spellEnd"/>
+      <w:r>
+        <w:rPr>
+          <w:rFonts w:ascii="Arial" w:hAnsi="Arial" w:cs="Arial"/>
+          <w:sz w:val="20"/>
+          <w:szCs w:val="20"/>
+        </w:rPr>
+        <w:t>, que são gráficos combinados com um histograma, os gráficos podem ser de vários tipos, basta alterar o parâmetro “</w:t>
+      </w:r>
+      <w:proofErr w:type="spellStart"/>
+      <w:r>
+        <w:rPr>
+          <w:rFonts w:ascii="Arial" w:hAnsi="Arial" w:cs="Arial"/>
+          <w:sz w:val="20"/>
+          <w:szCs w:val="20"/>
+        </w:rPr>
+        <w:t>kind</w:t>
+      </w:r>
+      <w:proofErr w:type="spellEnd"/>
+      <w:r>
+        <w:rPr>
+          <w:rFonts w:ascii="Arial" w:hAnsi="Arial" w:cs="Arial"/>
+          <w:sz w:val="20"/>
+          <w:szCs w:val="20"/>
+        </w:rPr>
+        <w:t>”.</w:t>
+      </w:r>
+    </w:p>
+    <w:p>
+      <w:pPr>
+        <w:pStyle w:val="PargrafodaLista"/>
+        <w:numPr>
+          <w:ilvl w:val="0"/>
+          <w:numId w:val="5"/>
+        </w:numPr>
+        <w:jc w:val="both"/>
+        <w:rPr>
+          <w:rFonts w:ascii="Arial" w:hAnsi="Arial" w:cs="Arial"/>
+          <w:sz w:val="20"/>
+          <w:szCs w:val="20"/>
+        </w:rPr>
+      </w:pPr>
+      <w:proofErr w:type="spellStart"/>
+      <w:r>
+        <w:rPr>
+          <w:rFonts w:ascii="Arial" w:hAnsi="Arial" w:cs="Arial"/>
+          <w:sz w:val="20"/>
+          <w:szCs w:val="20"/>
+        </w:rPr>
+        <w:t>Lmplot</w:t>
+      </w:r>
+      <w:proofErr w:type="spellEnd"/>
+      <w:r>
+        <w:rPr>
+          <w:rFonts w:ascii="Arial" w:hAnsi="Arial" w:cs="Arial"/>
+          <w:sz w:val="20"/>
+          <w:szCs w:val="20"/>
+        </w:rPr>
+        <w:t>, que basicamente consiste em um gráfico de dispersão com uma linha de regressão linear.</w:t>
+      </w:r>
+    </w:p>
+    <w:p>
+      <w:pPr>
+        <w:pStyle w:val="PargrafodaLista"/>
+        <w:numPr>
+          <w:ilvl w:val="0"/>
+          <w:numId w:val="5"/>
+        </w:numPr>
+        <w:jc w:val="both"/>
+        <w:rPr>
+          <w:rFonts w:ascii="Arial" w:hAnsi="Arial" w:cs="Arial"/>
+          <w:sz w:val="20"/>
+          <w:szCs w:val="20"/>
+        </w:rPr>
+      </w:pPr>
+      <w:r>
+        <w:rPr>
+          <w:rFonts w:ascii="Arial" w:hAnsi="Arial" w:cs="Arial"/>
+          <w:sz w:val="20"/>
+          <w:szCs w:val="20"/>
+        </w:rPr>
+        <w:t xml:space="preserve">O </w:t>
+      </w:r>
+      <w:proofErr w:type="spellStart"/>
+      <w:r>
+        <w:rPr>
+          <w:rFonts w:ascii="Arial" w:hAnsi="Arial" w:cs="Arial"/>
+          <w:sz w:val="20"/>
+          <w:szCs w:val="20"/>
+        </w:rPr>
+        <w:t>boxplot</w:t>
+      </w:r>
+      <w:proofErr w:type="spellEnd"/>
+      <w:r>
+        <w:rPr>
+          <w:rFonts w:ascii="Arial" w:hAnsi="Arial" w:cs="Arial"/>
+          <w:sz w:val="20"/>
+          <w:szCs w:val="20"/>
+        </w:rPr>
+        <w:t xml:space="preserve">, que é o Box e </w:t>
+      </w:r>
+      <w:proofErr w:type="spellStart"/>
+      <w:r>
+        <w:rPr>
+          <w:rFonts w:ascii="Arial" w:hAnsi="Arial" w:cs="Arial"/>
+          <w:sz w:val="20"/>
+          <w:szCs w:val="20"/>
+        </w:rPr>
+        <w:t>Whisker</w:t>
+      </w:r>
+      <w:proofErr w:type="spellEnd"/>
+      <w:r>
+        <w:rPr>
+          <w:rFonts w:ascii="Arial" w:hAnsi="Arial" w:cs="Arial"/>
+          <w:sz w:val="20"/>
+          <w:szCs w:val="20"/>
+        </w:rPr>
+        <w:t xml:space="preserve"> </w:t>
+      </w:r>
+      <w:proofErr w:type="spellStart"/>
+      <w:r>
+        <w:rPr>
+          <w:rFonts w:ascii="Arial" w:hAnsi="Arial" w:cs="Arial"/>
+          <w:sz w:val="20"/>
+          <w:szCs w:val="20"/>
+        </w:rPr>
+        <w:t>Plot</w:t>
+      </w:r>
+      <w:proofErr w:type="spellEnd"/>
+      <w:r>
+        <w:rPr>
+          <w:rFonts w:ascii="Arial" w:hAnsi="Arial" w:cs="Arial"/>
+          <w:sz w:val="20"/>
+          <w:szCs w:val="20"/>
+        </w:rPr>
+        <w:t xml:space="preserve"> do </w:t>
+      </w:r>
+      <w:proofErr w:type="spellStart"/>
+      <w:r>
+        <w:rPr>
+          <w:rFonts w:ascii="Arial" w:hAnsi="Arial" w:cs="Arial"/>
+          <w:sz w:val="20"/>
+          <w:szCs w:val="20"/>
+        </w:rPr>
+        <w:t>MatplotLib</w:t>
+      </w:r>
+      <w:proofErr w:type="spellEnd"/>
+      <w:r>
+        <w:rPr>
+          <w:rFonts w:ascii="Arial" w:hAnsi="Arial" w:cs="Arial"/>
+          <w:sz w:val="20"/>
+          <w:szCs w:val="20"/>
+        </w:rPr>
+        <w:t>. Tem o objetivo de analisar a variação de determinado dado.</w:t>
+      </w:r>
+    </w:p>
+    <w:p>
+      <w:pPr>
+        <w:pStyle w:val="PargrafodaLista"/>
+        <w:numPr>
+          <w:ilvl w:val="0"/>
+          <w:numId w:val="5"/>
+        </w:numPr>
+        <w:jc w:val="both"/>
+        <w:rPr>
+          <w:rFonts w:ascii="Arial" w:hAnsi="Arial" w:cs="Arial"/>
+          <w:sz w:val="20"/>
+          <w:szCs w:val="20"/>
+        </w:rPr>
+      </w:pPr>
+      <w:proofErr w:type="spellStart"/>
+      <w:r>
+        <w:rPr>
+          <w:rFonts w:ascii="Arial" w:hAnsi="Arial" w:cs="Arial"/>
+          <w:sz w:val="20"/>
+          <w:szCs w:val="20"/>
+        </w:rPr>
+        <w:t>Swarmplot</w:t>
+      </w:r>
+      <w:proofErr w:type="spellEnd"/>
+      <w:r>
+        <w:rPr>
+          <w:rFonts w:ascii="Arial" w:hAnsi="Arial" w:cs="Arial"/>
+          <w:sz w:val="20"/>
+          <w:szCs w:val="20"/>
+        </w:rPr>
+        <w:t xml:space="preserve"> – Esse gráfico</w:t>
+      </w:r>
+      <w:r>
+        <w:rPr>
+          <w:rFonts w:ascii="Arial" w:hAnsi="Arial" w:cs="Arial"/>
+          <w:sz w:val="20"/>
+          <w:szCs w:val="20"/>
+        </w:rPr>
+        <w:t xml:space="preserve"> é um </w:t>
+      </w:r>
+      <w:proofErr w:type="spellStart"/>
+      <w:r>
+        <w:rPr>
+          <w:rFonts w:ascii="Arial" w:hAnsi="Arial" w:cs="Arial"/>
+          <w:sz w:val="20"/>
+          <w:szCs w:val="20"/>
+        </w:rPr>
+        <w:t>scatterplot</w:t>
+      </w:r>
+      <w:proofErr w:type="spellEnd"/>
+      <w:r>
+        <w:rPr>
+          <w:rFonts w:ascii="Arial" w:hAnsi="Arial" w:cs="Arial"/>
+          <w:sz w:val="20"/>
+          <w:szCs w:val="20"/>
+        </w:rPr>
+        <w:t xml:space="preserve"> que não deixa os pontos se sobreporem</w:t>
+      </w:r>
+      <w:r>
+        <w:rPr>
+          <w:rFonts w:ascii="Arial" w:hAnsi="Arial" w:cs="Arial"/>
+          <w:sz w:val="20"/>
+          <w:szCs w:val="20"/>
+        </w:rPr>
+        <w:t>.</w:t>
+      </w:r>
+    </w:p>
+    <w:p>
+      <w:pPr>
+        <w:pStyle w:val="PargrafodaLista"/>
+        <w:numPr>
+          <w:ilvl w:val="0"/>
+          <w:numId w:val="5"/>
+        </w:numPr>
+        <w:jc w:val="both"/>
+        <w:rPr>
+          <w:rFonts w:ascii="Arial" w:hAnsi="Arial" w:cs="Arial"/>
+          <w:sz w:val="20"/>
+          <w:szCs w:val="20"/>
+        </w:rPr>
+      </w:pPr>
+      <w:proofErr w:type="spellStart"/>
+      <w:r>
+        <w:rPr>
+          <w:rFonts w:ascii="Arial" w:hAnsi="Arial" w:cs="Arial"/>
+          <w:sz w:val="20"/>
+          <w:szCs w:val="20"/>
+        </w:rPr>
+        <w:t>Countplot</w:t>
+      </w:r>
+      <w:proofErr w:type="spellEnd"/>
+      <w:r>
+        <w:rPr>
+          <w:rFonts w:ascii="Arial" w:hAnsi="Arial" w:cs="Arial"/>
+          <w:sz w:val="20"/>
+          <w:szCs w:val="20"/>
+        </w:rPr>
+        <w:t xml:space="preserve"> - </w:t>
+      </w:r>
+      <w:r>
+        <w:rPr>
+          <w:rFonts w:ascii="Arial" w:hAnsi="Arial" w:cs="Arial"/>
+          <w:sz w:val="20"/>
+          <w:szCs w:val="20"/>
+        </w:rPr>
+        <w:t xml:space="preserve">O </w:t>
+      </w:r>
+      <w:proofErr w:type="spellStart"/>
+      <w:r>
+        <w:rPr>
+          <w:rFonts w:ascii="Arial" w:hAnsi="Arial" w:cs="Arial"/>
+          <w:sz w:val="20"/>
+          <w:szCs w:val="20"/>
+        </w:rPr>
+        <w:t>countplot</w:t>
+      </w:r>
+      <w:proofErr w:type="spellEnd"/>
+      <w:r>
+        <w:rPr>
+          <w:rFonts w:ascii="Arial" w:hAnsi="Arial" w:cs="Arial"/>
+          <w:sz w:val="20"/>
+          <w:szCs w:val="20"/>
+        </w:rPr>
+        <w:t xml:space="preserve"> é utilizado para contar a quantidade de ocorrências de um determinado valor</w:t>
+      </w:r>
+    </w:p>
+    <w:p>
+      <w:pPr>
+        <w:pStyle w:val="PargrafodaLista"/>
+        <w:numPr>
+          <w:ilvl w:val="0"/>
+          <w:numId w:val="5"/>
+        </w:numPr>
+        <w:jc w:val="both"/>
+        <w:rPr>
+          <w:rFonts w:ascii="Arial" w:hAnsi="Arial" w:cs="Arial"/>
+          <w:sz w:val="20"/>
+          <w:szCs w:val="20"/>
+        </w:rPr>
+      </w:pPr>
+      <w:proofErr w:type="spellStart"/>
+      <w:r>
+        <w:rPr>
+          <w:rFonts w:ascii="Arial" w:hAnsi="Arial" w:cs="Arial"/>
+          <w:sz w:val="20"/>
+          <w:szCs w:val="20"/>
+        </w:rPr>
+        <w:t>Heatmap</w:t>
+      </w:r>
+      <w:proofErr w:type="spellEnd"/>
+      <w:r>
+        <w:rPr>
+          <w:rFonts w:ascii="Arial" w:hAnsi="Arial" w:cs="Arial"/>
+          <w:sz w:val="20"/>
+          <w:szCs w:val="20"/>
+        </w:rPr>
+        <w:t xml:space="preserve"> – Como o próprio nome já diz, é um “mapa de calor”, onde é </w:t>
+      </w:r>
+      <w:r>
+        <w:rPr>
+          <w:rFonts w:ascii="Arial" w:hAnsi="Arial" w:cs="Arial"/>
+          <w:sz w:val="20"/>
+          <w:szCs w:val="20"/>
+        </w:rPr>
+        <w:t>utilizado para visualizar a relação entre duas variáveis categóricas e uma variável numérica</w:t>
+      </w:r>
+    </w:p>
+    <w:p>
+      <w:pPr>
+        <w:pStyle w:val="PargrafodaLista"/>
+        <w:numPr>
+          <w:ilvl w:val="0"/>
+          <w:numId w:val="5"/>
+        </w:numPr>
+        <w:jc w:val="both"/>
+        <w:rPr>
+          <w:rFonts w:ascii="Arial" w:hAnsi="Arial" w:cs="Arial"/>
+          <w:sz w:val="20"/>
+          <w:szCs w:val="20"/>
+        </w:rPr>
+      </w:pPr>
+      <w:r>
+        <w:rPr>
+          <w:rFonts w:ascii="Arial" w:hAnsi="Arial" w:cs="Arial"/>
+          <w:sz w:val="20"/>
+          <w:szCs w:val="20"/>
+        </w:rPr>
+        <w:t>Por fim, o autor disponibilizou uma atividade no final da aula, permitindo a manipulação dos dados de marchas de veículos com o consumo combinado.</w:t>
+      </w:r>
+    </w:p>
+    <w:p>
+      <w:pPr>
+        <w:jc w:val="both"/>
         <w:rPr>
           <w:rFonts w:ascii="Arial" w:hAnsi="Arial" w:cs="Arial"/>
           <w:sz w:val="20"/>
@@ -3123,6 +3812,7 @@
         <w:rPr>
           <w:rFonts w:ascii="Arial" w:hAnsi="Arial" w:cs="Arial"/>
         </w:rPr>
+        <w:lastRenderedPageBreak/>
         <w:t>Covariância</w:t>
       </w:r>
     </w:p>
@@ -3174,6 +3864,153 @@
     </w:p>
     <w:p>
       <w:pPr>
+        <w:jc w:val="center"/>
+        <w:rPr>
+          <w:rFonts w:ascii="Arial" w:hAnsi="Arial" w:cs="Arial"/>
+          <w:sz w:val="20"/>
+          <w:szCs w:val="20"/>
+        </w:rPr>
+      </w:pPr>
+      <w:r>
+        <w:rPr>
+          <w:rFonts w:ascii="Arial" w:hAnsi="Arial" w:cs="Arial"/>
+          <w:sz w:val="20"/>
+          <w:szCs w:val="20"/>
+        </w:rPr>
+        <w:t>Probabilidade Condicional</w:t>
+      </w:r>
+    </w:p>
+    <w:p>
+      <w:pPr>
+        <w:jc w:val="both"/>
+        <w:rPr>
+          <w:rFonts w:ascii="Arial" w:hAnsi="Arial" w:cs="Arial"/>
+          <w:sz w:val="20"/>
+          <w:szCs w:val="20"/>
+        </w:rPr>
+      </w:pPr>
+      <w:r>
+        <w:rPr>
+          <w:rFonts w:ascii="Arial" w:hAnsi="Arial" w:cs="Arial"/>
+          <w:sz w:val="20"/>
+          <w:szCs w:val="20"/>
+        </w:rPr>
+        <w:tab/>
+        <w:t>Consiste em analisar a chance de algo ocorrer, contando que um outro acontecimento anterior já ocorreu (Chance de B acontecer, sendo que A já ocorreu).</w:t>
+      </w:r>
+    </w:p>
+    <w:p>
+      <w:pPr>
+        <w:jc w:val="center"/>
+        <w:rPr>
+          <w:rFonts w:ascii="Arial" w:hAnsi="Arial" w:cs="Arial"/>
+          <w:sz w:val="20"/>
+          <w:szCs w:val="20"/>
+        </w:rPr>
+      </w:pPr>
+      <w:r>
+        <w:rPr>
+          <w:noProof/>
+        </w:rPr>
+        <w:drawing>
+          <wp:inline distT="0" distB="0" distL="0" distR="0" wp14:anchorId="05122AAC" wp14:editId="5C66A92D">
+            <wp:extent cx="2141220" cy="964336"/>
+            <wp:effectExtent l="0" t="0" r="0" b="7620"/>
+            <wp:docPr id="2126705427" name="Imagem 2" descr="Estatistica-Basica-R-e-Python/Cursos/Probabilidades/Aula 2 - Probabilidade  Condicional.md at master · DAngelo-S/Estatistica-Basica-R-e-Python · GitHub"/>
+            <wp:cNvGraphicFramePr>
+              <a:graphicFrameLocks xmlns:a="http://schemas.openxmlformats.org/drawingml/2006/main" noChangeAspect="1"/>
+            </wp:cNvGraphicFramePr>
+            <a:graphic xmlns:a="http://schemas.openxmlformats.org/drawingml/2006/main">
+              <a:graphicData uri="http://schemas.openxmlformats.org/drawingml/2006/picture">
+                <pic:pic xmlns:pic="http://schemas.openxmlformats.org/drawingml/2006/picture">
+                  <pic:nvPicPr>
+                    <pic:cNvPr id="0" name="Picture 3" descr="Estatistica-Basica-R-e-Python/Cursos/Probabilidades/Aula 2 - Probabilidade  Condicional.md at master · DAngelo-S/Estatistica-Basica-R-e-Python · GitHub"/>
+                    <pic:cNvPicPr>
+                      <a:picLocks noChangeAspect="1" noChangeArrowheads="1"/>
+                    </pic:cNvPicPr>
+                  </pic:nvPicPr>
+                  <pic:blipFill>
+                    <a:blip r:embed="rId17">
+                      <a:extLst>
+                        <a:ext uri="{28A0092B-C50C-407E-A947-70E740481C1C}">
+                          <a14:useLocalDpi xmlns:a14="http://schemas.microsoft.com/office/drawing/2010/main" val="0"/>
+                        </a:ext>
+                      </a:extLst>
+                    </a:blip>
+                    <a:srcRect/>
+                    <a:stretch>
+                      <a:fillRect/>
+                    </a:stretch>
+                  </pic:blipFill>
+                  <pic:spPr bwMode="auto">
+                    <a:xfrm>
+                      <a:off x="0" y="0"/>
+                      <a:ext cx="2161019" cy="973253"/>
+                    </a:xfrm>
+                    <a:prstGeom prst="rect">
+                      <a:avLst/>
+                    </a:prstGeom>
+                    <a:noFill/>
+                    <a:ln>
+                      <a:noFill/>
+                    </a:ln>
+                  </pic:spPr>
+                </pic:pic>
+              </a:graphicData>
+            </a:graphic>
+          </wp:inline>
+        </w:drawing>
+      </w:r>
+    </w:p>
+    <w:p>
+      <w:pPr>
+        <w:jc w:val="both"/>
+        <w:rPr>
+          <w:rFonts w:ascii="Arial" w:hAnsi="Arial" w:cs="Arial"/>
+          <w:sz w:val="20"/>
+          <w:szCs w:val="20"/>
+        </w:rPr>
+      </w:pPr>
+      <w:r>
+        <w:rPr>
+          <w:rFonts w:ascii="Arial" w:hAnsi="Arial" w:cs="Arial"/>
+          <w:sz w:val="20"/>
+          <w:szCs w:val="20"/>
+        </w:rPr>
+        <w:tab/>
+        <w:t>É normalmente utilizada em sites de compras, avaliando a chance de um indivíduo comprar o produto B dado que ele está comprando um produto similar A, estudos de comportamento de usuários, determinando as chances de ele acessar algum tipo de recurso dentro do site, dentre outros.</w:t>
+      </w:r>
+    </w:p>
+    <w:p>
+      <w:pPr>
+        <w:jc w:val="center"/>
+        <w:rPr>
+          <w:rFonts w:ascii="Arial" w:hAnsi="Arial" w:cs="Arial"/>
+          <w:sz w:val="20"/>
+          <w:szCs w:val="20"/>
+        </w:rPr>
+      </w:pPr>
+      <w:r>
+        <w:rPr>
+          <w:rFonts w:ascii="Arial" w:hAnsi="Arial" w:cs="Arial"/>
+          <w:sz w:val="20"/>
+          <w:szCs w:val="20"/>
+        </w:rPr>
+        <w:t xml:space="preserve">Teorema de </w:t>
+      </w:r>
+      <w:proofErr w:type="spellStart"/>
+      <w:r>
+        <w:rPr>
+          <w:rFonts w:ascii="Arial" w:hAnsi="Arial" w:cs="Arial"/>
+          <w:sz w:val="20"/>
+          <w:szCs w:val="20"/>
+        </w:rPr>
+        <w:t>Bayes</w:t>
+      </w:r>
+      <w:proofErr w:type="spellEnd"/>
+    </w:p>
+    <w:p>
+      <w:pPr>
         <w:ind w:firstLine="708"/>
         <w:jc w:val="both"/>
         <w:rPr>
@@ -3182,6 +4019,144 @@
           <w:szCs w:val="20"/>
         </w:rPr>
       </w:pPr>
+      <w:r>
+        <w:rPr>
+          <w:rFonts w:ascii="Arial" w:hAnsi="Arial" w:cs="Arial"/>
+          <w:sz w:val="20"/>
+          <w:szCs w:val="20"/>
+        </w:rPr>
+        <w:t xml:space="preserve">Esse teorema </w:t>
+      </w:r>
+      <w:r>
+        <w:rPr>
+          <w:rFonts w:ascii="Arial" w:hAnsi="Arial" w:cs="Arial"/>
+          <w:sz w:val="20"/>
+          <w:szCs w:val="20"/>
+        </w:rPr>
+        <w:t xml:space="preserve">descreve a probabilidade de um evento, baseado em um conhecimento </w:t>
+      </w:r>
+      <w:r>
+        <w:rPr>
+          <w:rFonts w:ascii="Arial" w:hAnsi="Arial" w:cs="Arial"/>
+          <w:sz w:val="20"/>
+          <w:szCs w:val="20"/>
+        </w:rPr>
+        <w:t>inicial (a priori)</w:t>
+      </w:r>
+      <w:r>
+        <w:rPr>
+          <w:rFonts w:ascii="Arial" w:hAnsi="Arial" w:cs="Arial"/>
+          <w:sz w:val="20"/>
+          <w:szCs w:val="20"/>
+        </w:rPr>
+        <w:t xml:space="preserve"> que pode estar relacionado ao evento.</w:t>
+      </w:r>
+      <w:r>
+        <w:rPr>
+          <w:rFonts w:ascii="Arial" w:hAnsi="Arial" w:cs="Arial"/>
+          <w:sz w:val="20"/>
+          <w:szCs w:val="20"/>
+        </w:rPr>
+        <w:t xml:space="preserve"> Um exemplo clássico é o problema de Monty Hall (problema das portas).</w:t>
+      </w:r>
+    </w:p>
+    <w:p>
+      <w:pPr>
+        <w:jc w:val="center"/>
+        <w:rPr>
+          <w:rFonts w:ascii="Arial" w:hAnsi="Arial" w:cs="Arial"/>
+          <w:sz w:val="20"/>
+          <w:szCs w:val="20"/>
+        </w:rPr>
+      </w:pPr>
+      <w:r>
+        <w:rPr>
+          <w:noProof/>
+        </w:rPr>
+        <w:drawing>
+          <wp:inline distT="0" distB="0" distL="0" distR="0" wp14:anchorId="038E3104" wp14:editId="50A076DE">
+            <wp:extent cx="2232660" cy="682873"/>
+            <wp:effectExtent l="0" t="0" r="0" b="3175"/>
+            <wp:docPr id="1654259419" name="Imagem 1" descr="Texto&#10;&#10;Descrição gerada automaticamente com confiança média"/>
+            <wp:cNvGraphicFramePr>
+              <a:graphicFrameLocks xmlns:a="http://schemas.openxmlformats.org/drawingml/2006/main" noChangeAspect="1"/>
+            </wp:cNvGraphicFramePr>
+            <a:graphic xmlns:a="http://schemas.openxmlformats.org/drawingml/2006/main">
+              <a:graphicData uri="http://schemas.openxmlformats.org/drawingml/2006/picture">
+                <pic:pic xmlns:pic="http://schemas.openxmlformats.org/drawingml/2006/picture">
+                  <pic:nvPicPr>
+                    <pic:cNvPr id="1654259419" name="Imagem 1" descr="Texto&#10;&#10;Descrição gerada automaticamente com confiança média"/>
+                    <pic:cNvPicPr>
+                      <a:picLocks noChangeAspect="1" noChangeArrowheads="1"/>
+                    </pic:cNvPicPr>
+                  </pic:nvPicPr>
+                  <pic:blipFill>
+                    <a:blip r:embed="rId18" cstate="print">
+                      <a:extLst>
+                        <a:ext uri="{28A0092B-C50C-407E-A947-70E740481C1C}">
+                          <a14:useLocalDpi xmlns:a14="http://schemas.microsoft.com/office/drawing/2010/main" val="0"/>
+                        </a:ext>
+                      </a:extLst>
+                    </a:blip>
+                    <a:srcRect/>
+                    <a:stretch>
+                      <a:fillRect/>
+                    </a:stretch>
+                  </pic:blipFill>
+                  <pic:spPr bwMode="auto">
+                    <a:xfrm>
+                      <a:off x="0" y="0"/>
+                      <a:ext cx="2256196" cy="690072"/>
+                    </a:xfrm>
+                    <a:prstGeom prst="rect">
+                      <a:avLst/>
+                    </a:prstGeom>
+                    <a:noFill/>
+                    <a:ln>
+                      <a:noFill/>
+                    </a:ln>
+                  </pic:spPr>
+                </pic:pic>
+              </a:graphicData>
+            </a:graphic>
+          </wp:inline>
+        </w:drawing>
+      </w:r>
+    </w:p>
+    <w:p>
+      <w:pPr>
+        <w:ind w:firstLine="708"/>
+        <w:jc w:val="both"/>
+        <w:rPr>
+          <w:rFonts w:ascii="Arial" w:hAnsi="Arial" w:cs="Arial"/>
+          <w:sz w:val="20"/>
+          <w:szCs w:val="20"/>
+        </w:rPr>
+      </w:pPr>
+      <w:r>
+        <w:rPr>
+          <w:rFonts w:ascii="Arial" w:hAnsi="Arial" w:cs="Arial"/>
+          <w:sz w:val="20"/>
+          <w:szCs w:val="20"/>
+        </w:rPr>
+        <w:t xml:space="preserve">É importante para verificar que a probabilidade de um evento B ocorrer dado um evento A, não </w:t>
+      </w:r>
+      <w:r>
+        <w:rPr>
+          <w:rFonts w:ascii="Arial" w:hAnsi="Arial" w:cs="Arial"/>
+          <w:sz w:val="20"/>
+          <w:szCs w:val="20"/>
+        </w:rPr>
+        <w:t xml:space="preserve">implica necessariamente </w:t>
+      </w:r>
+      <w:r>
+        <w:rPr>
+          <w:rFonts w:ascii="Arial" w:hAnsi="Arial" w:cs="Arial"/>
+          <w:sz w:val="20"/>
+          <w:szCs w:val="20"/>
+        </w:rPr>
+        <w:t>que um evento A ocorrer dado um B tem a mesma probabilidade.</w:t>
+      </w:r>
     </w:p>
     <w:p>
       <w:pPr>
@@ -3230,19 +4205,147 @@
     </w:p>
     <w:p>
       <w:pPr>
-        <w:rPr>
-          <w:rFonts w:ascii="Arial" w:hAnsi="Arial" w:cs="Arial"/>
-          <w:sz w:val="20"/>
-          <w:szCs w:val="20"/>
-        </w:rPr>
-      </w:pPr>
-      <w:r>
-        <w:rPr>
-          <w:rFonts w:ascii="Arial" w:hAnsi="Arial" w:cs="Arial"/>
-          <w:sz w:val="20"/>
-          <w:szCs w:val="20"/>
-        </w:rPr>
-        <w:t>&lt;Nesta seção o participante deverá descrever as suas conclusões sobre os temas abordados nas tarefas do card.&gt;</w:t>
+        <w:ind w:firstLine="708"/>
+        <w:jc w:val="both"/>
+        <w:rPr>
+          <w:rFonts w:ascii="Arial" w:hAnsi="Arial" w:cs="Arial"/>
+          <w:sz w:val="20"/>
+          <w:szCs w:val="20"/>
+        </w:rPr>
+      </w:pPr>
+      <w:r>
+        <w:rPr>
+          <w:rFonts w:ascii="Arial" w:hAnsi="Arial" w:cs="Arial"/>
+          <w:sz w:val="20"/>
+          <w:szCs w:val="20"/>
+        </w:rPr>
+        <w:t>Nesse módulo, foi possível compreender</w:t>
+      </w:r>
+      <w:r>
+        <w:rPr>
+          <w:rFonts w:ascii="Arial" w:hAnsi="Arial" w:cs="Arial"/>
+          <w:sz w:val="20"/>
+          <w:szCs w:val="20"/>
+        </w:rPr>
+        <w:t xml:space="preserve"> os conceitos fundamentais de análise de dados, abrangendo desde tipos de dados (numéricos, categóricos e ordinais) até conceitos estatísticos como média, mediana, moda, variância e desvio padrão. Também explora distribuições de probabilidade (uniforme, binomial, exponencial, entre outras), percentis e momentos estatísticos.</w:t>
+      </w:r>
+    </w:p>
+    <w:p>
+      <w:pPr>
+        <w:ind w:firstLine="708"/>
+        <w:jc w:val="both"/>
+        <w:rPr>
+          <w:rFonts w:ascii="Arial" w:hAnsi="Arial" w:cs="Arial"/>
+          <w:sz w:val="20"/>
+          <w:szCs w:val="20"/>
+        </w:rPr>
+      </w:pPr>
+      <w:r>
+        <w:rPr>
+          <w:rFonts w:ascii="Arial" w:hAnsi="Arial" w:cs="Arial"/>
+          <w:sz w:val="20"/>
+          <w:szCs w:val="20"/>
+        </w:rPr>
+        <w:t xml:space="preserve">Além disso, detalha o uso de ferramentas como </w:t>
+      </w:r>
+      <w:proofErr w:type="spellStart"/>
+      <w:r>
+        <w:rPr>
+          <w:rFonts w:ascii="Arial" w:hAnsi="Arial" w:cs="Arial"/>
+          <w:sz w:val="20"/>
+          <w:szCs w:val="20"/>
+        </w:rPr>
+        <w:t>Matplotlib</w:t>
+      </w:r>
+      <w:proofErr w:type="spellEnd"/>
+      <w:r>
+        <w:rPr>
+          <w:rFonts w:ascii="Arial" w:hAnsi="Arial" w:cs="Arial"/>
+          <w:sz w:val="20"/>
+          <w:szCs w:val="20"/>
+        </w:rPr>
+        <w:t xml:space="preserve"> e </w:t>
+      </w:r>
+      <w:proofErr w:type="spellStart"/>
+      <w:r>
+        <w:rPr>
+          <w:rFonts w:ascii="Arial" w:hAnsi="Arial" w:cs="Arial"/>
+          <w:sz w:val="20"/>
+          <w:szCs w:val="20"/>
+        </w:rPr>
+        <w:t>Seaborn</w:t>
+      </w:r>
+      <w:proofErr w:type="spellEnd"/>
+      <w:r>
+        <w:rPr>
+          <w:rFonts w:ascii="Arial" w:hAnsi="Arial" w:cs="Arial"/>
+          <w:sz w:val="20"/>
+          <w:szCs w:val="20"/>
+        </w:rPr>
+        <w:t xml:space="preserve"> para visualização de dados, com exemplos de gráficos como histogramas, gráficos de dispersão, </w:t>
+      </w:r>
+      <w:proofErr w:type="spellStart"/>
+      <w:r>
+        <w:rPr>
+          <w:rFonts w:ascii="Arial" w:hAnsi="Arial" w:cs="Arial"/>
+          <w:sz w:val="20"/>
+          <w:szCs w:val="20"/>
+        </w:rPr>
+        <w:t>boxplots</w:t>
+      </w:r>
+      <w:proofErr w:type="spellEnd"/>
+      <w:r>
+        <w:rPr>
+          <w:rFonts w:ascii="Arial" w:hAnsi="Arial" w:cs="Arial"/>
+          <w:sz w:val="20"/>
+          <w:szCs w:val="20"/>
+        </w:rPr>
+        <w:t xml:space="preserve"> e </w:t>
+      </w:r>
+      <w:proofErr w:type="spellStart"/>
+      <w:r>
+        <w:rPr>
+          <w:rFonts w:ascii="Arial" w:hAnsi="Arial" w:cs="Arial"/>
+          <w:sz w:val="20"/>
+          <w:szCs w:val="20"/>
+        </w:rPr>
+        <w:t>heatmaps</w:t>
+      </w:r>
+      <w:proofErr w:type="spellEnd"/>
+      <w:r>
+        <w:rPr>
+          <w:rFonts w:ascii="Arial" w:hAnsi="Arial" w:cs="Arial"/>
+          <w:sz w:val="20"/>
+          <w:szCs w:val="20"/>
+        </w:rPr>
+        <w:t xml:space="preserve">, destacando as possibilidades de personalização e análise visual. Foram abordados </w:t>
+      </w:r>
+      <w:r>
+        <w:rPr>
+          <w:rFonts w:ascii="Arial" w:hAnsi="Arial" w:cs="Arial"/>
+          <w:sz w:val="20"/>
+          <w:szCs w:val="20"/>
+        </w:rPr>
+        <w:lastRenderedPageBreak/>
+        <w:t xml:space="preserve">também conceitos de estatística avançada, como covariância, correlação e probabilidade condicional, culminando no Teorema de </w:t>
+      </w:r>
+      <w:proofErr w:type="spellStart"/>
+      <w:r>
+        <w:rPr>
+          <w:rFonts w:ascii="Arial" w:hAnsi="Arial" w:cs="Arial"/>
+          <w:sz w:val="20"/>
+          <w:szCs w:val="20"/>
+        </w:rPr>
+        <w:t>Bayes</w:t>
+      </w:r>
+      <w:proofErr w:type="spellEnd"/>
+      <w:r>
+        <w:rPr>
+          <w:rFonts w:ascii="Arial" w:hAnsi="Arial" w:cs="Arial"/>
+          <w:sz w:val="20"/>
+          <w:szCs w:val="20"/>
+        </w:rPr>
+        <w:t>, usado para análise de eventos baseados em informações prévias.</w:t>
       </w:r>
     </w:p>
     <w:p>
@@ -3251,96 +4354,1388 @@
           <w:rFonts w:ascii="Arial" w:hAnsi="Arial" w:cs="Arial"/>
           <w:b/>
           <w:bCs/>
-        </w:rPr>
-      </w:pPr>
-    </w:p>
-    <w:p>
-      <w:pPr>
+          <w:lang w:val="en-AE"/>
+        </w:rPr>
+      </w:pPr>
+      <w:proofErr w:type="spellStart"/>
+      <w:r>
         <w:rPr>
           <w:rFonts w:ascii="Arial" w:hAnsi="Arial" w:cs="Arial"/>
           <w:b/>
           <w:bCs/>
-        </w:rPr>
-      </w:pPr>
-      <w:r>
-        <w:rPr>
+          <w:lang w:val="en-AE"/>
+        </w:rPr>
+        <w:t>Referencias</w:t>
+      </w:r>
+      <w:proofErr w:type="spellEnd"/>
+    </w:p>
+    <w:p>
+      <w:pPr>
+        <w:rPr>
+          <w:rFonts w:ascii="Arial" w:hAnsi="Arial" w:cs="Arial"/>
+          <w:sz w:val="20"/>
+          <w:szCs w:val="20"/>
+          <w:lang w:val="en-AE"/>
+        </w:rPr>
+      </w:pPr>
+      <w:r>
+        <w:rPr>
+          <w:rFonts w:ascii="Arial" w:hAnsi="Arial" w:cs="Arial"/>
+          <w:sz w:val="20"/>
+          <w:szCs w:val="20"/>
+        </w:rPr>
+        <w:fldChar w:fldCharType="begin"/>
+      </w:r>
+      <w:r>
+        <w:rPr>
+          <w:rFonts w:ascii="Arial" w:hAnsi="Arial" w:cs="Arial"/>
+          <w:sz w:val="20"/>
+          <w:szCs w:val="20"/>
+          <w:lang w:val="en-AE"/>
+        </w:rPr>
+        <w:instrText>HYPERLINK "https://drive.google.com/open?id=1xkBJZSf_o0ts6lVr6aLJw6WNCpdSq5AM"</w:instrText>
+      </w:r>
+      <w:r>
+        <w:rPr>
+          <w:rFonts w:ascii="Arial" w:hAnsi="Arial" w:cs="Arial"/>
+          <w:sz w:val="20"/>
+          <w:szCs w:val="20"/>
+        </w:rPr>
+      </w:r>
+      <w:r>
+        <w:rPr>
+          <w:rFonts w:ascii="Arial" w:hAnsi="Arial" w:cs="Arial"/>
+          <w:sz w:val="20"/>
+          <w:szCs w:val="20"/>
+        </w:rPr>
+        <w:fldChar w:fldCharType="separate"/>
+      </w:r>
+      <w:r>
+        <w:rPr>
+          <w:rStyle w:val="Hyperlink"/>
+          <w:rFonts w:ascii="Arial" w:hAnsi="Arial" w:cs="Arial"/>
+          <w:sz w:val="20"/>
+          <w:szCs w:val="20"/>
+          <w:lang w:val="en-AE"/>
+        </w:rPr>
+        <w:t xml:space="preserve">001 </w:t>
+      </w:r>
+      <w:r>
+        <w:rPr>
+          <w:rStyle w:val="Hyperlink"/>
+          <w:rFonts w:ascii="Segoe UI Emoji" w:hAnsi="Segoe UI Emoji" w:cs="Segoe UI Emoji"/>
+          <w:sz w:val="20"/>
+          <w:szCs w:val="20"/>
+        </w:rPr>
+        <w:t>🎥</w:t>
+      </w:r>
+      <w:r>
+        <w:rPr>
+          <w:rStyle w:val="Hyperlink"/>
+          <w:rFonts w:ascii="Arial" w:hAnsi="Arial" w:cs="Arial"/>
+          <w:sz w:val="20"/>
+          <w:szCs w:val="20"/>
+          <w:lang w:val="en-AE"/>
+        </w:rPr>
+        <w:t xml:space="preserve"> Types of</w:t>
+      </w:r>
+      <w:r>
+        <w:rPr>
+          <w:rStyle w:val="Hyperlink"/>
+          <w:rFonts w:ascii="Arial" w:hAnsi="Arial" w:cs="Arial"/>
+          <w:sz w:val="20"/>
+          <w:szCs w:val="20"/>
+          <w:lang w:val="en-AE"/>
+        </w:rPr>
+        <w:t xml:space="preserve"> </w:t>
+      </w:r>
+      <w:r>
+        <w:rPr>
+          <w:rStyle w:val="Hyperlink"/>
+          <w:rFonts w:ascii="Arial" w:hAnsi="Arial" w:cs="Arial"/>
+          <w:sz w:val="20"/>
+          <w:szCs w:val="20"/>
+          <w:lang w:val="en-AE"/>
+        </w:rPr>
+        <w:t>Data (Numerical, Categorical, Ordinal)</w:t>
+      </w:r>
+      <w:r>
+        <w:rPr>
+          <w:rFonts w:ascii="Arial" w:hAnsi="Arial" w:cs="Arial"/>
+          <w:sz w:val="20"/>
+          <w:szCs w:val="20"/>
+        </w:rPr>
+        <w:fldChar w:fldCharType="end"/>
+      </w:r>
+    </w:p>
+    <w:p>
+      <w:pPr>
+        <w:rPr>
+          <w:rFonts w:ascii="Arial" w:hAnsi="Arial" w:cs="Arial"/>
+          <w:sz w:val="20"/>
+          <w:szCs w:val="20"/>
+        </w:rPr>
+      </w:pPr>
+      <w:r>
+        <w:rPr>
+          <w:rFonts w:ascii="Arial" w:hAnsi="Arial" w:cs="Arial"/>
+          <w:sz w:val="20"/>
+          <w:szCs w:val="20"/>
+        </w:rPr>
+        <w:fldChar w:fldCharType="begin"/>
+      </w:r>
+      <w:r>
+        <w:rPr>
+          <w:rFonts w:ascii="Arial" w:hAnsi="Arial" w:cs="Arial"/>
+          <w:sz w:val="20"/>
+          <w:szCs w:val="20"/>
+        </w:rPr>
+        <w:instrText>HYPERLINK "https://drive.google.com/open?id=1q7z7PNpE5GDTzXZIQncgGNlm9xa6_2v6"</w:instrText>
+      </w:r>
+      <w:r>
+        <w:rPr>
+          <w:rFonts w:ascii="Arial" w:hAnsi="Arial" w:cs="Arial"/>
+          <w:sz w:val="20"/>
+          <w:szCs w:val="20"/>
+        </w:rPr>
+      </w:r>
+      <w:r>
+        <w:rPr>
+          <w:rFonts w:ascii="Arial" w:hAnsi="Arial" w:cs="Arial"/>
+          <w:sz w:val="20"/>
+          <w:szCs w:val="20"/>
+        </w:rPr>
+        <w:fldChar w:fldCharType="separate"/>
+      </w:r>
+      <w:r>
+        <w:rPr>
+          <w:rStyle w:val="Hyperlink"/>
+          <w:rFonts w:ascii="Arial" w:hAnsi="Arial" w:cs="Arial"/>
+          <w:sz w:val="20"/>
+          <w:szCs w:val="20"/>
+        </w:rPr>
+        <w:t xml:space="preserve">002 </w:t>
+      </w:r>
+      <w:r>
+        <w:rPr>
+          <w:rStyle w:val="Hyperlink"/>
+          <w:rFonts w:ascii="Segoe UI Emoji" w:hAnsi="Segoe UI Emoji" w:cs="Segoe UI Emoji"/>
+          <w:sz w:val="20"/>
+          <w:szCs w:val="20"/>
+        </w:rPr>
+        <w:t>🎥</w:t>
+      </w:r>
+      <w:r>
+        <w:rPr>
+          <w:rStyle w:val="Hyperlink"/>
+          <w:rFonts w:ascii="Arial" w:hAnsi="Arial" w:cs="Arial"/>
+          <w:sz w:val="20"/>
+          <w:szCs w:val="20"/>
+        </w:rPr>
+        <w:t xml:space="preserve"> </w:t>
+      </w:r>
+      <w:proofErr w:type="spellStart"/>
+      <w:r>
+        <w:rPr>
+          <w:rStyle w:val="Hyperlink"/>
+          <w:rFonts w:ascii="Arial" w:hAnsi="Arial" w:cs="Arial"/>
+          <w:sz w:val="20"/>
+          <w:szCs w:val="20"/>
+        </w:rPr>
+        <w:t>Mean</w:t>
+      </w:r>
+      <w:proofErr w:type="spellEnd"/>
+      <w:r>
+        <w:rPr>
+          <w:rStyle w:val="Hyperlink"/>
+          <w:rFonts w:ascii="Arial" w:hAnsi="Arial" w:cs="Arial"/>
+          <w:sz w:val="20"/>
+          <w:szCs w:val="20"/>
+        </w:rPr>
+        <w:t xml:space="preserve">, </w:t>
+      </w:r>
+      <w:proofErr w:type="spellStart"/>
+      <w:r>
+        <w:rPr>
+          <w:rStyle w:val="Hyperlink"/>
+          <w:rFonts w:ascii="Arial" w:hAnsi="Arial" w:cs="Arial"/>
+          <w:sz w:val="20"/>
+          <w:szCs w:val="20"/>
+        </w:rPr>
+        <w:t>Median</w:t>
+      </w:r>
+      <w:proofErr w:type="spellEnd"/>
+      <w:r>
+        <w:rPr>
+          <w:rStyle w:val="Hyperlink"/>
+          <w:rFonts w:ascii="Arial" w:hAnsi="Arial" w:cs="Arial"/>
+          <w:sz w:val="20"/>
+          <w:szCs w:val="20"/>
+        </w:rPr>
+        <w:t xml:space="preserve">, </w:t>
+      </w:r>
+      <w:proofErr w:type="spellStart"/>
+      <w:r>
+        <w:rPr>
+          <w:rStyle w:val="Hyperlink"/>
+          <w:rFonts w:ascii="Arial" w:hAnsi="Arial" w:cs="Arial"/>
+          <w:sz w:val="20"/>
+          <w:szCs w:val="20"/>
+        </w:rPr>
+        <w:t>Mode</w:t>
+      </w:r>
+      <w:proofErr w:type="spellEnd"/>
+      <w:r>
+        <w:rPr>
+          <w:rFonts w:ascii="Arial" w:hAnsi="Arial" w:cs="Arial"/>
+          <w:sz w:val="20"/>
+          <w:szCs w:val="20"/>
+        </w:rPr>
+        <w:fldChar w:fldCharType="end"/>
+      </w:r>
+    </w:p>
+    <w:p>
+      <w:pPr>
+        <w:rPr>
+          <w:rFonts w:ascii="Arial" w:hAnsi="Arial" w:cs="Arial"/>
+          <w:sz w:val="20"/>
+          <w:szCs w:val="20"/>
+          <w:lang w:val="en-AE"/>
+        </w:rPr>
+      </w:pPr>
+      <w:r>
+        <w:rPr>
+          <w:rFonts w:ascii="Arial" w:hAnsi="Arial" w:cs="Arial"/>
+          <w:sz w:val="20"/>
+          <w:szCs w:val="20"/>
+        </w:rPr>
+        <w:fldChar w:fldCharType="begin"/>
+      </w:r>
+      <w:r>
+        <w:rPr>
+          <w:rFonts w:ascii="Arial" w:hAnsi="Arial" w:cs="Arial"/>
+          <w:sz w:val="20"/>
+          <w:szCs w:val="20"/>
+          <w:lang w:val="en-AE"/>
+        </w:rPr>
+        <w:instrText>HYPERLINK "https://drive.google.com/open?id=1Szz6o6ZNxWqP7dOJejMVR-KuBmjxjKHV"</w:instrText>
+      </w:r>
+      <w:r>
+        <w:rPr>
+          <w:rFonts w:ascii="Arial" w:hAnsi="Arial" w:cs="Arial"/>
+          <w:sz w:val="20"/>
+          <w:szCs w:val="20"/>
+        </w:rPr>
+      </w:r>
+      <w:r>
+        <w:rPr>
+          <w:rFonts w:ascii="Arial" w:hAnsi="Arial" w:cs="Arial"/>
+          <w:sz w:val="20"/>
+          <w:szCs w:val="20"/>
+        </w:rPr>
+        <w:fldChar w:fldCharType="separate"/>
+      </w:r>
+      <w:r>
+        <w:rPr>
+          <w:rStyle w:val="Hyperlink"/>
+          <w:rFonts w:ascii="Arial" w:hAnsi="Arial" w:cs="Arial"/>
+          <w:sz w:val="20"/>
+          <w:szCs w:val="20"/>
+          <w:lang w:val="en-AE"/>
+        </w:rPr>
+        <w:t xml:space="preserve">003 </w:t>
+      </w:r>
+      <w:r>
+        <w:rPr>
+          <w:rStyle w:val="Hyperlink"/>
+          <w:rFonts w:ascii="Segoe UI Emoji" w:hAnsi="Segoe UI Emoji" w:cs="Segoe UI Emoji"/>
+          <w:sz w:val="20"/>
+          <w:szCs w:val="20"/>
+        </w:rPr>
+        <w:t>🎥</w:t>
+      </w:r>
+      <w:r>
+        <w:rPr>
+          <w:rStyle w:val="Hyperlink"/>
+          <w:rFonts w:ascii="Arial" w:hAnsi="Arial" w:cs="Arial"/>
+          <w:sz w:val="20"/>
+          <w:szCs w:val="20"/>
+          <w:lang w:val="en-AE"/>
+        </w:rPr>
+        <w:t xml:space="preserve"> </w:t>
+      </w:r>
+      <w:r>
+        <w:rPr>
+          <w:rStyle w:val="Hyperlink"/>
           <w:rFonts w:ascii="Arial" w:hAnsi="Arial" w:cs="Arial"/>
           <w:b/>
           <w:bCs/>
-        </w:rPr>
-        <w:t>Referencias</w:t>
-      </w:r>
-    </w:p>
-    <w:p>
-      <w:pPr>
-        <w:rPr>
-          <w:rFonts w:ascii="Arial" w:hAnsi="Arial" w:cs="Arial"/>
-          <w:sz w:val="20"/>
-          <w:szCs w:val="20"/>
-        </w:rPr>
-      </w:pPr>
-      <w:r>
-        <w:rPr>
-          <w:rFonts w:ascii="Arial" w:hAnsi="Arial" w:cs="Arial"/>
-          <w:sz w:val="20"/>
-          <w:szCs w:val="20"/>
-        </w:rPr>
-        <w:lastRenderedPageBreak/>
-        <w:t>&lt; Nesta seção deveram ser descritas as referências utilizadas para o desenvolvimento do relatório. Caso tenham sido utilizadas outras referências além das do card, também deveram estar descritas.&gt;</w:t>
-      </w:r>
-    </w:p>
-    <w:p>
-      <w:pPr>
-        <w:rPr>
-          <w:rFonts w:ascii="Arial" w:hAnsi="Arial" w:cs="Arial"/>
-          <w:sz w:val="20"/>
-          <w:szCs w:val="20"/>
-        </w:rPr>
-      </w:pPr>
-    </w:p>
-    <w:p>
-      <w:pPr>
-        <w:rPr>
-          <w:rFonts w:ascii="Arial" w:hAnsi="Arial" w:cs="Arial"/>
-          <w:sz w:val="20"/>
-          <w:szCs w:val="20"/>
-        </w:rPr>
-      </w:pPr>
+          <w:sz w:val="20"/>
+          <w:szCs w:val="20"/>
+          <w:lang w:val="en-AE"/>
+        </w:rPr>
+        <w:t>Activity</w:t>
+      </w:r>
+      <w:r>
+        <w:rPr>
+          <w:rStyle w:val="Hyperlink"/>
+          <w:rFonts w:ascii="Arial" w:hAnsi="Arial" w:cs="Arial"/>
+          <w:sz w:val="20"/>
+          <w:szCs w:val="20"/>
+          <w:lang w:val="en-AE"/>
+        </w:rPr>
+        <w:t xml:space="preserve"> Using mean, median, and mode in Python</w:t>
+      </w:r>
+      <w:r>
+        <w:rPr>
+          <w:rFonts w:ascii="Arial" w:hAnsi="Arial" w:cs="Arial"/>
+          <w:sz w:val="20"/>
+          <w:szCs w:val="20"/>
+        </w:rPr>
+        <w:fldChar w:fldCharType="end"/>
+      </w:r>
+    </w:p>
+    <w:p>
+      <w:pPr>
+        <w:rPr>
+          <w:rFonts w:ascii="Arial" w:hAnsi="Arial" w:cs="Arial"/>
+          <w:sz w:val="20"/>
+          <w:szCs w:val="20"/>
+          <w:lang w:val="en-AE"/>
+        </w:rPr>
+      </w:pPr>
+      <w:r>
+        <w:rPr>
+          <w:rFonts w:ascii="Arial" w:hAnsi="Arial" w:cs="Arial"/>
+          <w:sz w:val="20"/>
+          <w:szCs w:val="20"/>
+        </w:rPr>
+        <w:fldChar w:fldCharType="begin"/>
+      </w:r>
+      <w:r>
+        <w:rPr>
+          <w:rFonts w:ascii="Arial" w:hAnsi="Arial" w:cs="Arial"/>
+          <w:sz w:val="20"/>
+          <w:szCs w:val="20"/>
+          <w:lang w:val="en-AE"/>
+        </w:rPr>
+        <w:instrText>HYPERLINK "https://drive.google.com/open?id=1zAnfhPQ4y3RNrgvkWVvq4wMYL0xebEVi"</w:instrText>
+      </w:r>
+      <w:r>
+        <w:rPr>
+          <w:rFonts w:ascii="Arial" w:hAnsi="Arial" w:cs="Arial"/>
+          <w:sz w:val="20"/>
+          <w:szCs w:val="20"/>
+        </w:rPr>
+      </w:r>
+      <w:r>
+        <w:rPr>
+          <w:rFonts w:ascii="Arial" w:hAnsi="Arial" w:cs="Arial"/>
+          <w:sz w:val="20"/>
+          <w:szCs w:val="20"/>
+        </w:rPr>
+        <w:fldChar w:fldCharType="separate"/>
+      </w:r>
+      <w:r>
+        <w:rPr>
+          <w:rStyle w:val="Hyperlink"/>
+          <w:rFonts w:ascii="Arial" w:hAnsi="Arial" w:cs="Arial"/>
+          <w:sz w:val="20"/>
+          <w:szCs w:val="20"/>
+          <w:lang w:val="en-AE"/>
+        </w:rPr>
+        <w:t xml:space="preserve">004 </w:t>
+      </w:r>
+      <w:r>
+        <w:rPr>
+          <w:rStyle w:val="Hyperlink"/>
+          <w:rFonts w:ascii="Segoe UI Emoji" w:hAnsi="Segoe UI Emoji" w:cs="Segoe UI Emoji"/>
+          <w:sz w:val="20"/>
+          <w:szCs w:val="20"/>
+        </w:rPr>
+        <w:t>🎥</w:t>
+      </w:r>
+      <w:r>
+        <w:rPr>
+          <w:rStyle w:val="Hyperlink"/>
+          <w:rFonts w:ascii="Arial" w:hAnsi="Arial" w:cs="Arial"/>
+          <w:sz w:val="20"/>
+          <w:szCs w:val="20"/>
+          <w:lang w:val="en-AE"/>
+        </w:rPr>
+        <w:t xml:space="preserve"> </w:t>
+      </w:r>
+      <w:r>
+        <w:rPr>
+          <w:rStyle w:val="Hyperlink"/>
+          <w:rFonts w:ascii="Arial" w:hAnsi="Arial" w:cs="Arial"/>
+          <w:b/>
+          <w:bCs/>
+          <w:sz w:val="20"/>
+          <w:szCs w:val="20"/>
+          <w:lang w:val="en-AE"/>
+        </w:rPr>
+        <w:t>Activity</w:t>
+      </w:r>
+      <w:r>
+        <w:rPr>
+          <w:rStyle w:val="Hyperlink"/>
+          <w:rFonts w:ascii="Arial" w:hAnsi="Arial" w:cs="Arial"/>
+          <w:sz w:val="20"/>
+          <w:szCs w:val="20"/>
+          <w:lang w:val="en-AE"/>
+        </w:rPr>
+        <w:t xml:space="preserve"> Variation and Standard Deviation</w:t>
+      </w:r>
+      <w:r>
+        <w:rPr>
+          <w:rFonts w:ascii="Arial" w:hAnsi="Arial" w:cs="Arial"/>
+          <w:sz w:val="20"/>
+          <w:szCs w:val="20"/>
+        </w:rPr>
+        <w:fldChar w:fldCharType="end"/>
+      </w:r>
+    </w:p>
+    <w:p>
+      <w:pPr>
+        <w:rPr>
+          <w:rFonts w:ascii="Arial" w:hAnsi="Arial" w:cs="Arial"/>
+          <w:sz w:val="20"/>
+          <w:szCs w:val="20"/>
+          <w:lang w:val="en-AE"/>
+        </w:rPr>
+      </w:pPr>
+      <w:r>
+        <w:rPr>
+          <w:rFonts w:ascii="Arial" w:hAnsi="Arial" w:cs="Arial"/>
+          <w:sz w:val="20"/>
+          <w:szCs w:val="20"/>
+        </w:rPr>
+        <w:fldChar w:fldCharType="begin"/>
+      </w:r>
+      <w:r>
+        <w:rPr>
+          <w:rFonts w:ascii="Arial" w:hAnsi="Arial" w:cs="Arial"/>
+          <w:sz w:val="20"/>
+          <w:szCs w:val="20"/>
+          <w:lang w:val="en-AE"/>
+        </w:rPr>
+        <w:instrText>HYPERLINK "https://drive.google.com/open?id=12g0_cIFv_ONYCFaksLoDMjhWbZTEmcw1"</w:instrText>
+      </w:r>
+      <w:r>
+        <w:rPr>
+          <w:rFonts w:ascii="Arial" w:hAnsi="Arial" w:cs="Arial"/>
+          <w:sz w:val="20"/>
+          <w:szCs w:val="20"/>
+        </w:rPr>
+      </w:r>
+      <w:r>
+        <w:rPr>
+          <w:rFonts w:ascii="Arial" w:hAnsi="Arial" w:cs="Arial"/>
+          <w:sz w:val="20"/>
+          <w:szCs w:val="20"/>
+        </w:rPr>
+        <w:fldChar w:fldCharType="separate"/>
+      </w:r>
+      <w:r>
+        <w:rPr>
+          <w:rStyle w:val="Hyperlink"/>
+          <w:rFonts w:ascii="Arial" w:hAnsi="Arial" w:cs="Arial"/>
+          <w:sz w:val="20"/>
+          <w:szCs w:val="20"/>
+          <w:lang w:val="en-AE"/>
+        </w:rPr>
+        <w:t xml:space="preserve">005 </w:t>
+      </w:r>
+      <w:r>
+        <w:rPr>
+          <w:rStyle w:val="Hyperlink"/>
+          <w:rFonts w:ascii="Segoe UI Emoji" w:hAnsi="Segoe UI Emoji" w:cs="Segoe UI Emoji"/>
+          <w:sz w:val="20"/>
+          <w:szCs w:val="20"/>
+        </w:rPr>
+        <w:t>🎥</w:t>
+      </w:r>
+      <w:r>
+        <w:rPr>
+          <w:rStyle w:val="Hyperlink"/>
+          <w:rFonts w:ascii="Arial" w:hAnsi="Arial" w:cs="Arial"/>
+          <w:sz w:val="20"/>
+          <w:szCs w:val="20"/>
+          <w:lang w:val="en-AE"/>
+        </w:rPr>
+        <w:t xml:space="preserve"> Probability Density Function; Probability Mass Function</w:t>
+      </w:r>
+      <w:r>
+        <w:rPr>
+          <w:rFonts w:ascii="Arial" w:hAnsi="Arial" w:cs="Arial"/>
+          <w:sz w:val="20"/>
+          <w:szCs w:val="20"/>
+        </w:rPr>
+        <w:fldChar w:fldCharType="end"/>
+      </w:r>
+    </w:p>
+    <w:p>
+      <w:pPr>
+        <w:rPr>
+          <w:rFonts w:ascii="Arial" w:hAnsi="Arial" w:cs="Arial"/>
+          <w:sz w:val="20"/>
+          <w:szCs w:val="20"/>
+        </w:rPr>
+      </w:pPr>
+      <w:r>
+        <w:rPr>
+          <w:rFonts w:ascii="Arial" w:hAnsi="Arial" w:cs="Arial"/>
+          <w:sz w:val="20"/>
+          <w:szCs w:val="20"/>
+        </w:rPr>
+        <w:fldChar w:fldCharType="begin"/>
+      </w:r>
+      <w:r>
+        <w:rPr>
+          <w:rFonts w:ascii="Arial" w:hAnsi="Arial" w:cs="Arial"/>
+          <w:sz w:val="20"/>
+          <w:szCs w:val="20"/>
+        </w:rPr>
+        <w:instrText>HYPERLINK "https://drive.google.com/open?id=1vVoF7oFF-bFgdYuEe4PKgt7S_jXkKoTN"</w:instrText>
+      </w:r>
+      <w:r>
+        <w:rPr>
+          <w:rFonts w:ascii="Arial" w:hAnsi="Arial" w:cs="Arial"/>
+          <w:sz w:val="20"/>
+          <w:szCs w:val="20"/>
+        </w:rPr>
+      </w:r>
+      <w:r>
+        <w:rPr>
+          <w:rFonts w:ascii="Arial" w:hAnsi="Arial" w:cs="Arial"/>
+          <w:sz w:val="20"/>
+          <w:szCs w:val="20"/>
+        </w:rPr>
+        <w:fldChar w:fldCharType="separate"/>
+      </w:r>
+      <w:r>
+        <w:rPr>
+          <w:rStyle w:val="Hyperlink"/>
+          <w:rFonts w:ascii="Arial" w:hAnsi="Arial" w:cs="Arial"/>
+          <w:sz w:val="20"/>
+          <w:szCs w:val="20"/>
+        </w:rPr>
+        <w:t xml:space="preserve">006 </w:t>
+      </w:r>
+      <w:r>
+        <w:rPr>
+          <w:rStyle w:val="Hyperlink"/>
+          <w:rFonts w:ascii="Segoe UI Emoji" w:hAnsi="Segoe UI Emoji" w:cs="Segoe UI Emoji"/>
+          <w:sz w:val="20"/>
+          <w:szCs w:val="20"/>
+        </w:rPr>
+        <w:t>🎥</w:t>
+      </w:r>
+      <w:r>
+        <w:rPr>
+          <w:rStyle w:val="Hyperlink"/>
+          <w:rFonts w:ascii="Arial" w:hAnsi="Arial" w:cs="Arial"/>
+          <w:sz w:val="20"/>
+          <w:szCs w:val="20"/>
+        </w:rPr>
+        <w:t xml:space="preserve"> Common Data </w:t>
+      </w:r>
       <w:proofErr w:type="spellStart"/>
       <w:r>
         <w:rPr>
-          <w:rFonts w:ascii="Arial" w:hAnsi="Arial" w:cs="Arial"/>
-          <w:sz w:val="20"/>
-          <w:szCs w:val="20"/>
-        </w:rPr>
-        <w:t>Obs</w:t>
+          <w:rStyle w:val="Hyperlink"/>
+          <w:rFonts w:ascii="Arial" w:hAnsi="Arial" w:cs="Arial"/>
+          <w:sz w:val="20"/>
+          <w:szCs w:val="20"/>
+        </w:rPr>
+        <w:t>Distributions</w:t>
       </w:r>
       <w:proofErr w:type="spellEnd"/>
       <w:r>
         <w:rPr>
-          <w:rFonts w:ascii="Arial" w:hAnsi="Arial" w:cs="Arial"/>
-          <w:sz w:val="20"/>
-          <w:szCs w:val="20"/>
-        </w:rPr>
-        <w:t xml:space="preserve">: O relatório deverá ser entregue no formato </w:t>
+          <w:rStyle w:val="Hyperlink"/>
+          <w:rFonts w:ascii="Arial" w:hAnsi="Arial" w:cs="Arial"/>
+          <w:sz w:val="20"/>
+          <w:szCs w:val="20"/>
+        </w:rPr>
+        <w:t xml:space="preserve"> (Normal, Binomial, </w:t>
+      </w:r>
+      <w:proofErr w:type="gramStart"/>
+      <w:r>
+        <w:rPr>
+          <w:rStyle w:val="Hyperlink"/>
+          <w:rFonts w:ascii="Arial" w:hAnsi="Arial" w:cs="Arial"/>
+          <w:sz w:val="20"/>
+          <w:szCs w:val="20"/>
+        </w:rPr>
+        <w:t xml:space="preserve">Poisson, </w:t>
       </w:r>
       <w:proofErr w:type="spellStart"/>
       <w:r>
         <w:rPr>
-          <w:rFonts w:ascii="Arial" w:hAnsi="Arial" w:cs="Arial"/>
-          <w:sz w:val="20"/>
-          <w:szCs w:val="20"/>
-        </w:rPr>
-        <w:t>pdf</w:t>
+          <w:rStyle w:val="Hyperlink"/>
+          <w:rFonts w:ascii="Arial" w:hAnsi="Arial" w:cs="Arial"/>
+          <w:sz w:val="20"/>
+          <w:szCs w:val="20"/>
+        </w:rPr>
+        <w:t>etc</w:t>
       </w:r>
       <w:proofErr w:type="spellEnd"/>
-      <w:r>
-        <w:rPr>
-          <w:rFonts w:ascii="Arial" w:hAnsi="Arial" w:cs="Arial"/>
-          <w:sz w:val="20"/>
-          <w:szCs w:val="20"/>
-        </w:rPr>
-        <w:t xml:space="preserve"> e o nome do arquivo deverá ser Relatório &lt;número do card&gt; - &lt;nome do participante&gt;</w:t>
+      <w:proofErr w:type="gramEnd"/>
+      <w:r>
+        <w:rPr>
+          <w:rStyle w:val="Hyperlink"/>
+          <w:rFonts w:ascii="Arial" w:hAnsi="Arial" w:cs="Arial"/>
+          <w:sz w:val="20"/>
+          <w:szCs w:val="20"/>
+        </w:rPr>
+        <w:t>)</w:t>
+      </w:r>
+      <w:r>
+        <w:rPr>
+          <w:rFonts w:ascii="Arial" w:hAnsi="Arial" w:cs="Arial"/>
+          <w:sz w:val="20"/>
+          <w:szCs w:val="20"/>
+        </w:rPr>
+        <w:fldChar w:fldCharType="end"/>
+      </w:r>
+    </w:p>
+    <w:p>
+      <w:pPr>
+        <w:rPr>
+          <w:rFonts w:ascii="Arial" w:hAnsi="Arial" w:cs="Arial"/>
+          <w:sz w:val="20"/>
+          <w:szCs w:val="20"/>
+        </w:rPr>
+      </w:pPr>
+      <w:hyperlink r:id="rId19" w:history="1">
+        <w:r>
+          <w:rPr>
+            <w:rStyle w:val="Hyperlink"/>
+            <w:rFonts w:ascii="Arial" w:hAnsi="Arial" w:cs="Arial"/>
+            <w:sz w:val="20"/>
+            <w:szCs w:val="20"/>
+          </w:rPr>
+          <w:t xml:space="preserve">007 </w:t>
+        </w:r>
+        <w:r>
+          <w:rPr>
+            <w:rStyle w:val="Hyperlink"/>
+            <w:rFonts w:ascii="Segoe UI Emoji" w:hAnsi="Segoe UI Emoji" w:cs="Segoe UI Emoji"/>
+            <w:sz w:val="20"/>
+            <w:szCs w:val="20"/>
+          </w:rPr>
+          <w:t>🎥</w:t>
+        </w:r>
+        <w:r>
+          <w:rPr>
+            <w:rStyle w:val="Hyperlink"/>
+            <w:rFonts w:ascii="Arial" w:hAnsi="Arial" w:cs="Arial"/>
+            <w:sz w:val="20"/>
+            <w:szCs w:val="20"/>
+          </w:rPr>
+          <w:t xml:space="preserve"> </w:t>
+        </w:r>
+        <w:proofErr w:type="spellStart"/>
+        <w:r>
+          <w:rPr>
+            <w:rStyle w:val="Hyperlink"/>
+            <w:rFonts w:ascii="Arial" w:hAnsi="Arial" w:cs="Arial"/>
+            <w:b/>
+            <w:bCs/>
+            <w:sz w:val="20"/>
+            <w:szCs w:val="20"/>
+          </w:rPr>
+          <w:t>Activity</w:t>
+        </w:r>
+        <w:proofErr w:type="spellEnd"/>
+        <w:r>
+          <w:rPr>
+            <w:rStyle w:val="Hyperlink"/>
+            <w:rFonts w:ascii="Arial" w:hAnsi="Arial" w:cs="Arial"/>
+            <w:sz w:val="20"/>
+            <w:szCs w:val="20"/>
+          </w:rPr>
+          <w:t xml:space="preserve"> </w:t>
+        </w:r>
+        <w:proofErr w:type="spellStart"/>
+        <w:r>
+          <w:rPr>
+            <w:rStyle w:val="Hyperlink"/>
+            <w:rFonts w:ascii="Arial" w:hAnsi="Arial" w:cs="Arial"/>
+            <w:sz w:val="20"/>
+            <w:szCs w:val="20"/>
+          </w:rPr>
+          <w:t>Percentiles</w:t>
+        </w:r>
+        <w:proofErr w:type="spellEnd"/>
+        <w:r>
+          <w:rPr>
+            <w:rStyle w:val="Hyperlink"/>
+            <w:rFonts w:ascii="Arial" w:hAnsi="Arial" w:cs="Arial"/>
+            <w:sz w:val="20"/>
+            <w:szCs w:val="20"/>
+          </w:rPr>
+          <w:t xml:space="preserve"> </w:t>
+        </w:r>
+        <w:proofErr w:type="spellStart"/>
+        <w:r>
+          <w:rPr>
+            <w:rStyle w:val="Hyperlink"/>
+            <w:rFonts w:ascii="Arial" w:hAnsi="Arial" w:cs="Arial"/>
+            <w:sz w:val="20"/>
+            <w:szCs w:val="20"/>
+          </w:rPr>
+          <w:t>and</w:t>
+        </w:r>
+        <w:proofErr w:type="spellEnd"/>
+        <w:r>
+          <w:rPr>
+            <w:rStyle w:val="Hyperlink"/>
+            <w:rFonts w:ascii="Arial" w:hAnsi="Arial" w:cs="Arial"/>
+            <w:sz w:val="20"/>
+            <w:szCs w:val="20"/>
+          </w:rPr>
+          <w:t xml:space="preserve"> </w:t>
+        </w:r>
+        <w:proofErr w:type="spellStart"/>
+        <w:r>
+          <w:rPr>
+            <w:rStyle w:val="Hyperlink"/>
+            <w:rFonts w:ascii="Arial" w:hAnsi="Arial" w:cs="Arial"/>
+            <w:sz w:val="20"/>
+            <w:szCs w:val="20"/>
+          </w:rPr>
+          <w:t>Moments</w:t>
+        </w:r>
+        <w:proofErr w:type="spellEnd"/>
+      </w:hyperlink>
+    </w:p>
+    <w:p>
+      <w:pPr>
+        <w:rPr>
+          <w:rFonts w:ascii="Arial" w:hAnsi="Arial" w:cs="Arial"/>
+          <w:sz w:val="20"/>
+          <w:szCs w:val="20"/>
+          <w:lang w:val="en-AE"/>
+        </w:rPr>
+      </w:pPr>
+      <w:r>
+        <w:rPr>
+          <w:rFonts w:ascii="Arial" w:hAnsi="Arial" w:cs="Arial"/>
+          <w:sz w:val="20"/>
+          <w:szCs w:val="20"/>
+        </w:rPr>
+        <w:fldChar w:fldCharType="begin"/>
+      </w:r>
+      <w:r>
+        <w:rPr>
+          <w:rFonts w:ascii="Arial" w:hAnsi="Arial" w:cs="Arial"/>
+          <w:sz w:val="20"/>
+          <w:szCs w:val="20"/>
+          <w:lang w:val="en-AE"/>
+        </w:rPr>
+        <w:instrText>HYPERLINK "https://drive.google.com/open?id=1Ef1zw9_Ls0u5YVNTD537tpajhz5V8g_P"</w:instrText>
+      </w:r>
+      <w:r>
+        <w:rPr>
+          <w:rFonts w:ascii="Arial" w:hAnsi="Arial" w:cs="Arial"/>
+          <w:sz w:val="20"/>
+          <w:szCs w:val="20"/>
+        </w:rPr>
+      </w:r>
+      <w:r>
+        <w:rPr>
+          <w:rFonts w:ascii="Arial" w:hAnsi="Arial" w:cs="Arial"/>
+          <w:sz w:val="20"/>
+          <w:szCs w:val="20"/>
+        </w:rPr>
+        <w:fldChar w:fldCharType="separate"/>
+      </w:r>
+      <w:r>
+        <w:rPr>
+          <w:rStyle w:val="Hyperlink"/>
+          <w:rFonts w:ascii="Arial" w:hAnsi="Arial" w:cs="Arial"/>
+          <w:sz w:val="20"/>
+          <w:szCs w:val="20"/>
+          <w:lang w:val="en-AE"/>
+        </w:rPr>
+        <w:t xml:space="preserve">008 </w:t>
+      </w:r>
+      <w:r>
+        <w:rPr>
+          <w:rStyle w:val="Hyperlink"/>
+          <w:rFonts w:ascii="Segoe UI Emoji" w:hAnsi="Segoe UI Emoji" w:cs="Segoe UI Emoji"/>
+          <w:sz w:val="20"/>
+          <w:szCs w:val="20"/>
+        </w:rPr>
+        <w:t>🎥</w:t>
+      </w:r>
+      <w:r>
+        <w:rPr>
+          <w:rStyle w:val="Hyperlink"/>
+          <w:rFonts w:ascii="Arial" w:hAnsi="Arial" w:cs="Arial"/>
+          <w:sz w:val="20"/>
+          <w:szCs w:val="20"/>
+          <w:lang w:val="en-AE"/>
+        </w:rPr>
+        <w:t xml:space="preserve"> </w:t>
+      </w:r>
+      <w:r>
+        <w:rPr>
+          <w:rStyle w:val="Hyperlink"/>
+          <w:rFonts w:ascii="Arial" w:hAnsi="Arial" w:cs="Arial"/>
+          <w:b/>
+          <w:bCs/>
+          <w:sz w:val="20"/>
+          <w:szCs w:val="20"/>
+          <w:lang w:val="en-AE"/>
+        </w:rPr>
+        <w:t>Activity</w:t>
+      </w:r>
+      <w:r>
+        <w:rPr>
+          <w:rStyle w:val="Hyperlink"/>
+          <w:rFonts w:ascii="Arial" w:hAnsi="Arial" w:cs="Arial"/>
+          <w:sz w:val="20"/>
+          <w:szCs w:val="20"/>
+          <w:lang w:val="en-AE"/>
+        </w:rPr>
+        <w:t xml:space="preserve"> A Crash Course in matplotlib</w:t>
+      </w:r>
+      <w:r>
+        <w:rPr>
+          <w:rFonts w:ascii="Arial" w:hAnsi="Arial" w:cs="Arial"/>
+          <w:sz w:val="20"/>
+          <w:szCs w:val="20"/>
+        </w:rPr>
+        <w:fldChar w:fldCharType="end"/>
+      </w:r>
+    </w:p>
+    <w:p>
+      <w:pPr>
+        <w:rPr>
+          <w:rFonts w:ascii="Arial" w:hAnsi="Arial" w:cs="Arial"/>
+          <w:sz w:val="20"/>
+          <w:szCs w:val="20"/>
+          <w:lang w:val="en-AE"/>
+        </w:rPr>
+      </w:pPr>
+      <w:r>
+        <w:rPr>
+          <w:rFonts w:ascii="Arial" w:hAnsi="Arial" w:cs="Arial"/>
+          <w:sz w:val="20"/>
+          <w:szCs w:val="20"/>
+        </w:rPr>
+        <w:fldChar w:fldCharType="begin"/>
+      </w:r>
+      <w:r>
+        <w:rPr>
+          <w:rFonts w:ascii="Arial" w:hAnsi="Arial" w:cs="Arial"/>
+          <w:sz w:val="20"/>
+          <w:szCs w:val="20"/>
+          <w:lang w:val="en-AE"/>
+        </w:rPr>
+        <w:instrText>HYPERLINK "https://drive.google.com/open?id=1-UJroO48iLpnjD3ORa8tYJ8T9zAxbiMJ"</w:instrText>
+      </w:r>
+      <w:r>
+        <w:rPr>
+          <w:rFonts w:ascii="Arial" w:hAnsi="Arial" w:cs="Arial"/>
+          <w:sz w:val="20"/>
+          <w:szCs w:val="20"/>
+        </w:rPr>
+      </w:r>
+      <w:r>
+        <w:rPr>
+          <w:rFonts w:ascii="Arial" w:hAnsi="Arial" w:cs="Arial"/>
+          <w:sz w:val="20"/>
+          <w:szCs w:val="20"/>
+        </w:rPr>
+        <w:fldChar w:fldCharType="separate"/>
+      </w:r>
+      <w:r>
+        <w:rPr>
+          <w:rStyle w:val="Hyperlink"/>
+          <w:rFonts w:ascii="Arial" w:hAnsi="Arial" w:cs="Arial"/>
+          <w:sz w:val="20"/>
+          <w:szCs w:val="20"/>
+          <w:lang w:val="en-AE"/>
+        </w:rPr>
+        <w:t xml:space="preserve">009 </w:t>
+      </w:r>
+      <w:r>
+        <w:rPr>
+          <w:rStyle w:val="Hyperlink"/>
+          <w:rFonts w:ascii="Segoe UI Emoji" w:hAnsi="Segoe UI Emoji" w:cs="Segoe UI Emoji"/>
+          <w:sz w:val="20"/>
+          <w:szCs w:val="20"/>
+        </w:rPr>
+        <w:t>🎥</w:t>
+      </w:r>
+      <w:r>
+        <w:rPr>
+          <w:rStyle w:val="Hyperlink"/>
+          <w:rFonts w:ascii="Arial" w:hAnsi="Arial" w:cs="Arial"/>
+          <w:sz w:val="20"/>
+          <w:szCs w:val="20"/>
+          <w:lang w:val="en-AE"/>
+        </w:rPr>
+        <w:t xml:space="preserve"> </w:t>
+      </w:r>
+      <w:r>
+        <w:rPr>
+          <w:rStyle w:val="Hyperlink"/>
+          <w:rFonts w:ascii="Arial" w:hAnsi="Arial" w:cs="Arial"/>
+          <w:b/>
+          <w:bCs/>
+          <w:sz w:val="20"/>
+          <w:szCs w:val="20"/>
+          <w:lang w:val="en-AE"/>
+        </w:rPr>
+        <w:t>Activity</w:t>
+      </w:r>
+      <w:r>
+        <w:rPr>
+          <w:rStyle w:val="Hyperlink"/>
+          <w:rFonts w:ascii="Arial" w:hAnsi="Arial" w:cs="Arial"/>
+          <w:sz w:val="20"/>
+          <w:szCs w:val="20"/>
+          <w:lang w:val="en-AE"/>
+        </w:rPr>
+        <w:t xml:space="preserve"> Advanced Visualization with Seaborn</w:t>
+      </w:r>
+      <w:r>
+        <w:rPr>
+          <w:rFonts w:ascii="Arial" w:hAnsi="Arial" w:cs="Arial"/>
+          <w:sz w:val="20"/>
+          <w:szCs w:val="20"/>
+        </w:rPr>
+        <w:fldChar w:fldCharType="end"/>
+      </w:r>
+    </w:p>
+    <w:p>
+      <w:pPr>
+        <w:rPr>
+          <w:rFonts w:ascii="Arial" w:hAnsi="Arial" w:cs="Arial"/>
+          <w:sz w:val="20"/>
+          <w:szCs w:val="20"/>
+        </w:rPr>
+      </w:pPr>
+      <w:r>
+        <w:rPr>
+          <w:rFonts w:ascii="Arial" w:hAnsi="Arial" w:cs="Arial"/>
+          <w:sz w:val="20"/>
+          <w:szCs w:val="20"/>
+        </w:rPr>
+        <w:fldChar w:fldCharType="begin"/>
+      </w:r>
+      <w:r>
+        <w:rPr>
+          <w:rFonts w:ascii="Arial" w:hAnsi="Arial" w:cs="Arial"/>
+          <w:sz w:val="20"/>
+          <w:szCs w:val="20"/>
+        </w:rPr>
+        <w:instrText>HYPERLINK "https://drive.google.com/open?id=1UJJCK-4tWkTsX6BSdz2FnFWP8cleOsX3"</w:instrText>
+      </w:r>
+      <w:r>
+        <w:rPr>
+          <w:rFonts w:ascii="Arial" w:hAnsi="Arial" w:cs="Arial"/>
+          <w:sz w:val="20"/>
+          <w:szCs w:val="20"/>
+        </w:rPr>
+      </w:r>
+      <w:r>
+        <w:rPr>
+          <w:rFonts w:ascii="Arial" w:hAnsi="Arial" w:cs="Arial"/>
+          <w:sz w:val="20"/>
+          <w:szCs w:val="20"/>
+        </w:rPr>
+        <w:fldChar w:fldCharType="separate"/>
+      </w:r>
+      <w:r>
+        <w:rPr>
+          <w:rStyle w:val="Hyperlink"/>
+          <w:rFonts w:ascii="Arial" w:hAnsi="Arial" w:cs="Arial"/>
+          <w:sz w:val="20"/>
+          <w:szCs w:val="20"/>
+        </w:rPr>
+        <w:t xml:space="preserve">010 </w:t>
+      </w:r>
+      <w:r>
+        <w:rPr>
+          <w:rStyle w:val="Hyperlink"/>
+          <w:rFonts w:ascii="Segoe UI Emoji" w:hAnsi="Segoe UI Emoji" w:cs="Segoe UI Emoji"/>
+          <w:sz w:val="20"/>
+          <w:szCs w:val="20"/>
+        </w:rPr>
+        <w:t>🎥</w:t>
+      </w:r>
+      <w:r>
+        <w:rPr>
+          <w:rStyle w:val="Hyperlink"/>
+          <w:rFonts w:ascii="Arial" w:hAnsi="Arial" w:cs="Arial"/>
+          <w:sz w:val="20"/>
+          <w:szCs w:val="20"/>
+        </w:rPr>
+        <w:t xml:space="preserve"> </w:t>
+      </w:r>
+      <w:proofErr w:type="spellStart"/>
+      <w:r>
+        <w:rPr>
+          <w:rStyle w:val="Hyperlink"/>
+          <w:rFonts w:ascii="Arial" w:hAnsi="Arial" w:cs="Arial"/>
+          <w:b/>
+          <w:bCs/>
+          <w:sz w:val="20"/>
+          <w:szCs w:val="20"/>
+        </w:rPr>
+        <w:t>Activity</w:t>
+      </w:r>
+      <w:proofErr w:type="spellEnd"/>
+      <w:r>
+        <w:rPr>
+          <w:rStyle w:val="Hyperlink"/>
+          <w:rFonts w:ascii="Arial" w:hAnsi="Arial" w:cs="Arial"/>
+          <w:sz w:val="20"/>
+          <w:szCs w:val="20"/>
+        </w:rPr>
+        <w:t xml:space="preserve"> </w:t>
+      </w:r>
+      <w:proofErr w:type="spellStart"/>
+      <w:r>
+        <w:rPr>
+          <w:rStyle w:val="Hyperlink"/>
+          <w:rFonts w:ascii="Arial" w:hAnsi="Arial" w:cs="Arial"/>
+          <w:sz w:val="20"/>
+          <w:szCs w:val="20"/>
+        </w:rPr>
+        <w:t>Covariance</w:t>
+      </w:r>
+      <w:proofErr w:type="spellEnd"/>
+      <w:r>
+        <w:rPr>
+          <w:rStyle w:val="Hyperlink"/>
+          <w:rFonts w:ascii="Arial" w:hAnsi="Arial" w:cs="Arial"/>
+          <w:sz w:val="20"/>
+          <w:szCs w:val="20"/>
+        </w:rPr>
+        <w:t xml:space="preserve"> </w:t>
+      </w:r>
+      <w:proofErr w:type="spellStart"/>
+      <w:r>
+        <w:rPr>
+          <w:rStyle w:val="Hyperlink"/>
+          <w:rFonts w:ascii="Arial" w:hAnsi="Arial" w:cs="Arial"/>
+          <w:sz w:val="20"/>
+          <w:szCs w:val="20"/>
+        </w:rPr>
+        <w:t>and</w:t>
+      </w:r>
+      <w:proofErr w:type="spellEnd"/>
+      <w:r>
+        <w:rPr>
+          <w:rStyle w:val="Hyperlink"/>
+          <w:rFonts w:ascii="Arial" w:hAnsi="Arial" w:cs="Arial"/>
+          <w:sz w:val="20"/>
+          <w:szCs w:val="20"/>
+        </w:rPr>
+        <w:t xml:space="preserve"> </w:t>
+      </w:r>
+      <w:proofErr w:type="spellStart"/>
+      <w:r>
+        <w:rPr>
+          <w:rStyle w:val="Hyperlink"/>
+          <w:rFonts w:ascii="Arial" w:hAnsi="Arial" w:cs="Arial"/>
+          <w:sz w:val="20"/>
+          <w:szCs w:val="20"/>
+        </w:rPr>
+        <w:t>Correlation</w:t>
+      </w:r>
+      <w:proofErr w:type="spellEnd"/>
+      <w:r>
+        <w:rPr>
+          <w:rFonts w:ascii="Arial" w:hAnsi="Arial" w:cs="Arial"/>
+          <w:sz w:val="20"/>
+          <w:szCs w:val="20"/>
+        </w:rPr>
+        <w:fldChar w:fldCharType="end"/>
+      </w:r>
+    </w:p>
+    <w:p>
+      <w:pPr>
+        <w:rPr>
+          <w:rFonts w:ascii="Arial" w:hAnsi="Arial" w:cs="Arial"/>
+          <w:sz w:val="20"/>
+          <w:szCs w:val="20"/>
+        </w:rPr>
+      </w:pPr>
+      <w:hyperlink r:id="rId20" w:history="1">
+        <w:r>
+          <w:rPr>
+            <w:rStyle w:val="Hyperlink"/>
+            <w:rFonts w:ascii="Arial" w:hAnsi="Arial" w:cs="Arial"/>
+            <w:sz w:val="20"/>
+            <w:szCs w:val="20"/>
+          </w:rPr>
+          <w:t xml:space="preserve">011 </w:t>
+        </w:r>
+        <w:r>
+          <w:rPr>
+            <w:rStyle w:val="Hyperlink"/>
+            <w:rFonts w:ascii="Segoe UI Emoji" w:hAnsi="Segoe UI Emoji" w:cs="Segoe UI Emoji"/>
+            <w:sz w:val="20"/>
+            <w:szCs w:val="20"/>
+          </w:rPr>
+          <w:t>🎥</w:t>
+        </w:r>
+        <w:r>
+          <w:rPr>
+            <w:rStyle w:val="Hyperlink"/>
+            <w:rFonts w:ascii="Arial" w:hAnsi="Arial" w:cs="Arial"/>
+            <w:sz w:val="20"/>
+            <w:szCs w:val="20"/>
+          </w:rPr>
+          <w:t xml:space="preserve"> </w:t>
+        </w:r>
+        <w:proofErr w:type="spellStart"/>
+        <w:r>
+          <w:rPr>
+            <w:rStyle w:val="Hyperlink"/>
+            <w:rFonts w:ascii="Arial" w:hAnsi="Arial" w:cs="Arial"/>
+            <w:b/>
+            <w:bCs/>
+            <w:sz w:val="20"/>
+            <w:szCs w:val="20"/>
+          </w:rPr>
+          <w:t>Exercise</w:t>
+        </w:r>
+        <w:proofErr w:type="spellEnd"/>
+        <w:r>
+          <w:rPr>
+            <w:rStyle w:val="Hyperlink"/>
+            <w:rFonts w:ascii="Arial" w:hAnsi="Arial" w:cs="Arial"/>
+            <w:sz w:val="20"/>
+            <w:szCs w:val="20"/>
+          </w:rPr>
+          <w:t xml:space="preserve"> </w:t>
+        </w:r>
+        <w:proofErr w:type="spellStart"/>
+        <w:r>
+          <w:rPr>
+            <w:rStyle w:val="Hyperlink"/>
+            <w:rFonts w:ascii="Arial" w:hAnsi="Arial" w:cs="Arial"/>
+            <w:sz w:val="20"/>
+            <w:szCs w:val="20"/>
+          </w:rPr>
+          <w:t>Conditional</w:t>
+        </w:r>
+        <w:proofErr w:type="spellEnd"/>
+        <w:r>
+          <w:rPr>
+            <w:rStyle w:val="Hyperlink"/>
+            <w:rFonts w:ascii="Arial" w:hAnsi="Arial" w:cs="Arial"/>
+            <w:sz w:val="20"/>
+            <w:szCs w:val="20"/>
+          </w:rPr>
+          <w:t xml:space="preserve"> </w:t>
+        </w:r>
+        <w:proofErr w:type="spellStart"/>
+        <w:r>
+          <w:rPr>
+            <w:rStyle w:val="Hyperlink"/>
+            <w:rFonts w:ascii="Arial" w:hAnsi="Arial" w:cs="Arial"/>
+            <w:sz w:val="20"/>
+            <w:szCs w:val="20"/>
+          </w:rPr>
+          <w:t>Probability</w:t>
+        </w:r>
+        <w:proofErr w:type="spellEnd"/>
+      </w:hyperlink>
+    </w:p>
+    <w:p>
+      <w:pPr>
+        <w:rPr>
+          <w:rFonts w:ascii="Arial" w:hAnsi="Arial" w:cs="Arial"/>
+          <w:sz w:val="20"/>
+          <w:szCs w:val="20"/>
+          <w:lang w:val="en-AE"/>
+        </w:rPr>
+      </w:pPr>
+      <w:r>
+        <w:rPr>
+          <w:rFonts w:ascii="Arial" w:hAnsi="Arial" w:cs="Arial"/>
+          <w:sz w:val="20"/>
+          <w:szCs w:val="20"/>
+        </w:rPr>
+        <w:fldChar w:fldCharType="begin"/>
+      </w:r>
+      <w:r>
+        <w:rPr>
+          <w:rFonts w:ascii="Arial" w:hAnsi="Arial" w:cs="Arial"/>
+          <w:sz w:val="20"/>
+          <w:szCs w:val="20"/>
+          <w:lang w:val="en-AE"/>
+        </w:rPr>
+        <w:instrText>HYPERLINK "https://drive.google.com/open?id=1x3DQgCihVeNw_iWzsLsYE1dPa3gdyLAG"</w:instrText>
+      </w:r>
+      <w:r>
+        <w:rPr>
+          <w:rFonts w:ascii="Arial" w:hAnsi="Arial" w:cs="Arial"/>
+          <w:sz w:val="20"/>
+          <w:szCs w:val="20"/>
+        </w:rPr>
+      </w:r>
+      <w:r>
+        <w:rPr>
+          <w:rFonts w:ascii="Arial" w:hAnsi="Arial" w:cs="Arial"/>
+          <w:sz w:val="20"/>
+          <w:szCs w:val="20"/>
+        </w:rPr>
+        <w:fldChar w:fldCharType="separate"/>
+      </w:r>
+      <w:r>
+        <w:rPr>
+          <w:rStyle w:val="Hyperlink"/>
+          <w:rFonts w:ascii="Arial" w:hAnsi="Arial" w:cs="Arial"/>
+          <w:sz w:val="20"/>
+          <w:szCs w:val="20"/>
+          <w:lang w:val="en-AE"/>
+        </w:rPr>
+        <w:t xml:space="preserve">012 </w:t>
+      </w:r>
+      <w:r>
+        <w:rPr>
+          <w:rStyle w:val="Hyperlink"/>
+          <w:rFonts w:ascii="Segoe UI Emoji" w:hAnsi="Segoe UI Emoji" w:cs="Segoe UI Emoji"/>
+          <w:sz w:val="20"/>
+          <w:szCs w:val="20"/>
+        </w:rPr>
+        <w:t>🎥</w:t>
+      </w:r>
+      <w:r>
+        <w:rPr>
+          <w:rStyle w:val="Hyperlink"/>
+          <w:rFonts w:ascii="Arial" w:hAnsi="Arial" w:cs="Arial"/>
+          <w:sz w:val="20"/>
+          <w:szCs w:val="20"/>
+          <w:lang w:val="en-AE"/>
+        </w:rPr>
+        <w:t xml:space="preserve"> Exercise Solution Conditional Probability of Purchase by Age</w:t>
+      </w:r>
+      <w:r>
+        <w:rPr>
+          <w:rFonts w:ascii="Arial" w:hAnsi="Arial" w:cs="Arial"/>
+          <w:sz w:val="20"/>
+          <w:szCs w:val="20"/>
+        </w:rPr>
+        <w:fldChar w:fldCharType="end"/>
+      </w:r>
+    </w:p>
+    <w:p>
+      <w:pPr>
+        <w:rPr>
+          <w:rFonts w:ascii="Arial" w:hAnsi="Arial" w:cs="Arial"/>
+          <w:sz w:val="20"/>
+          <w:szCs w:val="20"/>
+        </w:rPr>
+      </w:pPr>
+      <w:r>
+        <w:rPr>
+          <w:rFonts w:ascii="Arial" w:hAnsi="Arial" w:cs="Arial"/>
+          <w:sz w:val="20"/>
+          <w:szCs w:val="20"/>
+        </w:rPr>
+        <w:fldChar w:fldCharType="begin"/>
+      </w:r>
+      <w:r>
+        <w:rPr>
+          <w:rFonts w:ascii="Arial" w:hAnsi="Arial" w:cs="Arial"/>
+          <w:sz w:val="20"/>
+          <w:szCs w:val="20"/>
+        </w:rPr>
+        <w:instrText>HYPERLINK "https://drive.google.com/open?id=1tu4NQCTifK4SsQk9zqAcgT1DydXD0zZg"</w:instrText>
+      </w:r>
+      <w:r>
+        <w:rPr>
+          <w:rFonts w:ascii="Arial" w:hAnsi="Arial" w:cs="Arial"/>
+          <w:sz w:val="20"/>
+          <w:szCs w:val="20"/>
+        </w:rPr>
+      </w:r>
+      <w:r>
+        <w:rPr>
+          <w:rFonts w:ascii="Arial" w:hAnsi="Arial" w:cs="Arial"/>
+          <w:sz w:val="20"/>
+          <w:szCs w:val="20"/>
+        </w:rPr>
+        <w:fldChar w:fldCharType="separate"/>
+      </w:r>
+      <w:r>
+        <w:rPr>
+          <w:rStyle w:val="Hyperlink"/>
+          <w:rFonts w:ascii="Arial" w:hAnsi="Arial" w:cs="Arial"/>
+          <w:sz w:val="20"/>
+          <w:szCs w:val="20"/>
+        </w:rPr>
+        <w:t xml:space="preserve">013 </w:t>
+      </w:r>
+      <w:r>
+        <w:rPr>
+          <w:rStyle w:val="Hyperlink"/>
+          <w:rFonts w:ascii="Segoe UI Emoji" w:hAnsi="Segoe UI Emoji" w:cs="Segoe UI Emoji"/>
+          <w:sz w:val="20"/>
+          <w:szCs w:val="20"/>
+        </w:rPr>
+        <w:t>🎥</w:t>
+      </w:r>
+      <w:r>
+        <w:rPr>
+          <w:rStyle w:val="Hyperlink"/>
+          <w:rFonts w:ascii="Arial" w:hAnsi="Arial" w:cs="Arial"/>
+          <w:sz w:val="20"/>
+          <w:szCs w:val="20"/>
+        </w:rPr>
+        <w:t xml:space="preserve"> </w:t>
+      </w:r>
+      <w:proofErr w:type="spellStart"/>
+      <w:r>
+        <w:rPr>
+          <w:rStyle w:val="Hyperlink"/>
+          <w:rFonts w:ascii="Arial" w:hAnsi="Arial" w:cs="Arial"/>
+          <w:sz w:val="20"/>
+          <w:szCs w:val="20"/>
+        </w:rPr>
+        <w:t>Bayes</w:t>
+      </w:r>
+      <w:proofErr w:type="spellEnd"/>
+      <w:r>
+        <w:rPr>
+          <w:rStyle w:val="Hyperlink"/>
+          <w:rFonts w:ascii="Arial" w:hAnsi="Arial" w:cs="Arial"/>
+          <w:sz w:val="20"/>
+          <w:szCs w:val="20"/>
+        </w:rPr>
+        <w:t xml:space="preserve">' </w:t>
+      </w:r>
+      <w:proofErr w:type="spellStart"/>
+      <w:r>
+        <w:rPr>
+          <w:rStyle w:val="Hyperlink"/>
+          <w:rFonts w:ascii="Arial" w:hAnsi="Arial" w:cs="Arial"/>
+          <w:sz w:val="20"/>
+          <w:szCs w:val="20"/>
+        </w:rPr>
+        <w:t>Theorem</w:t>
+      </w:r>
+      <w:proofErr w:type="spellEnd"/>
+      <w:r>
+        <w:rPr>
+          <w:rFonts w:ascii="Arial" w:hAnsi="Arial" w:cs="Arial"/>
+          <w:sz w:val="20"/>
+          <w:szCs w:val="20"/>
+        </w:rPr>
+        <w:fldChar w:fldCharType="end"/>
       </w:r>
     </w:p>
     <w:p/>
@@ -3583,6 +5978,268 @@
     </w:lvl>
   </w:abstractNum>
   <w:abstractNum w:abstractNumId="2" w15:restartNumberingAfterBreak="0">
+    <w:nsid w:val="15BF797E"/>
+    <w:multiLevelType w:val="multilevel"/>
+    <w:tmpl w:val="607E4450"/>
+    <w:lvl w:ilvl="0">
+      <w:start w:val="1"/>
+      <w:numFmt w:val="bullet"/>
+      <w:lvlText w:val=""/>
+      <w:lvlJc w:val="left"/>
+      <w:pPr>
+        <w:tabs>
+          <w:tab w:val="num" w:pos="720"/>
+        </w:tabs>
+        <w:ind w:left="720" w:hanging="360"/>
+      </w:pPr>
+      <w:rPr>
+        <w:rFonts w:ascii="Symbol" w:hAnsi="Symbol" w:hint="default"/>
+        <w:sz w:val="20"/>
+      </w:rPr>
+    </w:lvl>
+    <w:lvl w:ilvl="1" w:tentative="1">
+      <w:start w:val="1"/>
+      <w:numFmt w:val="bullet"/>
+      <w:lvlText w:val="o"/>
+      <w:lvlJc w:val="left"/>
+      <w:pPr>
+        <w:tabs>
+          <w:tab w:val="num" w:pos="1440"/>
+        </w:tabs>
+        <w:ind w:left="1440" w:hanging="360"/>
+      </w:pPr>
+      <w:rPr>
+        <w:rFonts w:ascii="Courier New" w:hAnsi="Courier New" w:hint="default"/>
+        <w:sz w:val="20"/>
+      </w:rPr>
+    </w:lvl>
+    <w:lvl w:ilvl="2" w:tentative="1">
+      <w:start w:val="1"/>
+      <w:numFmt w:val="bullet"/>
+      <w:lvlText w:val=""/>
+      <w:lvlJc w:val="left"/>
+      <w:pPr>
+        <w:tabs>
+          <w:tab w:val="num" w:pos="2160"/>
+        </w:tabs>
+        <w:ind w:left="2160" w:hanging="360"/>
+      </w:pPr>
+      <w:rPr>
+        <w:rFonts w:ascii="Wingdings" w:hAnsi="Wingdings" w:hint="default"/>
+        <w:sz w:val="20"/>
+      </w:rPr>
+    </w:lvl>
+    <w:lvl w:ilvl="3" w:tentative="1">
+      <w:start w:val="1"/>
+      <w:numFmt w:val="bullet"/>
+      <w:lvlText w:val=""/>
+      <w:lvlJc w:val="left"/>
+      <w:pPr>
+        <w:tabs>
+          <w:tab w:val="num" w:pos="2880"/>
+        </w:tabs>
+        <w:ind w:left="2880" w:hanging="360"/>
+      </w:pPr>
+      <w:rPr>
+        <w:rFonts w:ascii="Wingdings" w:hAnsi="Wingdings" w:hint="default"/>
+        <w:sz w:val="20"/>
+      </w:rPr>
+    </w:lvl>
+    <w:lvl w:ilvl="4" w:tentative="1">
+      <w:start w:val="1"/>
+      <w:numFmt w:val="bullet"/>
+      <w:lvlText w:val=""/>
+      <w:lvlJc w:val="left"/>
+      <w:pPr>
+        <w:tabs>
+          <w:tab w:val="num" w:pos="3600"/>
+        </w:tabs>
+        <w:ind w:left="3600" w:hanging="360"/>
+      </w:pPr>
+      <w:rPr>
+        <w:rFonts w:ascii="Wingdings" w:hAnsi="Wingdings" w:hint="default"/>
+        <w:sz w:val="20"/>
+      </w:rPr>
+    </w:lvl>
+    <w:lvl w:ilvl="5" w:tentative="1">
+      <w:start w:val="1"/>
+      <w:numFmt w:val="bullet"/>
+      <w:lvlText w:val=""/>
+      <w:lvlJc w:val="left"/>
+      <w:pPr>
+        <w:tabs>
+          <w:tab w:val="num" w:pos="4320"/>
+        </w:tabs>
+        <w:ind w:left="4320" w:hanging="360"/>
+      </w:pPr>
+      <w:rPr>
+        <w:rFonts w:ascii="Wingdings" w:hAnsi="Wingdings" w:hint="default"/>
+        <w:sz w:val="20"/>
+      </w:rPr>
+    </w:lvl>
+    <w:lvl w:ilvl="6" w:tentative="1">
+      <w:start w:val="1"/>
+      <w:numFmt w:val="bullet"/>
+      <w:lvlText w:val=""/>
+      <w:lvlJc w:val="left"/>
+      <w:pPr>
+        <w:tabs>
+          <w:tab w:val="num" w:pos="5040"/>
+        </w:tabs>
+        <w:ind w:left="5040" w:hanging="360"/>
+      </w:pPr>
+      <w:rPr>
+        <w:rFonts w:ascii="Wingdings" w:hAnsi="Wingdings" w:hint="default"/>
+        <w:sz w:val="20"/>
+      </w:rPr>
+    </w:lvl>
+    <w:lvl w:ilvl="7" w:tentative="1">
+      <w:start w:val="1"/>
+      <w:numFmt w:val="bullet"/>
+      <w:lvlText w:val=""/>
+      <w:lvlJc w:val="left"/>
+      <w:pPr>
+        <w:tabs>
+          <w:tab w:val="num" w:pos="5760"/>
+        </w:tabs>
+        <w:ind w:left="5760" w:hanging="360"/>
+      </w:pPr>
+      <w:rPr>
+        <w:rFonts w:ascii="Wingdings" w:hAnsi="Wingdings" w:hint="default"/>
+        <w:sz w:val="20"/>
+      </w:rPr>
+    </w:lvl>
+    <w:lvl w:ilvl="8" w:tentative="1">
+      <w:start w:val="1"/>
+      <w:numFmt w:val="bullet"/>
+      <w:lvlText w:val=""/>
+      <w:lvlJc w:val="left"/>
+      <w:pPr>
+        <w:tabs>
+          <w:tab w:val="num" w:pos="6480"/>
+        </w:tabs>
+        <w:ind w:left="6480" w:hanging="360"/>
+      </w:pPr>
+      <w:rPr>
+        <w:rFonts w:ascii="Wingdings" w:hAnsi="Wingdings" w:hint="default"/>
+        <w:sz w:val="20"/>
+      </w:rPr>
+    </w:lvl>
+  </w:abstractNum>
+  <w:abstractNum w:abstractNumId="3" w15:restartNumberingAfterBreak="0">
+    <w:nsid w:val="25323055"/>
+    <w:multiLevelType w:val="hybridMultilevel"/>
+    <w:tmpl w:val="F78A3078"/>
+    <w:lvl w:ilvl="0" w:tplc="04090001">
+      <w:start w:val="1"/>
+      <w:numFmt w:val="bullet"/>
+      <w:lvlText w:val=""/>
+      <w:lvlJc w:val="left"/>
+      <w:pPr>
+        <w:ind w:left="720" w:hanging="360"/>
+      </w:pPr>
+      <w:rPr>
+        <w:rFonts w:ascii="Symbol" w:hAnsi="Symbol" w:hint="default"/>
+      </w:rPr>
+    </w:lvl>
+    <w:lvl w:ilvl="1" w:tplc="04090003" w:tentative="1">
+      <w:start w:val="1"/>
+      <w:numFmt w:val="bullet"/>
+      <w:lvlText w:val="o"/>
+      <w:lvlJc w:val="left"/>
+      <w:pPr>
+        <w:ind w:left="1440" w:hanging="360"/>
+      </w:pPr>
+      <w:rPr>
+        <w:rFonts w:ascii="Courier New" w:hAnsi="Courier New" w:cs="Courier New" w:hint="default"/>
+      </w:rPr>
+    </w:lvl>
+    <w:lvl w:ilvl="2" w:tplc="04090005" w:tentative="1">
+      <w:start w:val="1"/>
+      <w:numFmt w:val="bullet"/>
+      <w:lvlText w:val=""/>
+      <w:lvlJc w:val="left"/>
+      <w:pPr>
+        <w:ind w:left="2160" w:hanging="360"/>
+      </w:pPr>
+      <w:rPr>
+        <w:rFonts w:ascii="Wingdings" w:hAnsi="Wingdings" w:hint="default"/>
+      </w:rPr>
+    </w:lvl>
+    <w:lvl w:ilvl="3" w:tplc="04090001" w:tentative="1">
+      <w:start w:val="1"/>
+      <w:numFmt w:val="bullet"/>
+      <w:lvlText w:val=""/>
+      <w:lvlJc w:val="left"/>
+      <w:pPr>
+        <w:ind w:left="2880" w:hanging="360"/>
+      </w:pPr>
+      <w:rPr>
+        <w:rFonts w:ascii="Symbol" w:hAnsi="Symbol" w:hint="default"/>
+      </w:rPr>
+    </w:lvl>
+    <w:lvl w:ilvl="4" w:tplc="04090003" w:tentative="1">
+      <w:start w:val="1"/>
+      <w:numFmt w:val="bullet"/>
+      <w:lvlText w:val="o"/>
+      <w:lvlJc w:val="left"/>
+      <w:pPr>
+        <w:ind w:left="3600" w:hanging="360"/>
+      </w:pPr>
+      <w:rPr>
+        <w:rFonts w:ascii="Courier New" w:hAnsi="Courier New" w:cs="Courier New" w:hint="default"/>
+      </w:rPr>
+    </w:lvl>
+    <w:lvl w:ilvl="5" w:tplc="04090005" w:tentative="1">
+      <w:start w:val="1"/>
+      <w:numFmt w:val="bullet"/>
+      <w:lvlText w:val=""/>
+      <w:lvlJc w:val="left"/>
+      <w:pPr>
+        <w:ind w:left="4320" w:hanging="360"/>
+      </w:pPr>
+      <w:rPr>
+        <w:rFonts w:ascii="Wingdings" w:hAnsi="Wingdings" w:hint="default"/>
+      </w:rPr>
+    </w:lvl>
+    <w:lvl w:ilvl="6" w:tplc="04090001" w:tentative="1">
+      <w:start w:val="1"/>
+      <w:numFmt w:val="bullet"/>
+      <w:lvlText w:val=""/>
+      <w:lvlJc w:val="left"/>
+      <w:pPr>
+        <w:ind w:left="5040" w:hanging="360"/>
+      </w:pPr>
+      <w:rPr>
+        <w:rFonts w:ascii="Symbol" w:hAnsi="Symbol" w:hint="default"/>
+      </w:rPr>
+    </w:lvl>
+    <w:lvl w:ilvl="7" w:tplc="04090003" w:tentative="1">
+      <w:start w:val="1"/>
+      <w:numFmt w:val="bullet"/>
+      <w:lvlText w:val="o"/>
+      <w:lvlJc w:val="left"/>
+      <w:pPr>
+        <w:ind w:left="5760" w:hanging="360"/>
+      </w:pPr>
+      <w:rPr>
+        <w:rFonts w:ascii="Courier New" w:hAnsi="Courier New" w:cs="Courier New" w:hint="default"/>
+      </w:rPr>
+    </w:lvl>
+    <w:lvl w:ilvl="8" w:tplc="04090005" w:tentative="1">
+      <w:start w:val="1"/>
+      <w:numFmt w:val="bullet"/>
+      <w:lvlText w:val=""/>
+      <w:lvlJc w:val="left"/>
+      <w:pPr>
+        <w:ind w:left="6480" w:hanging="360"/>
+      </w:pPr>
+      <w:rPr>
+        <w:rFonts w:ascii="Wingdings" w:hAnsi="Wingdings" w:hint="default"/>
+      </w:rPr>
+    </w:lvl>
+  </w:abstractNum>
+  <w:abstractNum w:abstractNumId="4" w15:restartNumberingAfterBreak="0">
     <w:nsid w:val="4D8C40A3"/>
     <w:multiLevelType w:val="hybridMultilevel"/>
     <w:tmpl w:val="C34E046C"/>
@@ -3668,7 +6325,7 @@
       </w:pPr>
     </w:lvl>
   </w:abstractNum>
-  <w:abstractNum w:abstractNumId="3" w15:restartNumberingAfterBreak="0">
+  <w:abstractNum w:abstractNumId="5" w15:restartNumberingAfterBreak="0">
     <w:nsid w:val="53762043"/>
     <w:multiLevelType w:val="hybridMultilevel"/>
     <w:tmpl w:val="93A8315A"/>
@@ -3782,16 +6439,22 @@
     </w:lvl>
   </w:abstractNum>
   <w:num w:numId="1" w16cid:durableId="1258977646">
-    <w:abstractNumId w:val="3"/>
+    <w:abstractNumId w:val="5"/>
   </w:num>
   <w:num w:numId="2" w16cid:durableId="1892883118">
-    <w:abstractNumId w:val="2"/>
+    <w:abstractNumId w:val="4"/>
   </w:num>
   <w:num w:numId="3" w16cid:durableId="1634019273">
     <w:abstractNumId w:val="1"/>
   </w:num>
   <w:num w:numId="4" w16cid:durableId="35936872">
     <w:abstractNumId w:val="0"/>
+  </w:num>
+  <w:num w:numId="5" w16cid:durableId="348800512">
+    <w:abstractNumId w:val="3"/>
+  </w:num>
+  <w:num w:numId="6" w16cid:durableId="508375911">
+    <w:abstractNumId w:val="2"/>
   </w:num>
 </w:numbering>
 </file>
@@ -4204,7 +6867,6 @@
   <w:style w:type="character" w:default="1" w:styleId="Fontepargpadro">
     <w:name w:val="Default Paragraph Font"/>
     <w:uiPriority w:val="1"/>
-    <w:semiHidden/>
     <w:unhideWhenUsed/>
   </w:style>
   <w:style w:type="table" w:default="1" w:styleId="Tabelanormal">
@@ -4247,6 +6909,41 @@
     <w:rsid w:val="00605F7E"/>
     <w:rPr>
       <w:color w:val="666666"/>
+    </w:rPr>
+  </w:style>
+  <w:style w:type="character" w:styleId="Hyperlink">
+    <w:name w:val="Hyperlink"/>
+    <w:basedOn w:val="Fontepargpadro"/>
+    <w:uiPriority w:val="99"/>
+    <w:unhideWhenUsed/>
+    <w:rsid w:val="004616E0"/>
+    <w:rPr>
+      <w:color w:val="0563C1" w:themeColor="hyperlink"/>
+      <w:u w:val="single"/>
+    </w:rPr>
+  </w:style>
+  <w:style w:type="character" w:styleId="MenoPendente">
+    <w:name w:val="Unresolved Mention"/>
+    <w:basedOn w:val="Fontepargpadro"/>
+    <w:uiPriority w:val="99"/>
+    <w:semiHidden/>
+    <w:unhideWhenUsed/>
+    <w:rsid w:val="004616E0"/>
+    <w:rPr>
+      <w:color w:val="605E5C"/>
+      <w:shd w:val="clear" w:color="auto" w:fill="E1DFDD"/>
+    </w:rPr>
+  </w:style>
+  <w:style w:type="character" w:styleId="HiperlinkVisitado">
+    <w:name w:val="FollowedHyperlink"/>
+    <w:basedOn w:val="Fontepargpadro"/>
+    <w:uiPriority w:val="99"/>
+    <w:semiHidden/>
+    <w:unhideWhenUsed/>
+    <w:rsid w:val="004616E0"/>
+    <w:rPr>
+      <w:color w:val="954F72" w:themeColor="followedHyperlink"/>
+      <w:u w:val="single"/>
     </w:rPr>
   </w:style>
 </w:styles>

</xml_diff>

<commit_message>
Atualização dos arquivos da aula 5; Adição dos arquivos da aula 6 e 7
</commit_message>
<xml_diff>
--- a/Aula 5/Relatório 5 - Guilherme Loan Schneider.docx
+++ b/Aula 5/Relatório 5 - Guilherme Loan Schneider.docx
@@ -1587,6 +1587,56 @@
     </w:p>
     <w:p>
       <w:pPr>
+        <w:jc w:val="center"/>
+        <w:rPr>
+          <w:rFonts w:ascii="Arial" w:hAnsi="Arial" w:cs="Arial"/>
+          <w:lang w:val="en-AE"/>
+        </w:rPr>
+      </w:pPr>
+      <w:r>
+        <w:rPr>
+          <w:rFonts w:ascii="Arial" w:hAnsi="Arial" w:cs="Arial"/>
+          <w:lang w:val="en-AE"/>
+        </w:rPr>
+        <w:drawing>
+          <wp:inline distT="0" distB="0" distL="0" distR="0" wp14:anchorId="50DC5363" wp14:editId="22253DC5">
+            <wp:extent cx="3381847" cy="1066949"/>
+            <wp:effectExtent l="0" t="0" r="9525" b="0"/>
+            <wp:docPr id="1448065556" name="Imagem 1" descr="Texto&#10;&#10;Descrição gerada automaticamente"/>
+            <wp:cNvGraphicFramePr>
+              <a:graphicFrameLocks xmlns:a="http://schemas.openxmlformats.org/drawingml/2006/main" noChangeAspect="1"/>
+            </wp:cNvGraphicFramePr>
+            <a:graphic xmlns:a="http://schemas.openxmlformats.org/drawingml/2006/main">
+              <a:graphicData uri="http://schemas.openxmlformats.org/drawingml/2006/picture">
+                <pic:pic xmlns:pic="http://schemas.openxmlformats.org/drawingml/2006/picture">
+                  <pic:nvPicPr>
+                    <pic:cNvPr id="1448065556" name="Imagem 1" descr="Texto&#10;&#10;Descrição gerada automaticamente"/>
+                    <pic:cNvPicPr/>
+                  </pic:nvPicPr>
+                  <pic:blipFill>
+                    <a:blip r:embed="rId13"/>
+                    <a:stretch>
+                      <a:fillRect/>
+                    </a:stretch>
+                  </pic:blipFill>
+                  <pic:spPr>
+                    <a:xfrm>
+                      <a:off x="0" y="0"/>
+                      <a:ext cx="3381847" cy="1066949"/>
+                    </a:xfrm>
+                    <a:prstGeom prst="rect">
+                      <a:avLst/>
+                    </a:prstGeom>
+                  </pic:spPr>
+                </pic:pic>
+              </a:graphicData>
+            </a:graphic>
+          </wp:inline>
+        </w:drawing>
+      </w:r>
+    </w:p>
+    <w:p>
+      <w:pPr>
         <w:ind w:firstLine="708"/>
         <w:jc w:val="both"/>
         <w:rPr>
@@ -1657,7 +1707,7 @@
                     <pic:cNvPicPr/>
                   </pic:nvPicPr>
                   <pic:blipFill>
-                    <a:blip r:embed="rId13"/>
+                    <a:blip r:embed="rId14"/>
                     <a:stretch>
                       <a:fillRect/>
                     </a:stretch>
@@ -1680,6 +1730,55 @@
     </w:p>
     <w:p>
       <w:pPr>
+        <w:jc w:val="center"/>
+        <w:rPr>
+          <w:rFonts w:ascii="Arial" w:hAnsi="Arial" w:cs="Arial"/>
+        </w:rPr>
+      </w:pPr>
+      <w:r>
+        <w:rPr>
+          <w:rFonts w:ascii="Arial" w:hAnsi="Arial" w:cs="Arial"/>
+        </w:rPr>
+        <w:lastRenderedPageBreak/>
+        <w:drawing>
+          <wp:inline distT="0" distB="0" distL="0" distR="0" wp14:anchorId="269F43D7" wp14:editId="544AEAED">
+            <wp:extent cx="5106113" cy="1714739"/>
+            <wp:effectExtent l="0" t="0" r="0" b="0"/>
+            <wp:docPr id="1766310640" name="Imagem 1" descr="Texto&#10;&#10;Descrição gerada automaticamente"/>
+            <wp:cNvGraphicFramePr>
+              <a:graphicFrameLocks xmlns:a="http://schemas.openxmlformats.org/drawingml/2006/main" noChangeAspect="1"/>
+            </wp:cNvGraphicFramePr>
+            <a:graphic xmlns:a="http://schemas.openxmlformats.org/drawingml/2006/main">
+              <a:graphicData uri="http://schemas.openxmlformats.org/drawingml/2006/picture">
+                <pic:pic xmlns:pic="http://schemas.openxmlformats.org/drawingml/2006/picture">
+                  <pic:nvPicPr>
+                    <pic:cNvPr id="1766310640" name="Imagem 1" descr="Texto&#10;&#10;Descrição gerada automaticamente"/>
+                    <pic:cNvPicPr/>
+                  </pic:nvPicPr>
+                  <pic:blipFill>
+                    <a:blip r:embed="rId15"/>
+                    <a:stretch>
+                      <a:fillRect/>
+                    </a:stretch>
+                  </pic:blipFill>
+                  <pic:spPr>
+                    <a:xfrm>
+                      <a:off x="0" y="0"/>
+                      <a:ext cx="5106113" cy="1714739"/>
+                    </a:xfrm>
+                    <a:prstGeom prst="rect">
+                      <a:avLst/>
+                    </a:prstGeom>
+                  </pic:spPr>
+                </pic:pic>
+              </a:graphicData>
+            </a:graphic>
+          </wp:inline>
+        </w:drawing>
+      </w:r>
+    </w:p>
+    <w:p>
+      <w:pPr>
         <w:ind w:firstLine="708"/>
         <w:jc w:val="both"/>
         <w:rPr>
@@ -1702,46 +1801,6 @@
         <w:jc w:val="center"/>
         <w:rPr>
           <w:rFonts w:ascii="Arial" w:hAnsi="Arial" w:cs="Arial"/>
-        </w:rPr>
-      </w:pPr>
-    </w:p>
-    <w:p>
-      <w:pPr>
-        <w:jc w:val="center"/>
-        <w:rPr>
-          <w:rFonts w:ascii="Arial" w:hAnsi="Arial" w:cs="Arial"/>
-        </w:rPr>
-      </w:pPr>
-    </w:p>
-    <w:p>
-      <w:pPr>
-        <w:jc w:val="center"/>
-        <w:rPr>
-          <w:rFonts w:ascii="Arial" w:hAnsi="Arial" w:cs="Arial"/>
-        </w:rPr>
-      </w:pPr>
-    </w:p>
-    <w:p>
-      <w:pPr>
-        <w:jc w:val="center"/>
-        <w:rPr>
-          <w:rFonts w:ascii="Arial" w:hAnsi="Arial" w:cs="Arial"/>
-        </w:rPr>
-      </w:pPr>
-    </w:p>
-    <w:p>
-      <w:pPr>
-        <w:jc w:val="center"/>
-        <w:rPr>
-          <w:rFonts w:ascii="Arial" w:hAnsi="Arial" w:cs="Arial"/>
-        </w:rPr>
-      </w:pPr>
-    </w:p>
-    <w:p>
-      <w:pPr>
-        <w:jc w:val="center"/>
-        <w:rPr>
-          <w:rFonts w:ascii="Arial" w:hAnsi="Arial" w:cs="Arial"/>
           <w:lang w:val="en-US"/>
         </w:rPr>
       </w:pPr>
@@ -1751,7 +1810,6 @@
           <w:rFonts w:ascii="Arial" w:hAnsi="Arial" w:cs="Arial"/>
           <w:lang w:val="en-US"/>
         </w:rPr>
-        <w:lastRenderedPageBreak/>
         <w:t>Distribuição</w:t>
       </w:r>
       <w:proofErr w:type="spellEnd"/>
@@ -1800,7 +1858,7 @@
                     <pic:cNvPicPr/>
                   </pic:nvPicPr>
                   <pic:blipFill>
-                    <a:blip r:embed="rId14"/>
+                    <a:blip r:embed="rId16"/>
                     <a:stretch>
                       <a:fillRect/>
                     </a:stretch>
@@ -1823,6 +1881,54 @@
     </w:p>
     <w:p>
       <w:pPr>
+        <w:jc w:val="center"/>
+        <w:rPr>
+          <w:rFonts w:ascii="Arial" w:hAnsi="Arial" w:cs="Arial"/>
+        </w:rPr>
+      </w:pPr>
+      <w:r>
+        <w:rPr>
+          <w:rFonts w:ascii="Arial" w:hAnsi="Arial" w:cs="Arial"/>
+        </w:rPr>
+        <w:drawing>
+          <wp:inline distT="0" distB="0" distL="0" distR="0" wp14:anchorId="0A351FD1" wp14:editId="5E5C7581">
+            <wp:extent cx="4163006" cy="1324160"/>
+            <wp:effectExtent l="0" t="0" r="0" b="9525"/>
+            <wp:docPr id="390469647" name="Imagem 1" descr="Texto&#10;&#10;Descrição gerada automaticamente"/>
+            <wp:cNvGraphicFramePr>
+              <a:graphicFrameLocks xmlns:a="http://schemas.openxmlformats.org/drawingml/2006/main" noChangeAspect="1"/>
+            </wp:cNvGraphicFramePr>
+            <a:graphic xmlns:a="http://schemas.openxmlformats.org/drawingml/2006/main">
+              <a:graphicData uri="http://schemas.openxmlformats.org/drawingml/2006/picture">
+                <pic:pic xmlns:pic="http://schemas.openxmlformats.org/drawingml/2006/picture">
+                  <pic:nvPicPr>
+                    <pic:cNvPr id="390469647" name="Imagem 1" descr="Texto&#10;&#10;Descrição gerada automaticamente"/>
+                    <pic:cNvPicPr/>
+                  </pic:nvPicPr>
+                  <pic:blipFill>
+                    <a:blip r:embed="rId17"/>
+                    <a:stretch>
+                      <a:fillRect/>
+                    </a:stretch>
+                  </pic:blipFill>
+                  <pic:spPr>
+                    <a:xfrm>
+                      <a:off x="0" y="0"/>
+                      <a:ext cx="4163006" cy="1324160"/>
+                    </a:xfrm>
+                    <a:prstGeom prst="rect">
+                      <a:avLst/>
+                    </a:prstGeom>
+                  </pic:spPr>
+                </pic:pic>
+              </a:graphicData>
+            </a:graphic>
+          </wp:inline>
+        </w:drawing>
+      </w:r>
+    </w:p>
+    <w:p>
+      <w:pPr>
         <w:ind w:firstLine="708"/>
         <w:jc w:val="both"/>
         <w:rPr>
@@ -1874,6 +1980,7 @@
           <w:rFonts w:ascii="Arial" w:hAnsi="Arial" w:cs="Arial"/>
           <w:noProof/>
         </w:rPr>
+        <w:lastRenderedPageBreak/>
         <w:drawing>
           <wp:inline distT="0" distB="0" distL="0" distR="0" wp14:anchorId="232B0B5A" wp14:editId="7CD99213">
             <wp:extent cx="3321158" cy="2466975"/>
@@ -1890,7 +1997,7 @@
                     <pic:cNvPicPr/>
                   </pic:nvPicPr>
                   <pic:blipFill>
-                    <a:blip r:embed="rId15"/>
+                    <a:blip r:embed="rId18"/>
                     <a:stretch>
                       <a:fillRect/>
                     </a:stretch>
@@ -1913,6 +2020,54 @@
     </w:p>
     <w:p>
       <w:pPr>
+        <w:jc w:val="center"/>
+        <w:rPr>
+          <w:rFonts w:ascii="Arial" w:hAnsi="Arial" w:cs="Arial"/>
+        </w:rPr>
+      </w:pPr>
+      <w:r>
+        <w:rPr>
+          <w:rFonts w:ascii="Arial" w:hAnsi="Arial" w:cs="Arial"/>
+        </w:rPr>
+        <w:drawing>
+          <wp:inline distT="0" distB="0" distL="0" distR="0" wp14:anchorId="74379664" wp14:editId="4B0E9381">
+            <wp:extent cx="3982006" cy="1495634"/>
+            <wp:effectExtent l="0" t="0" r="0" b="9525"/>
+            <wp:docPr id="1062539350" name="Imagem 1" descr="Texto&#10;&#10;Descrição gerada automaticamente"/>
+            <wp:cNvGraphicFramePr>
+              <a:graphicFrameLocks xmlns:a="http://schemas.openxmlformats.org/drawingml/2006/main" noChangeAspect="1"/>
+            </wp:cNvGraphicFramePr>
+            <a:graphic xmlns:a="http://schemas.openxmlformats.org/drawingml/2006/main">
+              <a:graphicData uri="http://schemas.openxmlformats.org/drawingml/2006/picture">
+                <pic:pic xmlns:pic="http://schemas.openxmlformats.org/drawingml/2006/picture">
+                  <pic:nvPicPr>
+                    <pic:cNvPr id="1062539350" name="Imagem 1" descr="Texto&#10;&#10;Descrição gerada automaticamente"/>
+                    <pic:cNvPicPr/>
+                  </pic:nvPicPr>
+                  <pic:blipFill>
+                    <a:blip r:embed="rId19"/>
+                    <a:stretch>
+                      <a:fillRect/>
+                    </a:stretch>
+                  </pic:blipFill>
+                  <pic:spPr>
+                    <a:xfrm>
+                      <a:off x="0" y="0"/>
+                      <a:ext cx="3982006" cy="1495634"/>
+                    </a:xfrm>
+                    <a:prstGeom prst="rect">
+                      <a:avLst/>
+                    </a:prstGeom>
+                  </pic:spPr>
+                </pic:pic>
+              </a:graphicData>
+            </a:graphic>
+          </wp:inline>
+        </w:drawing>
+      </w:r>
+    </w:p>
+    <w:p>
+      <w:pPr>
         <w:ind w:firstLine="708"/>
         <w:jc w:val="both"/>
         <w:rPr>
@@ -1935,70 +2090,6 @@
         <w:jc w:val="center"/>
         <w:rPr>
           <w:rFonts w:ascii="Arial" w:hAnsi="Arial" w:cs="Arial"/>
-        </w:rPr>
-      </w:pPr>
-    </w:p>
-    <w:p>
-      <w:pPr>
-        <w:jc w:val="center"/>
-        <w:rPr>
-          <w:rFonts w:ascii="Arial" w:hAnsi="Arial" w:cs="Arial"/>
-        </w:rPr>
-      </w:pPr>
-    </w:p>
-    <w:p>
-      <w:pPr>
-        <w:jc w:val="center"/>
-        <w:rPr>
-          <w:rFonts w:ascii="Arial" w:hAnsi="Arial" w:cs="Arial"/>
-        </w:rPr>
-      </w:pPr>
-    </w:p>
-    <w:p>
-      <w:pPr>
-        <w:jc w:val="center"/>
-        <w:rPr>
-          <w:rFonts w:ascii="Arial" w:hAnsi="Arial" w:cs="Arial"/>
-        </w:rPr>
-      </w:pPr>
-    </w:p>
-    <w:p>
-      <w:pPr>
-        <w:jc w:val="center"/>
-        <w:rPr>
-          <w:rFonts w:ascii="Arial" w:hAnsi="Arial" w:cs="Arial"/>
-        </w:rPr>
-      </w:pPr>
-    </w:p>
-    <w:p>
-      <w:pPr>
-        <w:jc w:val="center"/>
-        <w:rPr>
-          <w:rFonts w:ascii="Arial" w:hAnsi="Arial" w:cs="Arial"/>
-        </w:rPr>
-      </w:pPr>
-    </w:p>
-    <w:p>
-      <w:pPr>
-        <w:jc w:val="center"/>
-        <w:rPr>
-          <w:rFonts w:ascii="Arial" w:hAnsi="Arial" w:cs="Arial"/>
-        </w:rPr>
-      </w:pPr>
-    </w:p>
-    <w:p>
-      <w:pPr>
-        <w:jc w:val="center"/>
-        <w:rPr>
-          <w:rFonts w:ascii="Arial" w:hAnsi="Arial" w:cs="Arial"/>
-        </w:rPr>
-      </w:pPr>
-    </w:p>
-    <w:p>
-      <w:pPr>
-        <w:jc w:val="center"/>
-        <w:rPr>
-          <w:rFonts w:ascii="Arial" w:hAnsi="Arial" w:cs="Arial"/>
           <w:lang w:val="en-US"/>
         </w:rPr>
       </w:pPr>
@@ -2008,7 +2099,6 @@
           <w:rFonts w:ascii="Arial" w:hAnsi="Arial" w:cs="Arial"/>
           <w:lang w:val="en-US"/>
         </w:rPr>
-        <w:lastRenderedPageBreak/>
         <w:t>Distribuição</w:t>
       </w:r>
       <w:proofErr w:type="spellEnd"/>
@@ -2048,7 +2138,7 @@
                     <pic:cNvPicPr/>
                   </pic:nvPicPr>
                   <pic:blipFill>
-                    <a:blip r:embed="rId16"/>
+                    <a:blip r:embed="rId20"/>
                     <a:stretch>
                       <a:fillRect/>
                     </a:stretch>
@@ -2071,6 +2161,54 @@
     </w:p>
     <w:p>
       <w:pPr>
+        <w:jc w:val="center"/>
+        <w:rPr>
+          <w:rFonts w:ascii="Arial" w:hAnsi="Arial" w:cs="Arial"/>
+        </w:rPr>
+      </w:pPr>
+      <w:r>
+        <w:rPr>
+          <w:rFonts w:ascii="Arial" w:hAnsi="Arial" w:cs="Arial"/>
+        </w:rPr>
+        <w:drawing>
+          <wp:inline distT="0" distB="0" distL="0" distR="0" wp14:anchorId="00A2F27B" wp14:editId="70A91FD0">
+            <wp:extent cx="3982006" cy="1524213"/>
+            <wp:effectExtent l="0" t="0" r="0" b="0"/>
+            <wp:docPr id="893810846" name="Imagem 1" descr="Texto&#10;&#10;Descrição gerada automaticamente"/>
+            <wp:cNvGraphicFramePr>
+              <a:graphicFrameLocks xmlns:a="http://schemas.openxmlformats.org/drawingml/2006/main" noChangeAspect="1"/>
+            </wp:cNvGraphicFramePr>
+            <a:graphic xmlns:a="http://schemas.openxmlformats.org/drawingml/2006/main">
+              <a:graphicData uri="http://schemas.openxmlformats.org/drawingml/2006/picture">
+                <pic:pic xmlns:pic="http://schemas.openxmlformats.org/drawingml/2006/picture">
+                  <pic:nvPicPr>
+                    <pic:cNvPr id="893810846" name="Imagem 1" descr="Texto&#10;&#10;Descrição gerada automaticamente"/>
+                    <pic:cNvPicPr/>
+                  </pic:nvPicPr>
+                  <pic:blipFill>
+                    <a:blip r:embed="rId21"/>
+                    <a:stretch>
+                      <a:fillRect/>
+                    </a:stretch>
+                  </pic:blipFill>
+                  <pic:spPr>
+                    <a:xfrm>
+                      <a:off x="0" y="0"/>
+                      <a:ext cx="3982006" cy="1524213"/>
+                    </a:xfrm>
+                    <a:prstGeom prst="rect">
+                      <a:avLst/>
+                    </a:prstGeom>
+                  </pic:spPr>
+                </pic:pic>
+              </a:graphicData>
+            </a:graphic>
+          </wp:inline>
+        </w:drawing>
+      </w:r>
+    </w:p>
+    <w:p>
+      <w:pPr>
         <w:ind w:firstLine="708"/>
         <w:jc w:val="both"/>
         <w:rPr>
@@ -2085,6 +2223,7 @@
           <w:sz w:val="20"/>
           <w:szCs w:val="20"/>
         </w:rPr>
+        <w:lastRenderedPageBreak/>
         <w:t>Ela descreve a probabilidade de um evento ocorrer durante um determinado intervalo de tempo, quando a probabilidade de um evento ocorrer é bem baixa e a quantidade de tentativas é bastante grande</w:t>
       </w:r>
       <w:r>
@@ -2194,15 +2333,191 @@
     </w:p>
     <w:p>
       <w:pPr>
+        <w:jc w:val="both"/>
+        <w:rPr>
+          <w:rFonts w:ascii="Arial" w:hAnsi="Arial" w:cs="Arial"/>
+          <w:sz w:val="20"/>
+          <w:szCs w:val="20"/>
+        </w:rPr>
+      </w:pPr>
+      <w:r>
+        <w:rPr>
+          <w:rFonts w:ascii="Arial" w:hAnsi="Arial" w:cs="Arial"/>
+          <w:sz w:val="20"/>
+          <w:szCs w:val="20"/>
+        </w:rPr>
+        <w:tab/>
+        <w:t xml:space="preserve">No exemplo abaixo, há uma aplicação do percentil no gráfico gerado a partir de dados fictícios. </w:t>
+      </w:r>
+    </w:p>
+    <w:p>
+      <w:pPr>
         <w:jc w:val="center"/>
         <w:rPr>
           <w:rFonts w:ascii="Arial" w:hAnsi="Arial" w:cs="Arial"/>
-        </w:rPr>
-      </w:pPr>
-      <w:r>
-        <w:rPr>
-          <w:rFonts w:ascii="Arial" w:hAnsi="Arial" w:cs="Arial"/>
-        </w:rPr>
+          <w:sz w:val="20"/>
+          <w:szCs w:val="20"/>
+        </w:rPr>
+      </w:pPr>
+      <w:r>
+        <w:rPr>
+          <w:rFonts w:ascii="Arial" w:hAnsi="Arial" w:cs="Arial"/>
+          <w:sz w:val="20"/>
+          <w:szCs w:val="20"/>
+        </w:rPr>
+        <w:drawing>
+          <wp:inline distT="0" distB="0" distL="0" distR="0" wp14:anchorId="374F2EE8" wp14:editId="73C75BD6">
+            <wp:extent cx="3619500" cy="1657220"/>
+            <wp:effectExtent l="0" t="0" r="0" b="635"/>
+            <wp:docPr id="994757392" name="Imagem 1" descr="Texto&#10;&#10;Descrição gerada automaticamente"/>
+            <wp:cNvGraphicFramePr>
+              <a:graphicFrameLocks xmlns:a="http://schemas.openxmlformats.org/drawingml/2006/main" noChangeAspect="1"/>
+            </wp:cNvGraphicFramePr>
+            <a:graphic xmlns:a="http://schemas.openxmlformats.org/drawingml/2006/main">
+              <a:graphicData uri="http://schemas.openxmlformats.org/drawingml/2006/picture">
+                <pic:pic xmlns:pic="http://schemas.openxmlformats.org/drawingml/2006/picture">
+                  <pic:nvPicPr>
+                    <pic:cNvPr id="994757392" name="Imagem 1" descr="Texto&#10;&#10;Descrição gerada automaticamente"/>
+                    <pic:cNvPicPr/>
+                  </pic:nvPicPr>
+                  <pic:blipFill>
+                    <a:blip r:embed="rId22"/>
+                    <a:stretch>
+                      <a:fillRect/>
+                    </a:stretch>
+                  </pic:blipFill>
+                  <pic:spPr>
+                    <a:xfrm>
+                      <a:off x="0" y="0"/>
+                      <a:ext cx="3631337" cy="1662640"/>
+                    </a:xfrm>
+                    <a:prstGeom prst="rect">
+                      <a:avLst/>
+                    </a:prstGeom>
+                  </pic:spPr>
+                </pic:pic>
+              </a:graphicData>
+            </a:graphic>
+          </wp:inline>
+        </w:drawing>
+      </w:r>
+    </w:p>
+    <w:p>
+      <w:pPr>
+        <w:jc w:val="center"/>
+        <w:rPr>
+          <w:rFonts w:ascii="Arial" w:hAnsi="Arial" w:cs="Arial"/>
+          <w:sz w:val="20"/>
+          <w:szCs w:val="20"/>
+        </w:rPr>
+      </w:pPr>
+      <w:r>
+        <w:rPr>
+          <w:rFonts w:ascii="Arial" w:hAnsi="Arial" w:cs="Arial"/>
+          <w:sz w:val="20"/>
+          <w:szCs w:val="20"/>
+        </w:rPr>
+        <w:drawing>
+          <wp:inline distT="0" distB="0" distL="0" distR="0" wp14:anchorId="103E2D8C" wp14:editId="3C66083C">
+            <wp:extent cx="3649980" cy="2730873"/>
+            <wp:effectExtent l="0" t="0" r="7620" b="0"/>
+            <wp:docPr id="1594367185" name="Imagem 1" descr="Gráfico, Histograma&#10;&#10;Descrição gerada automaticamente"/>
+            <wp:cNvGraphicFramePr>
+              <a:graphicFrameLocks xmlns:a="http://schemas.openxmlformats.org/drawingml/2006/main" noChangeAspect="1"/>
+            </wp:cNvGraphicFramePr>
+            <a:graphic xmlns:a="http://schemas.openxmlformats.org/drawingml/2006/main">
+              <a:graphicData uri="http://schemas.openxmlformats.org/drawingml/2006/picture">
+                <pic:pic xmlns:pic="http://schemas.openxmlformats.org/drawingml/2006/picture">
+                  <pic:nvPicPr>
+                    <pic:cNvPr id="1459176081" name="Imagem 1" descr="Gráfico, Histograma&#10;&#10;Descrição gerada automaticamente"/>
+                    <pic:cNvPicPr/>
+                  </pic:nvPicPr>
+                  <pic:blipFill>
+                    <a:blip r:embed="rId23"/>
+                    <a:stretch>
+                      <a:fillRect/>
+                    </a:stretch>
+                  </pic:blipFill>
+                  <pic:spPr>
+                    <a:xfrm>
+                      <a:off x="0" y="0"/>
+                      <a:ext cx="3651501" cy="2732011"/>
+                    </a:xfrm>
+                    <a:prstGeom prst="rect">
+                      <a:avLst/>
+                    </a:prstGeom>
+                  </pic:spPr>
+                </pic:pic>
+              </a:graphicData>
+            </a:graphic>
+          </wp:inline>
+        </w:drawing>
+      </w:r>
+    </w:p>
+    <w:p>
+      <w:pPr>
+        <w:jc w:val="center"/>
+        <w:rPr>
+          <w:rFonts w:ascii="Arial" w:hAnsi="Arial" w:cs="Arial"/>
+          <w:sz w:val="20"/>
+          <w:szCs w:val="20"/>
+        </w:rPr>
+      </w:pPr>
+      <w:r>
+        <w:rPr>
+          <w:rFonts w:ascii="Arial" w:hAnsi="Arial" w:cs="Arial"/>
+          <w:sz w:val="20"/>
+          <w:szCs w:val="20"/>
+        </w:rPr>
+        <w:drawing>
+          <wp:inline distT="0" distB="0" distL="0" distR="0" wp14:anchorId="108A77E1" wp14:editId="7E8356BC">
+            <wp:extent cx="5073008" cy="2019300"/>
+            <wp:effectExtent l="0" t="0" r="0" b="0"/>
+            <wp:docPr id="926165886" name="Imagem 1" descr="Interface gráfica do usuário, Texto, Aplicativo&#10;&#10;Descrição gerada automaticamente"/>
+            <wp:cNvGraphicFramePr>
+              <a:graphicFrameLocks xmlns:a="http://schemas.openxmlformats.org/drawingml/2006/main" noChangeAspect="1"/>
+            </wp:cNvGraphicFramePr>
+            <a:graphic xmlns:a="http://schemas.openxmlformats.org/drawingml/2006/main">
+              <a:graphicData uri="http://schemas.openxmlformats.org/drawingml/2006/picture">
+                <pic:pic xmlns:pic="http://schemas.openxmlformats.org/drawingml/2006/picture">
+                  <pic:nvPicPr>
+                    <pic:cNvPr id="926165886" name="Imagem 1" descr="Interface gráfica do usuário, Texto, Aplicativo&#10;&#10;Descrição gerada automaticamente"/>
+                    <pic:cNvPicPr/>
+                  </pic:nvPicPr>
+                  <pic:blipFill>
+                    <a:blip r:embed="rId24"/>
+                    <a:stretch>
+                      <a:fillRect/>
+                    </a:stretch>
+                  </pic:blipFill>
+                  <pic:spPr>
+                    <a:xfrm>
+                      <a:off x="0" y="0"/>
+                      <a:ext cx="5081620" cy="2022728"/>
+                    </a:xfrm>
+                    <a:prstGeom prst="rect">
+                      <a:avLst/>
+                    </a:prstGeom>
+                  </pic:spPr>
+                </pic:pic>
+              </a:graphicData>
+            </a:graphic>
+          </wp:inline>
+        </w:drawing>
+      </w:r>
+    </w:p>
+    <w:p>
+      <w:pPr>
+        <w:jc w:val="center"/>
+        <w:rPr>
+          <w:rFonts w:ascii="Arial" w:hAnsi="Arial" w:cs="Arial"/>
+        </w:rPr>
+      </w:pPr>
+      <w:r>
+        <w:rPr>
+          <w:rFonts w:ascii="Arial" w:hAnsi="Arial" w:cs="Arial"/>
+        </w:rPr>
+        <w:lastRenderedPageBreak/>
         <w:t>Momentos de uma função</w:t>
       </w:r>
     </w:p>
@@ -2735,7 +3050,6 @@
         <w:rPr>
           <w:rFonts w:ascii="Arial" w:hAnsi="Arial" w:cs="Arial"/>
         </w:rPr>
-        <w:lastRenderedPageBreak/>
         <w:t>MatPlotLib</w:t>
       </w:r>
       <w:proofErr w:type="spellEnd"/>
@@ -2766,9 +3080,17 @@
           <w:rFonts w:ascii="Arial" w:hAnsi="Arial" w:cs="Arial"/>
           <w:sz w:val="20"/>
           <w:szCs w:val="20"/>
+        </w:rPr>
+      </w:pPr>
+      <w:r>
+        <w:rPr>
+          <w:rFonts w:ascii="Arial" w:hAnsi="Arial" w:cs="Arial"/>
+          <w:sz w:val="20"/>
+          <w:szCs w:val="20"/>
           <w:u w:val="single"/>
         </w:rPr>
-      </w:pPr>
+        <w:t>Todo o desenvolvimento dessa seção está detalhado nos arquivos enviados no GitHub, bem como imagens</w:t>
+      </w:r>
       <w:r>
         <w:rPr>
           <w:rFonts w:ascii="Arial" w:hAnsi="Arial" w:cs="Arial"/>
@@ -2776,7 +3098,7 @@
           <w:szCs w:val="20"/>
           <w:u w:val="single"/>
         </w:rPr>
-        <w:t xml:space="preserve">Os arquivos enviados no </w:t>
+        <w:t xml:space="preserve"> e </w:t>
       </w:r>
       <w:r>
         <w:rPr>
@@ -2785,16 +3107,7 @@
           <w:szCs w:val="20"/>
           <w:u w:val="single"/>
         </w:rPr>
-        <w:t>GitHub</w:t>
-      </w:r>
-      <w:r>
-        <w:rPr>
-          <w:rFonts w:ascii="Arial" w:hAnsi="Arial" w:cs="Arial"/>
-          <w:sz w:val="20"/>
-          <w:szCs w:val="20"/>
-          <w:u w:val="single"/>
-        </w:rPr>
-        <w:t xml:space="preserve"> possuem maior detalhamento de cada tópico abordado</w:t>
+        <w:t>comentários</w:t>
       </w:r>
     </w:p>
     <w:p>
@@ -2822,6 +3135,59 @@
     </w:p>
     <w:p>
       <w:pPr>
+        <w:ind w:left="360"/>
+        <w:jc w:val="center"/>
+        <w:rPr>
+          <w:rFonts w:ascii="Arial" w:hAnsi="Arial" w:cs="Arial"/>
+          <w:sz w:val="20"/>
+          <w:szCs w:val="20"/>
+        </w:rPr>
+      </w:pPr>
+      <w:r>
+        <w:rPr>
+          <w:rFonts w:ascii="Arial" w:hAnsi="Arial" w:cs="Arial"/>
+          <w:sz w:val="20"/>
+          <w:szCs w:val="20"/>
+        </w:rPr>
+        <w:drawing>
+          <wp:inline distT="0" distB="0" distL="0" distR="0" wp14:anchorId="641AC05D" wp14:editId="0C0E0419">
+            <wp:extent cx="4086795" cy="866896"/>
+            <wp:effectExtent l="0" t="0" r="9525" b="9525"/>
+            <wp:docPr id="963376861" name="Imagem 1" descr="Texto&#10;&#10;Descrição gerada automaticamente"/>
+            <wp:cNvGraphicFramePr>
+              <a:graphicFrameLocks xmlns:a="http://schemas.openxmlformats.org/drawingml/2006/main" noChangeAspect="1"/>
+            </wp:cNvGraphicFramePr>
+            <a:graphic xmlns:a="http://schemas.openxmlformats.org/drawingml/2006/main">
+              <a:graphicData uri="http://schemas.openxmlformats.org/drawingml/2006/picture">
+                <pic:pic xmlns:pic="http://schemas.openxmlformats.org/drawingml/2006/picture">
+                  <pic:nvPicPr>
+                    <pic:cNvPr id="963376861" name="Imagem 1" descr="Texto&#10;&#10;Descrição gerada automaticamente"/>
+                    <pic:cNvPicPr/>
+                  </pic:nvPicPr>
+                  <pic:blipFill>
+                    <a:blip r:embed="rId25"/>
+                    <a:stretch>
+                      <a:fillRect/>
+                    </a:stretch>
+                  </pic:blipFill>
+                  <pic:spPr>
+                    <a:xfrm>
+                      <a:off x="0" y="0"/>
+                      <a:ext cx="4086795" cy="866896"/>
+                    </a:xfrm>
+                    <a:prstGeom prst="rect">
+                      <a:avLst/>
+                    </a:prstGeom>
+                  </pic:spPr>
+                </pic:pic>
+              </a:graphicData>
+            </a:graphic>
+          </wp:inline>
+        </w:drawing>
+      </w:r>
+    </w:p>
+    <w:p>
+      <w:pPr>
         <w:pStyle w:val="PargrafodaLista"/>
         <w:numPr>
           <w:ilvl w:val="0"/>
@@ -2845,6 +3211,59 @@
     </w:p>
     <w:p>
       <w:pPr>
+        <w:ind w:left="360"/>
+        <w:jc w:val="center"/>
+        <w:rPr>
+          <w:rFonts w:ascii="Arial" w:hAnsi="Arial" w:cs="Arial"/>
+          <w:sz w:val="20"/>
+          <w:szCs w:val="20"/>
+        </w:rPr>
+      </w:pPr>
+      <w:r>
+        <w:rPr>
+          <w:rFonts w:ascii="Arial" w:hAnsi="Arial" w:cs="Arial"/>
+          <w:sz w:val="20"/>
+          <w:szCs w:val="20"/>
+        </w:rPr>
+        <w:drawing>
+          <wp:inline distT="0" distB="0" distL="0" distR="0" wp14:anchorId="5898C4CE" wp14:editId="731C169B">
+            <wp:extent cx="5400040" cy="714375"/>
+            <wp:effectExtent l="0" t="0" r="0" b="9525"/>
+            <wp:docPr id="2042964081" name="Imagem 1" descr="Tela preta com letras brancas&#10;&#10;Descrição gerada automaticamente"/>
+            <wp:cNvGraphicFramePr>
+              <a:graphicFrameLocks xmlns:a="http://schemas.openxmlformats.org/drawingml/2006/main" noChangeAspect="1"/>
+            </wp:cNvGraphicFramePr>
+            <a:graphic xmlns:a="http://schemas.openxmlformats.org/drawingml/2006/main">
+              <a:graphicData uri="http://schemas.openxmlformats.org/drawingml/2006/picture">
+                <pic:pic xmlns:pic="http://schemas.openxmlformats.org/drawingml/2006/picture">
+                  <pic:nvPicPr>
+                    <pic:cNvPr id="2042964081" name="Imagem 1" descr="Tela preta com letras brancas&#10;&#10;Descrição gerada automaticamente"/>
+                    <pic:cNvPicPr/>
+                  </pic:nvPicPr>
+                  <pic:blipFill>
+                    <a:blip r:embed="rId26"/>
+                    <a:stretch>
+                      <a:fillRect/>
+                    </a:stretch>
+                  </pic:blipFill>
+                  <pic:spPr>
+                    <a:xfrm>
+                      <a:off x="0" y="0"/>
+                      <a:ext cx="5400040" cy="714375"/>
+                    </a:xfrm>
+                    <a:prstGeom prst="rect">
+                      <a:avLst/>
+                    </a:prstGeom>
+                  </pic:spPr>
+                </pic:pic>
+              </a:graphicData>
+            </a:graphic>
+          </wp:inline>
+        </w:drawing>
+      </w:r>
+    </w:p>
+    <w:p>
+      <w:pPr>
         <w:pStyle w:val="PargrafodaLista"/>
         <w:numPr>
           <w:ilvl w:val="0"/>
@@ -2868,6 +3287,60 @@
     </w:p>
     <w:p>
       <w:pPr>
+        <w:ind w:left="360"/>
+        <w:jc w:val="center"/>
+        <w:rPr>
+          <w:rFonts w:ascii="Arial" w:hAnsi="Arial" w:cs="Arial"/>
+          <w:sz w:val="20"/>
+          <w:szCs w:val="20"/>
+        </w:rPr>
+      </w:pPr>
+      <w:r>
+        <w:rPr>
+          <w:rFonts w:ascii="Arial" w:hAnsi="Arial" w:cs="Arial"/>
+          <w:sz w:val="20"/>
+          <w:szCs w:val="20"/>
+        </w:rPr>
+        <w:lastRenderedPageBreak/>
+        <w:drawing>
+          <wp:inline distT="0" distB="0" distL="0" distR="0" wp14:anchorId="7A98E3D2" wp14:editId="4007658B">
+            <wp:extent cx="4312920" cy="1614809"/>
+            <wp:effectExtent l="0" t="0" r="0" b="4445"/>
+            <wp:docPr id="701980921" name="Imagem 1" descr="Texto&#10;&#10;Descrição gerada automaticamente"/>
+            <wp:cNvGraphicFramePr>
+              <a:graphicFrameLocks xmlns:a="http://schemas.openxmlformats.org/drawingml/2006/main" noChangeAspect="1"/>
+            </wp:cNvGraphicFramePr>
+            <a:graphic xmlns:a="http://schemas.openxmlformats.org/drawingml/2006/main">
+              <a:graphicData uri="http://schemas.openxmlformats.org/drawingml/2006/picture">
+                <pic:pic xmlns:pic="http://schemas.openxmlformats.org/drawingml/2006/picture">
+                  <pic:nvPicPr>
+                    <pic:cNvPr id="701980921" name="Imagem 1" descr="Texto&#10;&#10;Descrição gerada automaticamente"/>
+                    <pic:cNvPicPr/>
+                  </pic:nvPicPr>
+                  <pic:blipFill>
+                    <a:blip r:embed="rId27"/>
+                    <a:stretch>
+                      <a:fillRect/>
+                    </a:stretch>
+                  </pic:blipFill>
+                  <pic:spPr>
+                    <a:xfrm>
+                      <a:off x="0" y="0"/>
+                      <a:ext cx="4327588" cy="1620301"/>
+                    </a:xfrm>
+                    <a:prstGeom prst="rect">
+                      <a:avLst/>
+                    </a:prstGeom>
+                  </pic:spPr>
+                </pic:pic>
+              </a:graphicData>
+            </a:graphic>
+          </wp:inline>
+        </w:drawing>
+      </w:r>
+    </w:p>
+    <w:p>
+      <w:pPr>
         <w:pStyle w:val="PargrafodaLista"/>
         <w:numPr>
           <w:ilvl w:val="0"/>
@@ -2891,6 +3364,54 @@
     </w:p>
     <w:p>
       <w:pPr>
+        <w:ind w:left="360"/>
+        <w:jc w:val="center"/>
+        <w:rPr>
+          <w:rFonts w:ascii="Arial" w:hAnsi="Arial" w:cs="Arial"/>
+          <w:sz w:val="20"/>
+          <w:szCs w:val="20"/>
+        </w:rPr>
+      </w:pPr>
+      <w:r>
+        <w:drawing>
+          <wp:inline distT="0" distB="0" distL="0" distR="0" wp14:anchorId="07FAFCA5" wp14:editId="05427278">
+            <wp:extent cx="4404360" cy="1466222"/>
+            <wp:effectExtent l="0" t="0" r="0" b="635"/>
+            <wp:docPr id="458673270" name="Imagem 1" descr="Tela preta com letras brancas&#10;&#10;Descrição gerada automaticamente"/>
+            <wp:cNvGraphicFramePr>
+              <a:graphicFrameLocks xmlns:a="http://schemas.openxmlformats.org/drawingml/2006/main" noChangeAspect="1"/>
+            </wp:cNvGraphicFramePr>
+            <a:graphic xmlns:a="http://schemas.openxmlformats.org/drawingml/2006/main">
+              <a:graphicData uri="http://schemas.openxmlformats.org/drawingml/2006/picture">
+                <pic:pic xmlns:pic="http://schemas.openxmlformats.org/drawingml/2006/picture">
+                  <pic:nvPicPr>
+                    <pic:cNvPr id="458673270" name="Imagem 1" descr="Tela preta com letras brancas&#10;&#10;Descrição gerada automaticamente"/>
+                    <pic:cNvPicPr/>
+                  </pic:nvPicPr>
+                  <pic:blipFill>
+                    <a:blip r:embed="rId28"/>
+                    <a:stretch>
+                      <a:fillRect/>
+                    </a:stretch>
+                  </pic:blipFill>
+                  <pic:spPr>
+                    <a:xfrm>
+                      <a:off x="0" y="0"/>
+                      <a:ext cx="4419761" cy="1471349"/>
+                    </a:xfrm>
+                    <a:prstGeom prst="rect">
+                      <a:avLst/>
+                    </a:prstGeom>
+                  </pic:spPr>
+                </pic:pic>
+              </a:graphicData>
+            </a:graphic>
+          </wp:inline>
+        </w:drawing>
+      </w:r>
+    </w:p>
+    <w:p>
+      <w:pPr>
         <w:pStyle w:val="PargrafodaLista"/>
         <w:numPr>
           <w:ilvl w:val="0"/>
@@ -2914,6 +3435,59 @@
     </w:p>
     <w:p>
       <w:pPr>
+        <w:ind w:left="360"/>
+        <w:jc w:val="center"/>
+        <w:rPr>
+          <w:rFonts w:ascii="Arial" w:hAnsi="Arial" w:cs="Arial"/>
+          <w:sz w:val="20"/>
+          <w:szCs w:val="20"/>
+        </w:rPr>
+      </w:pPr>
+      <w:r>
+        <w:rPr>
+          <w:rFonts w:ascii="Arial" w:hAnsi="Arial" w:cs="Arial"/>
+          <w:sz w:val="20"/>
+          <w:szCs w:val="20"/>
+        </w:rPr>
+        <w:drawing>
+          <wp:inline distT="0" distB="0" distL="0" distR="0" wp14:anchorId="679ACBAF" wp14:editId="2781E0D8">
+            <wp:extent cx="4191000" cy="2984560"/>
+            <wp:effectExtent l="0" t="0" r="0" b="6350"/>
+            <wp:docPr id="1982181138" name="Imagem 1" descr="Texto&#10;&#10;Descrição gerada automaticamente"/>
+            <wp:cNvGraphicFramePr>
+              <a:graphicFrameLocks xmlns:a="http://schemas.openxmlformats.org/drawingml/2006/main" noChangeAspect="1"/>
+            </wp:cNvGraphicFramePr>
+            <a:graphic xmlns:a="http://schemas.openxmlformats.org/drawingml/2006/main">
+              <a:graphicData uri="http://schemas.openxmlformats.org/drawingml/2006/picture">
+                <pic:pic xmlns:pic="http://schemas.openxmlformats.org/drawingml/2006/picture">
+                  <pic:nvPicPr>
+                    <pic:cNvPr id="1982181138" name="Imagem 1" descr="Texto&#10;&#10;Descrição gerada automaticamente"/>
+                    <pic:cNvPicPr/>
+                  </pic:nvPicPr>
+                  <pic:blipFill>
+                    <a:blip r:embed="rId29"/>
+                    <a:stretch>
+                      <a:fillRect/>
+                    </a:stretch>
+                  </pic:blipFill>
+                  <pic:spPr>
+                    <a:xfrm>
+                      <a:off x="0" y="0"/>
+                      <a:ext cx="4193932" cy="2986648"/>
+                    </a:xfrm>
+                    <a:prstGeom prst="rect">
+                      <a:avLst/>
+                    </a:prstGeom>
+                  </pic:spPr>
+                </pic:pic>
+              </a:graphicData>
+            </a:graphic>
+          </wp:inline>
+        </w:drawing>
+      </w:r>
+    </w:p>
+    <w:p>
+      <w:pPr>
         <w:pStyle w:val="PargrafodaLista"/>
         <w:numPr>
           <w:ilvl w:val="0"/>
@@ -2932,7 +3506,79 @@
           <w:sz w:val="20"/>
           <w:szCs w:val="20"/>
         </w:rPr>
-        <w:t>O estilo XKCD, que consiste como se fosse um gráfico desenhado à mão, como em um cartoon.</w:t>
+        <w:t xml:space="preserve">O estilo XKCD, que consiste como se fosse um gráfico desenhado à mão, como em um </w:t>
+      </w:r>
+      <w:proofErr w:type="gramStart"/>
+      <w:r>
+        <w:rPr>
+          <w:rFonts w:ascii="Arial" w:hAnsi="Arial" w:cs="Arial"/>
+          <w:sz w:val="20"/>
+          <w:szCs w:val="20"/>
+        </w:rPr>
+        <w:t>cartoon</w:t>
+      </w:r>
+      <w:proofErr w:type="gramEnd"/>
+      <w:r>
+        <w:rPr>
+          <w:rFonts w:ascii="Arial" w:hAnsi="Arial" w:cs="Arial"/>
+          <w:sz w:val="20"/>
+          <w:szCs w:val="20"/>
+        </w:rPr>
+        <w:t>.</w:t>
+      </w:r>
+    </w:p>
+    <w:p>
+      <w:pPr>
+        <w:ind w:left="360"/>
+        <w:jc w:val="center"/>
+        <w:rPr>
+          <w:rFonts w:ascii="Arial" w:hAnsi="Arial" w:cs="Arial"/>
+          <w:sz w:val="20"/>
+          <w:szCs w:val="20"/>
+        </w:rPr>
+      </w:pPr>
+      <w:r>
+        <w:rPr>
+          <w:rFonts w:ascii="Arial" w:hAnsi="Arial" w:cs="Arial"/>
+          <w:sz w:val="20"/>
+          <w:szCs w:val="20"/>
+        </w:rPr>
+        <w:lastRenderedPageBreak/>
+        <w:drawing>
+          <wp:inline distT="0" distB="0" distL="0" distR="0" wp14:anchorId="45F4EB96" wp14:editId="4C1441B1">
+            <wp:extent cx="4351020" cy="2798691"/>
+            <wp:effectExtent l="0" t="0" r="0" b="1905"/>
+            <wp:docPr id="596101122" name="Imagem 1" descr="Texto&#10;&#10;Descrição gerada automaticamente"/>
+            <wp:cNvGraphicFramePr>
+              <a:graphicFrameLocks xmlns:a="http://schemas.openxmlformats.org/drawingml/2006/main" noChangeAspect="1"/>
+            </wp:cNvGraphicFramePr>
+            <a:graphic xmlns:a="http://schemas.openxmlformats.org/drawingml/2006/main">
+              <a:graphicData uri="http://schemas.openxmlformats.org/drawingml/2006/picture">
+                <pic:pic xmlns:pic="http://schemas.openxmlformats.org/drawingml/2006/picture">
+                  <pic:nvPicPr>
+                    <pic:cNvPr id="596101122" name="Imagem 1" descr="Texto&#10;&#10;Descrição gerada automaticamente"/>
+                    <pic:cNvPicPr/>
+                  </pic:nvPicPr>
+                  <pic:blipFill>
+                    <a:blip r:embed="rId30"/>
+                    <a:stretch>
+                      <a:fillRect/>
+                    </a:stretch>
+                  </pic:blipFill>
+                  <pic:spPr>
+                    <a:xfrm>
+                      <a:off x="0" y="0"/>
+                      <a:ext cx="4354221" cy="2800750"/>
+                    </a:xfrm>
+                    <a:prstGeom prst="rect">
+                      <a:avLst/>
+                    </a:prstGeom>
+                  </pic:spPr>
+                </pic:pic>
+              </a:graphicData>
+            </a:graphic>
+          </wp:inline>
+        </w:drawing>
       </w:r>
     </w:p>
     <w:p>
@@ -2955,7 +3601,118 @@
           <w:sz w:val="20"/>
           <w:szCs w:val="20"/>
         </w:rPr>
-        <w:t>Gráfico de pizza e barra, onde no primeiro foi utilizado a função explode, que destacou uma seção em específico;</w:t>
+        <w:t xml:space="preserve">Gráfico de pizza e barra, onde no primeiro foi utilizado </w:t>
+      </w:r>
+      <w:r>
+        <w:rPr>
+          <w:rFonts w:ascii="Arial" w:hAnsi="Arial" w:cs="Arial"/>
+          <w:sz w:val="20"/>
+          <w:szCs w:val="20"/>
+        </w:rPr>
+        <w:t>o parâmetro</w:t>
+      </w:r>
+      <w:r>
+        <w:rPr>
+          <w:rFonts w:ascii="Arial" w:hAnsi="Arial" w:cs="Arial"/>
+          <w:sz w:val="20"/>
+          <w:szCs w:val="20"/>
+        </w:rPr>
+        <w:t xml:space="preserve"> explode, que destacou uma seção em específico;</w:t>
+      </w:r>
+    </w:p>
+    <w:p>
+      <w:pPr>
+        <w:ind w:left="360"/>
+        <w:jc w:val="center"/>
+        <w:rPr>
+          <w:rFonts w:ascii="Arial" w:hAnsi="Arial" w:cs="Arial"/>
+          <w:sz w:val="20"/>
+          <w:szCs w:val="20"/>
+        </w:rPr>
+      </w:pPr>
+      <w:r>
+        <w:rPr>
+          <w:rFonts w:ascii="Arial" w:hAnsi="Arial" w:cs="Arial"/>
+          <w:sz w:val="20"/>
+          <w:szCs w:val="20"/>
+        </w:rPr>
+        <w:drawing>
+          <wp:inline distT="0" distB="0" distL="0" distR="0" wp14:anchorId="46101373" wp14:editId="497A8DB6">
+            <wp:extent cx="2598420" cy="964324"/>
+            <wp:effectExtent l="0" t="0" r="0" b="7620"/>
+            <wp:docPr id="774666214" name="Imagem 1" descr="Texto&#10;&#10;Descrição gerada automaticamente"/>
+            <wp:cNvGraphicFramePr>
+              <a:graphicFrameLocks xmlns:a="http://schemas.openxmlformats.org/drawingml/2006/main" noChangeAspect="1"/>
+            </wp:cNvGraphicFramePr>
+            <a:graphic xmlns:a="http://schemas.openxmlformats.org/drawingml/2006/main">
+              <a:graphicData uri="http://schemas.openxmlformats.org/drawingml/2006/picture">
+                <pic:pic xmlns:pic="http://schemas.openxmlformats.org/drawingml/2006/picture">
+                  <pic:nvPicPr>
+                    <pic:cNvPr id="774666214" name="Imagem 1" descr="Texto&#10;&#10;Descrição gerada automaticamente"/>
+                    <pic:cNvPicPr/>
+                  </pic:nvPicPr>
+                  <pic:blipFill>
+                    <a:blip r:embed="rId31"/>
+                    <a:stretch>
+                      <a:fillRect/>
+                    </a:stretch>
+                  </pic:blipFill>
+                  <pic:spPr>
+                    <a:xfrm>
+                      <a:off x="0" y="0"/>
+                      <a:ext cx="2615246" cy="970569"/>
+                    </a:xfrm>
+                    <a:prstGeom prst="rect">
+                      <a:avLst/>
+                    </a:prstGeom>
+                  </pic:spPr>
+                </pic:pic>
+              </a:graphicData>
+            </a:graphic>
+          </wp:inline>
+        </w:drawing>
+      </w:r>
+      <w:r>
+        <w:rPr>
+          <w:rFonts w:ascii="Arial" w:hAnsi="Arial" w:cs="Arial"/>
+          <w:sz w:val="20"/>
+          <w:szCs w:val="20"/>
+        </w:rPr>
+        <w:drawing>
+          <wp:inline distT="0" distB="0" distL="0" distR="0" wp14:anchorId="7A604125" wp14:editId="322369E2">
+            <wp:extent cx="2558044" cy="609600"/>
+            <wp:effectExtent l="0" t="0" r="0" b="0"/>
+            <wp:docPr id="965571281" name="Imagem 1" descr="Texto&#10;&#10;Descrição gerada automaticamente"/>
+            <wp:cNvGraphicFramePr>
+              <a:graphicFrameLocks xmlns:a="http://schemas.openxmlformats.org/drawingml/2006/main" noChangeAspect="1"/>
+            </wp:cNvGraphicFramePr>
+            <a:graphic xmlns:a="http://schemas.openxmlformats.org/drawingml/2006/main">
+              <a:graphicData uri="http://schemas.openxmlformats.org/drawingml/2006/picture">
+                <pic:pic xmlns:pic="http://schemas.openxmlformats.org/drawingml/2006/picture">
+                  <pic:nvPicPr>
+                    <pic:cNvPr id="965571281" name="Imagem 1" descr="Texto&#10;&#10;Descrição gerada automaticamente"/>
+                    <pic:cNvPicPr/>
+                  </pic:nvPicPr>
+                  <pic:blipFill>
+                    <a:blip r:embed="rId32"/>
+                    <a:stretch>
+                      <a:fillRect/>
+                    </a:stretch>
+                  </pic:blipFill>
+                  <pic:spPr>
+                    <a:xfrm>
+                      <a:off x="0" y="0"/>
+                      <a:ext cx="2584162" cy="615824"/>
+                    </a:xfrm>
+                    <a:prstGeom prst="rect">
+                      <a:avLst/>
+                    </a:prstGeom>
+                  </pic:spPr>
+                </pic:pic>
+              </a:graphicData>
+            </a:graphic>
+          </wp:inline>
+        </w:drawing>
       </w:r>
     </w:p>
     <w:p>
@@ -3019,6 +3776,59 @@
     </w:p>
     <w:p>
       <w:pPr>
+        <w:ind w:left="360"/>
+        <w:jc w:val="center"/>
+        <w:rPr>
+          <w:rFonts w:ascii="Arial" w:hAnsi="Arial" w:cs="Arial"/>
+          <w:sz w:val="20"/>
+          <w:szCs w:val="20"/>
+        </w:rPr>
+      </w:pPr>
+      <w:r>
+        <w:rPr>
+          <w:rFonts w:ascii="Arial" w:hAnsi="Arial" w:cs="Arial"/>
+          <w:sz w:val="20"/>
+          <w:szCs w:val="20"/>
+        </w:rPr>
+        <w:drawing>
+          <wp:inline distT="0" distB="0" distL="0" distR="0" wp14:anchorId="3DB42EDB" wp14:editId="18D74194">
+            <wp:extent cx="2697480" cy="1151733"/>
+            <wp:effectExtent l="0" t="0" r="7620" b="0"/>
+            <wp:docPr id="753849709" name="Imagem 1" descr="Texto&#10;&#10;Descrição gerada automaticamente"/>
+            <wp:cNvGraphicFramePr>
+              <a:graphicFrameLocks xmlns:a="http://schemas.openxmlformats.org/drawingml/2006/main" noChangeAspect="1"/>
+            </wp:cNvGraphicFramePr>
+            <a:graphic xmlns:a="http://schemas.openxmlformats.org/drawingml/2006/main">
+              <a:graphicData uri="http://schemas.openxmlformats.org/drawingml/2006/picture">
+                <pic:pic xmlns:pic="http://schemas.openxmlformats.org/drawingml/2006/picture">
+                  <pic:nvPicPr>
+                    <pic:cNvPr id="753849709" name="Imagem 1" descr="Texto&#10;&#10;Descrição gerada automaticamente"/>
+                    <pic:cNvPicPr/>
+                  </pic:nvPicPr>
+                  <pic:blipFill>
+                    <a:blip r:embed="rId33"/>
+                    <a:stretch>
+                      <a:fillRect/>
+                    </a:stretch>
+                  </pic:blipFill>
+                  <pic:spPr>
+                    <a:xfrm>
+                      <a:off x="0" y="0"/>
+                      <a:ext cx="2703305" cy="1154220"/>
+                    </a:xfrm>
+                    <a:prstGeom prst="rect">
+                      <a:avLst/>
+                    </a:prstGeom>
+                  </pic:spPr>
+                </pic:pic>
+              </a:graphicData>
+            </a:graphic>
+          </wp:inline>
+        </w:drawing>
+      </w:r>
+    </w:p>
+    <w:p>
+      <w:pPr>
         <w:pStyle w:val="PargrafodaLista"/>
         <w:numPr>
           <w:ilvl w:val="0"/>
@@ -3042,6 +3852,59 @@
     </w:p>
     <w:p>
       <w:pPr>
+        <w:ind w:left="360"/>
+        <w:jc w:val="center"/>
+        <w:rPr>
+          <w:rFonts w:ascii="Arial" w:hAnsi="Arial" w:cs="Arial"/>
+          <w:sz w:val="20"/>
+          <w:szCs w:val="20"/>
+        </w:rPr>
+      </w:pPr>
+      <w:r>
+        <w:rPr>
+          <w:rFonts w:ascii="Arial" w:hAnsi="Arial" w:cs="Arial"/>
+          <w:sz w:val="20"/>
+          <w:szCs w:val="20"/>
+        </w:rPr>
+        <w:drawing>
+          <wp:inline distT="0" distB="0" distL="0" distR="0" wp14:anchorId="050F5CFD" wp14:editId="6A6E4310">
+            <wp:extent cx="3985260" cy="924711"/>
+            <wp:effectExtent l="0" t="0" r="0" b="8890"/>
+            <wp:docPr id="1868572880" name="Imagem 1" descr="Interface gráfica do usuário&#10;&#10;Descrição gerada automaticamente com confiança baixa"/>
+            <wp:cNvGraphicFramePr>
+              <a:graphicFrameLocks xmlns:a="http://schemas.openxmlformats.org/drawingml/2006/main" noChangeAspect="1"/>
+            </wp:cNvGraphicFramePr>
+            <a:graphic xmlns:a="http://schemas.openxmlformats.org/drawingml/2006/main">
+              <a:graphicData uri="http://schemas.openxmlformats.org/drawingml/2006/picture">
+                <pic:pic xmlns:pic="http://schemas.openxmlformats.org/drawingml/2006/picture">
+                  <pic:nvPicPr>
+                    <pic:cNvPr id="1868572880" name="Imagem 1" descr="Interface gráfica do usuário&#10;&#10;Descrição gerada automaticamente com confiança baixa"/>
+                    <pic:cNvPicPr/>
+                  </pic:nvPicPr>
+                  <pic:blipFill>
+                    <a:blip r:embed="rId34"/>
+                    <a:stretch>
+                      <a:fillRect/>
+                    </a:stretch>
+                  </pic:blipFill>
+                  <pic:spPr>
+                    <a:xfrm>
+                      <a:off x="0" y="0"/>
+                      <a:ext cx="4016334" cy="931921"/>
+                    </a:xfrm>
+                    <a:prstGeom prst="rect">
+                      <a:avLst/>
+                    </a:prstGeom>
+                  </pic:spPr>
+                </pic:pic>
+              </a:graphicData>
+            </a:graphic>
+          </wp:inline>
+        </w:drawing>
+      </w:r>
+    </w:p>
+    <w:p>
+      <w:pPr>
         <w:pStyle w:val="PargrafodaLista"/>
         <w:numPr>
           <w:ilvl w:val="0"/>
@@ -3109,6 +3972,54 @@
     </w:p>
     <w:p>
       <w:pPr>
+        <w:jc w:val="center"/>
+        <w:rPr>
+          <w:rFonts w:ascii="Arial" w:hAnsi="Arial" w:cs="Arial"/>
+          <w:sz w:val="20"/>
+          <w:szCs w:val="20"/>
+        </w:rPr>
+      </w:pPr>
+      <w:r>
+        <w:lastRenderedPageBreak/>
+        <w:drawing>
+          <wp:inline distT="0" distB="0" distL="0" distR="0" wp14:anchorId="327B2E6F" wp14:editId="5601BD9C">
+            <wp:extent cx="5036820" cy="1301850"/>
+            <wp:effectExtent l="0" t="0" r="0" b="0"/>
+            <wp:docPr id="573433365" name="Imagem 1" descr="Texto&#10;&#10;Descrição gerada automaticamente"/>
+            <wp:cNvGraphicFramePr>
+              <a:graphicFrameLocks xmlns:a="http://schemas.openxmlformats.org/drawingml/2006/main" noChangeAspect="1"/>
+            </wp:cNvGraphicFramePr>
+            <a:graphic xmlns:a="http://schemas.openxmlformats.org/drawingml/2006/main">
+              <a:graphicData uri="http://schemas.openxmlformats.org/drawingml/2006/picture">
+                <pic:pic xmlns:pic="http://schemas.openxmlformats.org/drawingml/2006/picture">
+                  <pic:nvPicPr>
+                    <pic:cNvPr id="573433365" name="Imagem 1" descr="Texto&#10;&#10;Descrição gerada automaticamente"/>
+                    <pic:cNvPicPr/>
+                  </pic:nvPicPr>
+                  <pic:blipFill>
+                    <a:blip r:embed="rId35"/>
+                    <a:stretch>
+                      <a:fillRect/>
+                    </a:stretch>
+                  </pic:blipFill>
+                  <pic:spPr>
+                    <a:xfrm>
+                      <a:off x="0" y="0"/>
+                      <a:ext cx="5047646" cy="1304648"/>
+                    </a:xfrm>
+                    <a:prstGeom prst="rect">
+                      <a:avLst/>
+                    </a:prstGeom>
+                  </pic:spPr>
+                </pic:pic>
+              </a:graphicData>
+            </a:graphic>
+          </wp:inline>
+        </w:drawing>
+      </w:r>
+    </w:p>
+    <w:p>
+      <w:pPr>
         <w:jc w:val="both"/>
         <w:rPr>
           <w:rFonts w:ascii="Arial" w:hAnsi="Arial" w:cs="Arial"/>
@@ -3138,26 +4049,41 @@
         <w:jc w:val="center"/>
         <w:rPr>
           <w:rFonts w:ascii="Arial" w:hAnsi="Arial" w:cs="Arial"/>
-          <w:sz w:val="20"/>
-          <w:szCs w:val="20"/>
-        </w:rPr>
-      </w:pPr>
-      <w:r>
-        <w:rPr>
-          <w:rFonts w:ascii="Arial" w:hAnsi="Arial" w:cs="Arial"/>
-          <w:sz w:val="20"/>
-          <w:szCs w:val="20"/>
+        </w:rPr>
+      </w:pPr>
+      <w:r>
+        <w:rPr>
+          <w:rFonts w:ascii="Arial" w:hAnsi="Arial" w:cs="Arial"/>
           <w:u w:val="single"/>
         </w:rPr>
-        <w:t xml:space="preserve">Todo o desenvolvimento dessa seção está detalhado nos arquivos enviados no GitHub, bem como </w:t>
+        <w:t xml:space="preserve">Por ser </w:t>
+      </w:r>
+      <w:r>
+        <w:rPr>
+          <w:rFonts w:ascii="Arial" w:hAnsi="Arial" w:cs="Arial"/>
+          <w:u w:val="single"/>
+        </w:rPr>
+        <w:t xml:space="preserve">uma aplicação </w:t>
+      </w:r>
+      <w:r>
+        <w:rPr>
+          <w:rFonts w:ascii="Arial" w:hAnsi="Arial" w:cs="Arial"/>
+          <w:u w:val="single"/>
+        </w:rPr>
+        <w:t>mais visual, t</w:t>
+      </w:r>
+      <w:r>
+        <w:rPr>
+          <w:rFonts w:ascii="Arial" w:hAnsi="Arial" w:cs="Arial"/>
+          <w:u w:val="single"/>
+        </w:rPr>
+        <w:t xml:space="preserve">odo o desenvolvimento dessa seção está detalhado nos arquivos enviados no GitHub, bem como </w:t>
       </w:r>
       <w:proofErr w:type="spellStart"/>
       <w:proofErr w:type="gramStart"/>
       <w:r>
         <w:rPr>
           <w:rFonts w:ascii="Arial" w:hAnsi="Arial" w:cs="Arial"/>
-          <w:sz w:val="20"/>
-          <w:szCs w:val="20"/>
           <w:u w:val="single"/>
         </w:rPr>
         <w:t>imagens</w:t>
@@ -3165,8 +4091,6 @@
       <w:r>
         <w:rPr>
           <w:rFonts w:ascii="Arial" w:hAnsi="Arial" w:cs="Arial"/>
-          <w:sz w:val="20"/>
-          <w:szCs w:val="20"/>
           <w:u w:val="single"/>
         </w:rPr>
         <w:t>,</w:t>
@@ -3174,8 +4098,6 @@
       <w:r>
         <w:rPr>
           <w:rFonts w:ascii="Arial" w:hAnsi="Arial" w:cs="Arial"/>
-          <w:sz w:val="20"/>
-          <w:szCs w:val="20"/>
           <w:u w:val="single"/>
         </w:rPr>
         <w:t>comentários</w:t>
@@ -3185,8 +4107,6 @@
       <w:r>
         <w:rPr>
           <w:rFonts w:ascii="Arial" w:hAnsi="Arial" w:cs="Arial"/>
-          <w:sz w:val="20"/>
-          <w:szCs w:val="20"/>
           <w:u w:val="single"/>
         </w:rPr>
         <w:t xml:space="preserve"> e atividades</w:t>
@@ -3812,7 +4732,6 @@
         <w:rPr>
           <w:rFonts w:ascii="Arial" w:hAnsi="Arial" w:cs="Arial"/>
         </w:rPr>
-        <w:lastRenderedPageBreak/>
         <w:t>Covariância</w:t>
       </w:r>
     </w:p>
@@ -3867,16 +4786,13 @@
         <w:jc w:val="center"/>
         <w:rPr>
           <w:rFonts w:ascii="Arial" w:hAnsi="Arial" w:cs="Arial"/>
-          <w:sz w:val="20"/>
-          <w:szCs w:val="20"/>
-        </w:rPr>
-      </w:pPr>
-      <w:r>
-        <w:rPr>
-          <w:rFonts w:ascii="Arial" w:hAnsi="Arial" w:cs="Arial"/>
-          <w:sz w:val="20"/>
-          <w:szCs w:val="20"/>
-        </w:rPr>
+        </w:rPr>
+      </w:pPr>
+      <w:r>
+        <w:rPr>
+          <w:rFonts w:ascii="Arial" w:hAnsi="Arial" w:cs="Arial"/>
+        </w:rPr>
+        <w:lastRenderedPageBreak/>
         <w:t>Probabilidade Condicional</w:t>
       </w:r>
     </w:p>
@@ -3930,7 +4846,7 @@
                     </pic:cNvPicPr>
                   </pic:nvPicPr>
                   <pic:blipFill>
-                    <a:blip r:embed="rId17">
+                    <a:blip r:embed="rId36">
                       <a:extLst>
                         <a:ext uri="{28A0092B-C50C-407E-A947-70E740481C1C}">
                           <a14:useLocalDpi xmlns:a14="http://schemas.microsoft.com/office/drawing/2010/main" val="0"/>
@@ -3983,6 +4899,25 @@
     </w:p>
     <w:p>
       <w:pPr>
+        <w:jc w:val="both"/>
+        <w:rPr>
+          <w:rFonts w:ascii="Arial" w:hAnsi="Arial" w:cs="Arial"/>
+          <w:sz w:val="20"/>
+          <w:szCs w:val="20"/>
+        </w:rPr>
+      </w:pPr>
+      <w:r>
+        <w:rPr>
+          <w:rFonts w:ascii="Arial" w:hAnsi="Arial" w:cs="Arial"/>
+          <w:sz w:val="20"/>
+          <w:szCs w:val="20"/>
+        </w:rPr>
+        <w:tab/>
+        <w:t>O exemplo utilizado na aula utilizou um histórico fictício de compras por idade, para assim analisar as probabilidades de alguém de uma determinada idade comprar um produto, a chance de alguém comprar independente da idade, dentre outros.</w:t>
+      </w:r>
+    </w:p>
+    <w:p>
+      <w:pPr>
         <w:jc w:val="center"/>
         <w:rPr>
           <w:rFonts w:ascii="Arial" w:hAnsi="Arial" w:cs="Arial"/>
@@ -3996,14 +4931,155 @@
           <w:sz w:val="20"/>
           <w:szCs w:val="20"/>
         </w:rPr>
+        <w:drawing>
+          <wp:inline distT="0" distB="0" distL="0" distR="0" wp14:anchorId="2440BAAC" wp14:editId="4CD7D05A">
+            <wp:extent cx="3764280" cy="2206646"/>
+            <wp:effectExtent l="0" t="0" r="7620" b="3175"/>
+            <wp:docPr id="1326975481" name="Imagem 1" descr="Texto&#10;&#10;Descrição gerada automaticamente"/>
+            <wp:cNvGraphicFramePr>
+              <a:graphicFrameLocks xmlns:a="http://schemas.openxmlformats.org/drawingml/2006/main" noChangeAspect="1"/>
+            </wp:cNvGraphicFramePr>
+            <a:graphic xmlns:a="http://schemas.openxmlformats.org/drawingml/2006/main">
+              <a:graphicData uri="http://schemas.openxmlformats.org/drawingml/2006/picture">
+                <pic:pic xmlns:pic="http://schemas.openxmlformats.org/drawingml/2006/picture">
+                  <pic:nvPicPr>
+                    <pic:cNvPr id="1326975481" name="Imagem 1" descr="Texto&#10;&#10;Descrição gerada automaticamente"/>
+                    <pic:cNvPicPr/>
+                  </pic:nvPicPr>
+                  <pic:blipFill>
+                    <a:blip r:embed="rId37"/>
+                    <a:stretch>
+                      <a:fillRect/>
+                    </a:stretch>
+                  </pic:blipFill>
+                  <pic:spPr>
+                    <a:xfrm>
+                      <a:off x="0" y="0"/>
+                      <a:ext cx="3767630" cy="2208610"/>
+                    </a:xfrm>
+                    <a:prstGeom prst="rect">
+                      <a:avLst/>
+                    </a:prstGeom>
+                  </pic:spPr>
+                </pic:pic>
+              </a:graphicData>
+            </a:graphic>
+          </wp:inline>
+        </w:drawing>
+      </w:r>
+    </w:p>
+    <w:p>
+      <w:pPr>
+        <w:jc w:val="center"/>
+        <w:rPr>
+          <w:rFonts w:ascii="Arial" w:hAnsi="Arial" w:cs="Arial"/>
+          <w:sz w:val="20"/>
+          <w:szCs w:val="20"/>
+        </w:rPr>
+      </w:pPr>
+      <w:r>
+        <w:rPr>
+          <w:rFonts w:ascii="Arial" w:hAnsi="Arial" w:cs="Arial"/>
+          <w:sz w:val="20"/>
+          <w:szCs w:val="20"/>
+        </w:rPr>
+        <w:lastRenderedPageBreak/>
+        <w:drawing>
+          <wp:inline distT="0" distB="0" distL="0" distR="0" wp14:anchorId="0574C8FD" wp14:editId="6254133D">
+            <wp:extent cx="2926080" cy="3047341"/>
+            <wp:effectExtent l="0" t="0" r="7620" b="1270"/>
+            <wp:docPr id="50344484" name="Imagem 1" descr="Texto&#10;&#10;Descrição gerada automaticamente"/>
+            <wp:cNvGraphicFramePr>
+              <a:graphicFrameLocks xmlns:a="http://schemas.openxmlformats.org/drawingml/2006/main" noChangeAspect="1"/>
+            </wp:cNvGraphicFramePr>
+            <a:graphic xmlns:a="http://schemas.openxmlformats.org/drawingml/2006/main">
+              <a:graphicData uri="http://schemas.openxmlformats.org/drawingml/2006/picture">
+                <pic:pic xmlns:pic="http://schemas.openxmlformats.org/drawingml/2006/picture">
+                  <pic:nvPicPr>
+                    <pic:cNvPr id="50344484" name="Imagem 1" descr="Texto&#10;&#10;Descrição gerada automaticamente"/>
+                    <pic:cNvPicPr/>
+                  </pic:nvPicPr>
+                  <pic:blipFill>
+                    <a:blip r:embed="rId38"/>
+                    <a:stretch>
+                      <a:fillRect/>
+                    </a:stretch>
+                  </pic:blipFill>
+                  <pic:spPr>
+                    <a:xfrm>
+                      <a:off x="0" y="0"/>
+                      <a:ext cx="2951039" cy="3073334"/>
+                    </a:xfrm>
+                    <a:prstGeom prst="rect">
+                      <a:avLst/>
+                    </a:prstGeom>
+                  </pic:spPr>
+                </pic:pic>
+              </a:graphicData>
+            </a:graphic>
+          </wp:inline>
+        </w:drawing>
+      </w:r>
+      <w:r>
+        <w:rPr>
+          <w:rFonts w:ascii="Arial" w:hAnsi="Arial" w:cs="Arial"/>
+          <w:sz w:val="20"/>
+          <w:szCs w:val="20"/>
+        </w:rPr>
+        <w:drawing>
+          <wp:inline distT="0" distB="0" distL="0" distR="0" wp14:anchorId="739488E6" wp14:editId="33E77CF6">
+            <wp:extent cx="3535680" cy="2110016"/>
+            <wp:effectExtent l="0" t="0" r="7620" b="5080"/>
+            <wp:docPr id="555916115" name="Imagem 1" descr="Tela de computador com texto preto sobre fundo branco&#10;&#10;Descrição gerada automaticamente"/>
+            <wp:cNvGraphicFramePr>
+              <a:graphicFrameLocks xmlns:a="http://schemas.openxmlformats.org/drawingml/2006/main" noChangeAspect="1"/>
+            </wp:cNvGraphicFramePr>
+            <a:graphic xmlns:a="http://schemas.openxmlformats.org/drawingml/2006/main">
+              <a:graphicData uri="http://schemas.openxmlformats.org/drawingml/2006/picture">
+                <pic:pic xmlns:pic="http://schemas.openxmlformats.org/drawingml/2006/picture">
+                  <pic:nvPicPr>
+                    <pic:cNvPr id="555916115" name="Imagem 1" descr="Tela de computador com texto preto sobre fundo branco&#10;&#10;Descrição gerada automaticamente"/>
+                    <pic:cNvPicPr/>
+                  </pic:nvPicPr>
+                  <pic:blipFill>
+                    <a:blip r:embed="rId39"/>
+                    <a:stretch>
+                      <a:fillRect/>
+                    </a:stretch>
+                  </pic:blipFill>
+                  <pic:spPr>
+                    <a:xfrm>
+                      <a:off x="0" y="0"/>
+                      <a:ext cx="3541709" cy="2113614"/>
+                    </a:xfrm>
+                    <a:prstGeom prst="rect">
+                      <a:avLst/>
+                    </a:prstGeom>
+                  </pic:spPr>
+                </pic:pic>
+              </a:graphicData>
+            </a:graphic>
+          </wp:inline>
+        </w:drawing>
+      </w:r>
+    </w:p>
+    <w:p>
+      <w:pPr>
+        <w:jc w:val="center"/>
+        <w:rPr>
+          <w:rFonts w:ascii="Arial" w:hAnsi="Arial" w:cs="Arial"/>
+        </w:rPr>
+      </w:pPr>
+      <w:r>
+        <w:rPr>
+          <w:rFonts w:ascii="Arial" w:hAnsi="Arial" w:cs="Arial"/>
+        </w:rPr>
         <w:t xml:space="preserve">Teorema de </w:t>
       </w:r>
       <w:proofErr w:type="spellStart"/>
       <w:r>
         <w:rPr>
           <w:rFonts w:ascii="Arial" w:hAnsi="Arial" w:cs="Arial"/>
-          <w:sz w:val="20"/>
-          <w:szCs w:val="20"/>
         </w:rPr>
         <w:t>Bayes</w:t>
       </w:r>
@@ -4091,7 +5167,7 @@
                     </pic:cNvPicPr>
                   </pic:nvPicPr>
                   <pic:blipFill>
-                    <a:blip r:embed="rId18" cstate="print">
+                    <a:blip r:embed="rId40" cstate="print">
                       <a:extLst>
                         <a:ext uri="{28A0092B-C50C-407E-A947-70E740481C1C}">
                           <a14:useLocalDpi xmlns:a14="http://schemas.microsoft.com/office/drawing/2010/main" val="0"/>
@@ -4163,26 +5239,6 @@
         <w:jc w:val="both"/>
         <w:rPr>
           <w:rFonts w:ascii="Arial" w:hAnsi="Arial" w:cs="Arial"/>
-          <w:sz w:val="20"/>
-          <w:szCs w:val="20"/>
-        </w:rPr>
-      </w:pPr>
-    </w:p>
-    <w:p>
-      <w:pPr>
-        <w:jc w:val="both"/>
-        <w:rPr>
-          <w:rFonts w:ascii="Arial" w:hAnsi="Arial" w:cs="Arial"/>
-          <w:sz w:val="20"/>
-          <w:szCs w:val="20"/>
-        </w:rPr>
-      </w:pPr>
-    </w:p>
-    <w:p>
-      <w:pPr>
-        <w:jc w:val="both"/>
-        <w:rPr>
-          <w:rFonts w:ascii="Arial" w:hAnsi="Arial" w:cs="Arial"/>
         </w:rPr>
       </w:pPr>
     </w:p>
@@ -4246,6 +5302,7 @@
           <w:sz w:val="20"/>
           <w:szCs w:val="20"/>
         </w:rPr>
+        <w:lastRenderedPageBreak/>
         <w:t xml:space="preserve">Além disso, detalha o uso de ferramentas como </w:t>
       </w:r>
       <w:proofErr w:type="spellStart"/>
@@ -4318,16 +5375,7 @@
           <w:sz w:val="20"/>
           <w:szCs w:val="20"/>
         </w:rPr>
-        <w:t xml:space="preserve">, destacando as possibilidades de personalização e análise visual. Foram abordados </w:t>
-      </w:r>
-      <w:r>
-        <w:rPr>
-          <w:rFonts w:ascii="Arial" w:hAnsi="Arial" w:cs="Arial"/>
-          <w:sz w:val="20"/>
-          <w:szCs w:val="20"/>
-        </w:rPr>
-        <w:lastRenderedPageBreak/>
-        <w:t xml:space="preserve">também conceitos de estatística avançada, como covariância, correlação e probabilidade condicional, culminando no Teorema de </w:t>
+        <w:t xml:space="preserve">, destacando as possibilidades de personalização e análise visual. Foram abordados também conceitos de estatística avançada, como covariância, correlação e probabilidade condicional, culminando no Teorema de </w:t>
       </w:r>
       <w:proofErr w:type="spellStart"/>
       <w:r>
@@ -4347,6 +5395,16 @@
         </w:rPr>
         <w:t>, usado para análise de eventos baseados em informações prévias.</w:t>
       </w:r>
+    </w:p>
+    <w:p>
+      <w:pPr>
+        <w:jc w:val="both"/>
+        <w:rPr>
+          <w:rFonts w:ascii="Arial" w:hAnsi="Arial" w:cs="Arial"/>
+          <w:sz w:val="20"/>
+          <w:szCs w:val="20"/>
+        </w:rPr>
+      </w:pPr>
     </w:p>
     <w:p>
       <w:pPr>
@@ -4378,221 +5436,286 @@
           <w:lang w:val="en-AE"/>
         </w:rPr>
       </w:pPr>
-      <w:r>
-        <w:rPr>
-          <w:rFonts w:ascii="Arial" w:hAnsi="Arial" w:cs="Arial"/>
-          <w:sz w:val="20"/>
-          <w:szCs w:val="20"/>
-        </w:rPr>
-        <w:fldChar w:fldCharType="begin"/>
-      </w:r>
-      <w:r>
+      <w:hyperlink r:id="rId41" w:history="1">
+        <w:r>
+          <w:rPr>
+            <w:rStyle w:val="Hyperlink"/>
+            <w:rFonts w:ascii="Arial" w:hAnsi="Arial" w:cs="Arial"/>
+            <w:sz w:val="20"/>
+            <w:szCs w:val="20"/>
+            <w:lang w:val="en-AE"/>
+          </w:rPr>
+          <w:t xml:space="preserve">001 </w:t>
+        </w:r>
+        <w:r>
+          <w:rPr>
+            <w:rStyle w:val="Hyperlink"/>
+            <w:rFonts w:ascii="Segoe UI Emoji" w:hAnsi="Segoe UI Emoji" w:cs="Segoe UI Emoji"/>
+            <w:sz w:val="20"/>
+            <w:szCs w:val="20"/>
+          </w:rPr>
+          <w:t>🎥</w:t>
+        </w:r>
+        <w:r>
+          <w:rPr>
+            <w:rStyle w:val="Hyperlink"/>
+            <w:rFonts w:ascii="Arial" w:hAnsi="Arial" w:cs="Arial"/>
+            <w:sz w:val="20"/>
+            <w:szCs w:val="20"/>
+            <w:lang w:val="en-AE"/>
+          </w:rPr>
+          <w:t xml:space="preserve"> Types of Data (Numerical, Categorical, Ordinal)</w:t>
+        </w:r>
+      </w:hyperlink>
+    </w:p>
+    <w:p>
+      <w:pPr>
         <w:rPr>
           <w:rFonts w:ascii="Arial" w:hAnsi="Arial" w:cs="Arial"/>
           <w:sz w:val="20"/>
           <w:szCs w:val="20"/>
           <w:lang w:val="en-AE"/>
         </w:rPr>
-        <w:instrText>HYPERLINK "https://drive.google.com/open?id=1xkBJZSf_o0ts6lVr6aLJw6WNCpdSq5AM"</w:instrText>
-      </w:r>
-      <w:r>
-        <w:rPr>
-          <w:rFonts w:ascii="Arial" w:hAnsi="Arial" w:cs="Arial"/>
-          <w:sz w:val="20"/>
-          <w:szCs w:val="20"/>
-        </w:rPr>
-      </w:r>
-      <w:r>
-        <w:rPr>
-          <w:rFonts w:ascii="Arial" w:hAnsi="Arial" w:cs="Arial"/>
-          <w:sz w:val="20"/>
-          <w:szCs w:val="20"/>
-        </w:rPr>
-        <w:fldChar w:fldCharType="separate"/>
-      </w:r>
-      <w:r>
-        <w:rPr>
-          <w:rStyle w:val="Hyperlink"/>
+      </w:pPr>
+      <w:hyperlink r:id="rId42" w:history="1">
+        <w:r>
+          <w:rPr>
+            <w:rStyle w:val="Hyperlink"/>
+            <w:rFonts w:ascii="Arial" w:hAnsi="Arial" w:cs="Arial"/>
+            <w:sz w:val="20"/>
+            <w:szCs w:val="20"/>
+            <w:lang w:val="en-AE"/>
+          </w:rPr>
+          <w:t xml:space="preserve">002 </w:t>
+        </w:r>
+        <w:r>
+          <w:rPr>
+            <w:rStyle w:val="Hyperlink"/>
+            <w:rFonts w:ascii="Segoe UI Emoji" w:hAnsi="Segoe UI Emoji" w:cs="Segoe UI Emoji"/>
+            <w:sz w:val="20"/>
+            <w:szCs w:val="20"/>
+          </w:rPr>
+          <w:t>🎥</w:t>
+        </w:r>
+        <w:r>
+          <w:rPr>
+            <w:rStyle w:val="Hyperlink"/>
+            <w:rFonts w:ascii="Arial" w:hAnsi="Arial" w:cs="Arial"/>
+            <w:sz w:val="20"/>
+            <w:szCs w:val="20"/>
+            <w:lang w:val="en-AE"/>
+          </w:rPr>
+          <w:t xml:space="preserve"> Mean, Median, Mode</w:t>
+        </w:r>
+      </w:hyperlink>
+    </w:p>
+    <w:p>
+      <w:pPr>
+        <w:rPr>
           <w:rFonts w:ascii="Arial" w:hAnsi="Arial" w:cs="Arial"/>
           <w:sz w:val="20"/>
           <w:szCs w:val="20"/>
           <w:lang w:val="en-AE"/>
         </w:rPr>
-        <w:t xml:space="preserve">001 </w:t>
-      </w:r>
-      <w:r>
-        <w:rPr>
-          <w:rStyle w:val="Hyperlink"/>
-          <w:rFonts w:ascii="Segoe UI Emoji" w:hAnsi="Segoe UI Emoji" w:cs="Segoe UI Emoji"/>
-          <w:sz w:val="20"/>
-          <w:szCs w:val="20"/>
-        </w:rPr>
-        <w:t>🎥</w:t>
-      </w:r>
-      <w:r>
-        <w:rPr>
-          <w:rStyle w:val="Hyperlink"/>
+      </w:pPr>
+      <w:hyperlink r:id="rId43" w:history="1">
+        <w:r>
+          <w:rPr>
+            <w:rStyle w:val="Hyperlink"/>
+            <w:rFonts w:ascii="Arial" w:hAnsi="Arial" w:cs="Arial"/>
+            <w:sz w:val="20"/>
+            <w:szCs w:val="20"/>
+            <w:lang w:val="en-AE"/>
+          </w:rPr>
+          <w:t xml:space="preserve">003 </w:t>
+        </w:r>
+        <w:r>
+          <w:rPr>
+            <w:rStyle w:val="Hyperlink"/>
+            <w:rFonts w:ascii="Segoe UI Emoji" w:hAnsi="Segoe UI Emoji" w:cs="Segoe UI Emoji"/>
+            <w:sz w:val="20"/>
+            <w:szCs w:val="20"/>
+          </w:rPr>
+          <w:t>🎥</w:t>
+        </w:r>
+        <w:r>
+          <w:rPr>
+            <w:rStyle w:val="Hyperlink"/>
+            <w:rFonts w:ascii="Arial" w:hAnsi="Arial" w:cs="Arial"/>
+            <w:sz w:val="20"/>
+            <w:szCs w:val="20"/>
+            <w:lang w:val="en-AE"/>
+          </w:rPr>
+          <w:t xml:space="preserve"> </w:t>
+        </w:r>
+        <w:r>
+          <w:rPr>
+            <w:rStyle w:val="Hyperlink"/>
+            <w:rFonts w:ascii="Arial" w:hAnsi="Arial" w:cs="Arial"/>
+            <w:b/>
+            <w:bCs/>
+            <w:sz w:val="20"/>
+            <w:szCs w:val="20"/>
+            <w:lang w:val="en-AE"/>
+          </w:rPr>
+          <w:t>Activity</w:t>
+        </w:r>
+        <w:r>
+          <w:rPr>
+            <w:rStyle w:val="Hyperlink"/>
+            <w:rFonts w:ascii="Arial" w:hAnsi="Arial" w:cs="Arial"/>
+            <w:sz w:val="20"/>
+            <w:szCs w:val="20"/>
+            <w:lang w:val="en-AE"/>
+          </w:rPr>
+          <w:t xml:space="preserve"> Using mean, median, and mode in Python</w:t>
+        </w:r>
+      </w:hyperlink>
+    </w:p>
+    <w:p>
+      <w:pPr>
+        <w:rPr>
           <w:rFonts w:ascii="Arial" w:hAnsi="Arial" w:cs="Arial"/>
           <w:sz w:val="20"/>
           <w:szCs w:val="20"/>
           <w:lang w:val="en-AE"/>
         </w:rPr>
-        <w:t xml:space="preserve"> Types of</w:t>
-      </w:r>
-      <w:r>
-        <w:rPr>
-          <w:rStyle w:val="Hyperlink"/>
+      </w:pPr>
+      <w:hyperlink r:id="rId44" w:history="1">
+        <w:r>
+          <w:rPr>
+            <w:rStyle w:val="Hyperlink"/>
+            <w:rFonts w:ascii="Arial" w:hAnsi="Arial" w:cs="Arial"/>
+            <w:sz w:val="20"/>
+            <w:szCs w:val="20"/>
+            <w:lang w:val="en-AE"/>
+          </w:rPr>
+          <w:t xml:space="preserve">004 </w:t>
+        </w:r>
+        <w:r>
+          <w:rPr>
+            <w:rStyle w:val="Hyperlink"/>
+            <w:rFonts w:ascii="Segoe UI Emoji" w:hAnsi="Segoe UI Emoji" w:cs="Segoe UI Emoji"/>
+            <w:sz w:val="20"/>
+            <w:szCs w:val="20"/>
+          </w:rPr>
+          <w:t>🎥</w:t>
+        </w:r>
+        <w:r>
+          <w:rPr>
+            <w:rStyle w:val="Hyperlink"/>
+            <w:rFonts w:ascii="Arial" w:hAnsi="Arial" w:cs="Arial"/>
+            <w:sz w:val="20"/>
+            <w:szCs w:val="20"/>
+            <w:lang w:val="en-AE"/>
+          </w:rPr>
+          <w:t xml:space="preserve"> </w:t>
+        </w:r>
+        <w:r>
+          <w:rPr>
+            <w:rStyle w:val="Hyperlink"/>
+            <w:rFonts w:ascii="Arial" w:hAnsi="Arial" w:cs="Arial"/>
+            <w:b/>
+            <w:bCs/>
+            <w:sz w:val="20"/>
+            <w:szCs w:val="20"/>
+            <w:lang w:val="en-AE"/>
+          </w:rPr>
+          <w:t>Activity</w:t>
+        </w:r>
+        <w:r>
+          <w:rPr>
+            <w:rStyle w:val="Hyperlink"/>
+            <w:rFonts w:ascii="Arial" w:hAnsi="Arial" w:cs="Arial"/>
+            <w:sz w:val="20"/>
+            <w:szCs w:val="20"/>
+            <w:lang w:val="en-AE"/>
+          </w:rPr>
+          <w:t xml:space="preserve"> Variation and Standard Deviation</w:t>
+        </w:r>
+      </w:hyperlink>
+    </w:p>
+    <w:p>
+      <w:pPr>
+        <w:rPr>
           <w:rFonts w:ascii="Arial" w:hAnsi="Arial" w:cs="Arial"/>
           <w:sz w:val="20"/>
           <w:szCs w:val="20"/>
           <w:lang w:val="en-AE"/>
         </w:rPr>
-        <w:t xml:space="preserve"> </w:t>
-      </w:r>
-      <w:r>
-        <w:rPr>
-          <w:rStyle w:val="Hyperlink"/>
+      </w:pPr>
+      <w:hyperlink r:id="rId45" w:history="1">
+        <w:r>
+          <w:rPr>
+            <w:rStyle w:val="Hyperlink"/>
+            <w:rFonts w:ascii="Arial" w:hAnsi="Arial" w:cs="Arial"/>
+            <w:sz w:val="20"/>
+            <w:szCs w:val="20"/>
+            <w:lang w:val="en-AE"/>
+          </w:rPr>
+          <w:t xml:space="preserve">005 </w:t>
+        </w:r>
+        <w:r>
+          <w:rPr>
+            <w:rStyle w:val="Hyperlink"/>
+            <w:rFonts w:ascii="Segoe UI Emoji" w:hAnsi="Segoe UI Emoji" w:cs="Segoe UI Emoji"/>
+            <w:sz w:val="20"/>
+            <w:szCs w:val="20"/>
+          </w:rPr>
+          <w:t>🎥</w:t>
+        </w:r>
+        <w:r>
+          <w:rPr>
+            <w:rStyle w:val="Hyperlink"/>
+            <w:rFonts w:ascii="Arial" w:hAnsi="Arial" w:cs="Arial"/>
+            <w:sz w:val="20"/>
+            <w:szCs w:val="20"/>
+            <w:lang w:val="en-AE"/>
+          </w:rPr>
+          <w:t xml:space="preserve"> Probability Density Function; Probability Mass Function</w:t>
+        </w:r>
+      </w:hyperlink>
+    </w:p>
+    <w:p>
+      <w:pPr>
+        <w:rPr>
           <w:rFonts w:ascii="Arial" w:hAnsi="Arial" w:cs="Arial"/>
           <w:sz w:val="20"/>
           <w:szCs w:val="20"/>
           <w:lang w:val="en-AE"/>
         </w:rPr>
-        <w:t>Data (Numerical, Categorical, Ordinal)</w:t>
-      </w:r>
-      <w:r>
-        <w:rPr>
-          <w:rFonts w:ascii="Arial" w:hAnsi="Arial" w:cs="Arial"/>
-          <w:sz w:val="20"/>
-          <w:szCs w:val="20"/>
-        </w:rPr>
-        <w:fldChar w:fldCharType="end"/>
-      </w:r>
-    </w:p>
-    <w:p>
-      <w:pPr>
-        <w:rPr>
-          <w:rFonts w:ascii="Arial" w:hAnsi="Arial" w:cs="Arial"/>
-          <w:sz w:val="20"/>
-          <w:szCs w:val="20"/>
-        </w:rPr>
-      </w:pPr>
-      <w:r>
-        <w:rPr>
-          <w:rFonts w:ascii="Arial" w:hAnsi="Arial" w:cs="Arial"/>
-          <w:sz w:val="20"/>
-          <w:szCs w:val="20"/>
-        </w:rPr>
-        <w:fldChar w:fldCharType="begin"/>
-      </w:r>
-      <w:r>
-        <w:rPr>
-          <w:rFonts w:ascii="Arial" w:hAnsi="Arial" w:cs="Arial"/>
-          <w:sz w:val="20"/>
-          <w:szCs w:val="20"/>
-        </w:rPr>
-        <w:instrText>HYPERLINK "https://drive.google.com/open?id=1q7z7PNpE5GDTzXZIQncgGNlm9xa6_2v6"</w:instrText>
-      </w:r>
-      <w:r>
-        <w:rPr>
-          <w:rFonts w:ascii="Arial" w:hAnsi="Arial" w:cs="Arial"/>
-          <w:sz w:val="20"/>
-          <w:szCs w:val="20"/>
-        </w:rPr>
-      </w:r>
-      <w:r>
-        <w:rPr>
-          <w:rFonts w:ascii="Arial" w:hAnsi="Arial" w:cs="Arial"/>
-          <w:sz w:val="20"/>
-          <w:szCs w:val="20"/>
-        </w:rPr>
-        <w:fldChar w:fldCharType="separate"/>
-      </w:r>
-      <w:r>
-        <w:rPr>
-          <w:rStyle w:val="Hyperlink"/>
-          <w:rFonts w:ascii="Arial" w:hAnsi="Arial" w:cs="Arial"/>
-          <w:sz w:val="20"/>
-          <w:szCs w:val="20"/>
-        </w:rPr>
-        <w:t xml:space="preserve">002 </w:t>
-      </w:r>
-      <w:r>
-        <w:rPr>
-          <w:rStyle w:val="Hyperlink"/>
-          <w:rFonts w:ascii="Segoe UI Emoji" w:hAnsi="Segoe UI Emoji" w:cs="Segoe UI Emoji"/>
-          <w:sz w:val="20"/>
-          <w:szCs w:val="20"/>
-        </w:rPr>
-        <w:t>🎥</w:t>
-      </w:r>
-      <w:r>
-        <w:rPr>
-          <w:rStyle w:val="Hyperlink"/>
-          <w:rFonts w:ascii="Arial" w:hAnsi="Arial" w:cs="Arial"/>
-          <w:sz w:val="20"/>
-          <w:szCs w:val="20"/>
-        </w:rPr>
-        <w:t xml:space="preserve"> </w:t>
-      </w:r>
-      <w:proofErr w:type="spellStart"/>
-      <w:r>
-        <w:rPr>
-          <w:rStyle w:val="Hyperlink"/>
-          <w:rFonts w:ascii="Arial" w:hAnsi="Arial" w:cs="Arial"/>
-          <w:sz w:val="20"/>
-          <w:szCs w:val="20"/>
-        </w:rPr>
-        <w:t>Mean</w:t>
-      </w:r>
-      <w:proofErr w:type="spellEnd"/>
-      <w:r>
-        <w:rPr>
-          <w:rStyle w:val="Hyperlink"/>
-          <w:rFonts w:ascii="Arial" w:hAnsi="Arial" w:cs="Arial"/>
-          <w:sz w:val="20"/>
-          <w:szCs w:val="20"/>
-        </w:rPr>
-        <w:t xml:space="preserve">, </w:t>
-      </w:r>
-      <w:proofErr w:type="spellStart"/>
-      <w:r>
-        <w:rPr>
-          <w:rStyle w:val="Hyperlink"/>
-          <w:rFonts w:ascii="Arial" w:hAnsi="Arial" w:cs="Arial"/>
-          <w:sz w:val="20"/>
-          <w:szCs w:val="20"/>
-        </w:rPr>
-        <w:t>Median</w:t>
-      </w:r>
-      <w:proofErr w:type="spellEnd"/>
-      <w:r>
-        <w:rPr>
-          <w:rStyle w:val="Hyperlink"/>
-          <w:rFonts w:ascii="Arial" w:hAnsi="Arial" w:cs="Arial"/>
-          <w:sz w:val="20"/>
-          <w:szCs w:val="20"/>
-        </w:rPr>
-        <w:t xml:space="preserve">, </w:t>
-      </w:r>
-      <w:proofErr w:type="spellStart"/>
-      <w:r>
-        <w:rPr>
-          <w:rStyle w:val="Hyperlink"/>
-          <w:rFonts w:ascii="Arial" w:hAnsi="Arial" w:cs="Arial"/>
-          <w:sz w:val="20"/>
-          <w:szCs w:val="20"/>
-        </w:rPr>
-        <w:t>Mode</w:t>
-      </w:r>
-      <w:proofErr w:type="spellEnd"/>
-      <w:r>
-        <w:rPr>
-          <w:rFonts w:ascii="Arial" w:hAnsi="Arial" w:cs="Arial"/>
-          <w:sz w:val="20"/>
-          <w:szCs w:val="20"/>
-        </w:rPr>
-        <w:fldChar w:fldCharType="end"/>
-      </w:r>
+      </w:pPr>
+      <w:hyperlink r:id="rId46" w:history="1">
+        <w:r>
+          <w:rPr>
+            <w:rStyle w:val="Hyperlink"/>
+            <w:rFonts w:ascii="Arial" w:hAnsi="Arial" w:cs="Arial"/>
+            <w:sz w:val="20"/>
+            <w:szCs w:val="20"/>
+            <w:lang w:val="en-AE"/>
+          </w:rPr>
+          <w:t xml:space="preserve">006 </w:t>
+        </w:r>
+        <w:r>
+          <w:rPr>
+            <w:rStyle w:val="Hyperlink"/>
+            <w:rFonts w:ascii="Segoe UI Emoji" w:hAnsi="Segoe UI Emoji" w:cs="Segoe UI Emoji"/>
+            <w:sz w:val="20"/>
+            <w:szCs w:val="20"/>
+          </w:rPr>
+          <w:t>🎥</w:t>
+        </w:r>
+        <w:r>
+          <w:rPr>
+            <w:rStyle w:val="Hyperlink"/>
+            <w:rFonts w:ascii="Arial" w:hAnsi="Arial" w:cs="Arial"/>
+            <w:sz w:val="20"/>
+            <w:szCs w:val="20"/>
+            <w:lang w:val="en-AE"/>
+          </w:rPr>
+          <w:t xml:space="preserve"> Common Data Distributions (Normal, Binomial, Poisson, etc)</w:t>
+        </w:r>
+      </w:hyperlink>
     </w:p>
     <w:p>
       <w:pPr>
@@ -4603,413 +5726,362 @@
           <w:lang w:val="en-AE"/>
         </w:rPr>
       </w:pPr>
-      <w:r>
-        <w:rPr>
-          <w:rFonts w:ascii="Arial" w:hAnsi="Arial" w:cs="Arial"/>
-          <w:sz w:val="20"/>
-          <w:szCs w:val="20"/>
-        </w:rPr>
-        <w:fldChar w:fldCharType="begin"/>
-      </w:r>
-      <w:r>
+      <w:hyperlink r:id="rId47" w:history="1">
+        <w:r>
+          <w:rPr>
+            <w:rStyle w:val="Hyperlink"/>
+            <w:rFonts w:ascii="Arial" w:hAnsi="Arial" w:cs="Arial"/>
+            <w:sz w:val="20"/>
+            <w:szCs w:val="20"/>
+            <w:lang w:val="en-AE"/>
+          </w:rPr>
+          <w:t xml:space="preserve">007 </w:t>
+        </w:r>
+        <w:r>
+          <w:rPr>
+            <w:rStyle w:val="Hyperlink"/>
+            <w:rFonts w:ascii="Segoe UI Emoji" w:hAnsi="Segoe UI Emoji" w:cs="Segoe UI Emoji"/>
+            <w:sz w:val="20"/>
+            <w:szCs w:val="20"/>
+          </w:rPr>
+          <w:t>🎥</w:t>
+        </w:r>
+        <w:r>
+          <w:rPr>
+            <w:rStyle w:val="Hyperlink"/>
+            <w:rFonts w:ascii="Arial" w:hAnsi="Arial" w:cs="Arial"/>
+            <w:sz w:val="20"/>
+            <w:szCs w:val="20"/>
+            <w:lang w:val="en-AE"/>
+          </w:rPr>
+          <w:t xml:space="preserve"> </w:t>
+        </w:r>
+        <w:r>
+          <w:rPr>
+            <w:rStyle w:val="Hyperlink"/>
+            <w:rFonts w:ascii="Arial" w:hAnsi="Arial" w:cs="Arial"/>
+            <w:b/>
+            <w:bCs/>
+            <w:sz w:val="20"/>
+            <w:szCs w:val="20"/>
+            <w:lang w:val="en-AE"/>
+          </w:rPr>
+          <w:t>Activity</w:t>
+        </w:r>
+        <w:r>
+          <w:rPr>
+            <w:rStyle w:val="Hyperlink"/>
+            <w:rFonts w:ascii="Arial" w:hAnsi="Arial" w:cs="Arial"/>
+            <w:sz w:val="20"/>
+            <w:szCs w:val="20"/>
+            <w:lang w:val="en-AE"/>
+          </w:rPr>
+          <w:t xml:space="preserve"> Percentiles and Moments</w:t>
+        </w:r>
+      </w:hyperlink>
+    </w:p>
+    <w:p>
+      <w:pPr>
         <w:rPr>
           <w:rFonts w:ascii="Arial" w:hAnsi="Arial" w:cs="Arial"/>
           <w:sz w:val="20"/>
           <w:szCs w:val="20"/>
           <w:lang w:val="en-AE"/>
         </w:rPr>
-        <w:instrText>HYPERLINK "https://drive.google.com/open?id=1Szz6o6ZNxWqP7dOJejMVR-KuBmjxjKHV"</w:instrText>
-      </w:r>
-      <w:r>
-        <w:rPr>
-          <w:rFonts w:ascii="Arial" w:hAnsi="Arial" w:cs="Arial"/>
-          <w:sz w:val="20"/>
-          <w:szCs w:val="20"/>
-        </w:rPr>
-      </w:r>
-      <w:r>
-        <w:rPr>
-          <w:rFonts w:ascii="Arial" w:hAnsi="Arial" w:cs="Arial"/>
-          <w:sz w:val="20"/>
-          <w:szCs w:val="20"/>
-        </w:rPr>
-        <w:fldChar w:fldCharType="separate"/>
-      </w:r>
-      <w:r>
-        <w:rPr>
-          <w:rStyle w:val="Hyperlink"/>
+      </w:pPr>
+      <w:hyperlink r:id="rId48" w:history="1">
+        <w:r>
+          <w:rPr>
+            <w:rStyle w:val="Hyperlink"/>
+            <w:rFonts w:ascii="Arial" w:hAnsi="Arial" w:cs="Arial"/>
+            <w:sz w:val="20"/>
+            <w:szCs w:val="20"/>
+            <w:lang w:val="en-AE"/>
+          </w:rPr>
+          <w:t xml:space="preserve">008 </w:t>
+        </w:r>
+        <w:r>
+          <w:rPr>
+            <w:rStyle w:val="Hyperlink"/>
+            <w:rFonts w:ascii="Segoe UI Emoji" w:hAnsi="Segoe UI Emoji" w:cs="Segoe UI Emoji"/>
+            <w:sz w:val="20"/>
+            <w:szCs w:val="20"/>
+          </w:rPr>
+          <w:t>🎥</w:t>
+        </w:r>
+        <w:r>
+          <w:rPr>
+            <w:rStyle w:val="Hyperlink"/>
+            <w:rFonts w:ascii="Arial" w:hAnsi="Arial" w:cs="Arial"/>
+            <w:sz w:val="20"/>
+            <w:szCs w:val="20"/>
+            <w:lang w:val="en-AE"/>
+          </w:rPr>
+          <w:t xml:space="preserve"> </w:t>
+        </w:r>
+        <w:r>
+          <w:rPr>
+            <w:rStyle w:val="Hyperlink"/>
+            <w:rFonts w:ascii="Arial" w:hAnsi="Arial" w:cs="Arial"/>
+            <w:b/>
+            <w:bCs/>
+            <w:sz w:val="20"/>
+            <w:szCs w:val="20"/>
+            <w:lang w:val="en-AE"/>
+          </w:rPr>
+          <w:t>Activity</w:t>
+        </w:r>
+        <w:r>
+          <w:rPr>
+            <w:rStyle w:val="Hyperlink"/>
+            <w:rFonts w:ascii="Arial" w:hAnsi="Arial" w:cs="Arial"/>
+            <w:sz w:val="20"/>
+            <w:szCs w:val="20"/>
+            <w:lang w:val="en-AE"/>
+          </w:rPr>
+          <w:t xml:space="preserve"> A Crash Course in matplotlib</w:t>
+        </w:r>
+      </w:hyperlink>
+    </w:p>
+    <w:p>
+      <w:pPr>
+        <w:rPr>
           <w:rFonts w:ascii="Arial" w:hAnsi="Arial" w:cs="Arial"/>
           <w:sz w:val="20"/>
           <w:szCs w:val="20"/>
           <w:lang w:val="en-AE"/>
         </w:rPr>
-        <w:t xml:space="preserve">003 </w:t>
-      </w:r>
-      <w:r>
-        <w:rPr>
-          <w:rStyle w:val="Hyperlink"/>
-          <w:rFonts w:ascii="Segoe UI Emoji" w:hAnsi="Segoe UI Emoji" w:cs="Segoe UI Emoji"/>
-          <w:sz w:val="20"/>
-          <w:szCs w:val="20"/>
-        </w:rPr>
-        <w:t>🎥</w:t>
-      </w:r>
-      <w:r>
-        <w:rPr>
-          <w:rStyle w:val="Hyperlink"/>
+      </w:pPr>
+      <w:hyperlink r:id="rId49" w:history="1">
+        <w:r>
+          <w:rPr>
+            <w:rStyle w:val="Hyperlink"/>
+            <w:rFonts w:ascii="Arial" w:hAnsi="Arial" w:cs="Arial"/>
+            <w:sz w:val="20"/>
+            <w:szCs w:val="20"/>
+            <w:lang w:val="en-AE"/>
+          </w:rPr>
+          <w:t xml:space="preserve">009 </w:t>
+        </w:r>
+        <w:r>
+          <w:rPr>
+            <w:rStyle w:val="Hyperlink"/>
+            <w:rFonts w:ascii="Segoe UI Emoji" w:hAnsi="Segoe UI Emoji" w:cs="Segoe UI Emoji"/>
+            <w:sz w:val="20"/>
+            <w:szCs w:val="20"/>
+          </w:rPr>
+          <w:t>🎥</w:t>
+        </w:r>
+        <w:r>
+          <w:rPr>
+            <w:rStyle w:val="Hyperlink"/>
+            <w:rFonts w:ascii="Arial" w:hAnsi="Arial" w:cs="Arial"/>
+            <w:sz w:val="20"/>
+            <w:szCs w:val="20"/>
+            <w:lang w:val="en-AE"/>
+          </w:rPr>
+          <w:t xml:space="preserve"> </w:t>
+        </w:r>
+        <w:r>
+          <w:rPr>
+            <w:rStyle w:val="Hyperlink"/>
+            <w:rFonts w:ascii="Arial" w:hAnsi="Arial" w:cs="Arial"/>
+            <w:b/>
+            <w:bCs/>
+            <w:sz w:val="20"/>
+            <w:szCs w:val="20"/>
+            <w:lang w:val="en-AE"/>
+          </w:rPr>
+          <w:t>Activity</w:t>
+        </w:r>
+        <w:r>
+          <w:rPr>
+            <w:rStyle w:val="Hyperlink"/>
+            <w:rFonts w:ascii="Arial" w:hAnsi="Arial" w:cs="Arial"/>
+            <w:sz w:val="20"/>
+            <w:szCs w:val="20"/>
+            <w:lang w:val="en-AE"/>
+          </w:rPr>
+          <w:t xml:space="preserve"> Advanced Visualization with Seaborn</w:t>
+        </w:r>
+      </w:hyperlink>
+    </w:p>
+    <w:p>
+      <w:pPr>
+        <w:rPr>
           <w:rFonts w:ascii="Arial" w:hAnsi="Arial" w:cs="Arial"/>
           <w:sz w:val="20"/>
           <w:szCs w:val="20"/>
           <w:lang w:val="en-AE"/>
         </w:rPr>
-        <w:t xml:space="preserve"> </w:t>
-      </w:r>
-      <w:r>
-        <w:rPr>
-          <w:rStyle w:val="Hyperlink"/>
-          <w:rFonts w:ascii="Arial" w:hAnsi="Arial" w:cs="Arial"/>
-          <w:b/>
-          <w:bCs/>
+      </w:pPr>
+      <w:hyperlink r:id="rId50" w:history="1">
+        <w:r>
+          <w:rPr>
+            <w:rStyle w:val="Hyperlink"/>
+            <w:rFonts w:ascii="Arial" w:hAnsi="Arial" w:cs="Arial"/>
+            <w:sz w:val="20"/>
+            <w:szCs w:val="20"/>
+            <w:lang w:val="en-AE"/>
+          </w:rPr>
+          <w:t xml:space="preserve">010 </w:t>
+        </w:r>
+        <w:r>
+          <w:rPr>
+            <w:rStyle w:val="Hyperlink"/>
+            <w:rFonts w:ascii="Segoe UI Emoji" w:hAnsi="Segoe UI Emoji" w:cs="Segoe UI Emoji"/>
+            <w:sz w:val="20"/>
+            <w:szCs w:val="20"/>
+          </w:rPr>
+          <w:t>🎥</w:t>
+        </w:r>
+        <w:r>
+          <w:rPr>
+            <w:rStyle w:val="Hyperlink"/>
+            <w:rFonts w:ascii="Arial" w:hAnsi="Arial" w:cs="Arial"/>
+            <w:sz w:val="20"/>
+            <w:szCs w:val="20"/>
+            <w:lang w:val="en-AE"/>
+          </w:rPr>
+          <w:t xml:space="preserve"> </w:t>
+        </w:r>
+        <w:r>
+          <w:rPr>
+            <w:rStyle w:val="Hyperlink"/>
+            <w:rFonts w:ascii="Arial" w:hAnsi="Arial" w:cs="Arial"/>
+            <w:b/>
+            <w:bCs/>
+            <w:sz w:val="20"/>
+            <w:szCs w:val="20"/>
+            <w:lang w:val="en-AE"/>
+          </w:rPr>
+          <w:t>Activity</w:t>
+        </w:r>
+        <w:r>
+          <w:rPr>
+            <w:rStyle w:val="Hyperlink"/>
+            <w:rFonts w:ascii="Arial" w:hAnsi="Arial" w:cs="Arial"/>
+            <w:sz w:val="20"/>
+            <w:szCs w:val="20"/>
+            <w:lang w:val="en-AE"/>
+          </w:rPr>
+          <w:t xml:space="preserve"> Covariance and Correlation</w:t>
+        </w:r>
+      </w:hyperlink>
+    </w:p>
+    <w:p>
+      <w:pPr>
+        <w:rPr>
+          <w:rFonts w:ascii="Arial" w:hAnsi="Arial" w:cs="Arial"/>
           <w:sz w:val="20"/>
           <w:szCs w:val="20"/>
           <w:lang w:val="en-AE"/>
         </w:rPr>
-        <w:t>Activity</w:t>
-      </w:r>
-      <w:r>
-        <w:rPr>
-          <w:rStyle w:val="Hyperlink"/>
+      </w:pPr>
+      <w:hyperlink r:id="rId51" w:history="1">
+        <w:r>
+          <w:rPr>
+            <w:rStyle w:val="Hyperlink"/>
+            <w:rFonts w:ascii="Arial" w:hAnsi="Arial" w:cs="Arial"/>
+            <w:sz w:val="20"/>
+            <w:szCs w:val="20"/>
+            <w:lang w:val="en-AE"/>
+          </w:rPr>
+          <w:t xml:space="preserve">011 </w:t>
+        </w:r>
+        <w:r>
+          <w:rPr>
+            <w:rStyle w:val="Hyperlink"/>
+            <w:rFonts w:ascii="Segoe UI Emoji" w:hAnsi="Segoe UI Emoji" w:cs="Segoe UI Emoji"/>
+            <w:sz w:val="20"/>
+            <w:szCs w:val="20"/>
+          </w:rPr>
+          <w:t>🎥</w:t>
+        </w:r>
+        <w:r>
+          <w:rPr>
+            <w:rStyle w:val="Hyperlink"/>
+            <w:rFonts w:ascii="Arial" w:hAnsi="Arial" w:cs="Arial"/>
+            <w:sz w:val="20"/>
+            <w:szCs w:val="20"/>
+            <w:lang w:val="en-AE"/>
+          </w:rPr>
+          <w:t xml:space="preserve"> </w:t>
+        </w:r>
+        <w:r>
+          <w:rPr>
+            <w:rStyle w:val="Hyperlink"/>
+            <w:rFonts w:ascii="Arial" w:hAnsi="Arial" w:cs="Arial"/>
+            <w:b/>
+            <w:bCs/>
+            <w:sz w:val="20"/>
+            <w:szCs w:val="20"/>
+            <w:lang w:val="en-AE"/>
+          </w:rPr>
+          <w:t>Exercise</w:t>
+        </w:r>
+        <w:r>
+          <w:rPr>
+            <w:rStyle w:val="Hyperlink"/>
+            <w:rFonts w:ascii="Arial" w:hAnsi="Arial" w:cs="Arial"/>
+            <w:sz w:val="20"/>
+            <w:szCs w:val="20"/>
+            <w:lang w:val="en-AE"/>
+          </w:rPr>
+          <w:t xml:space="preserve"> Conditional Probability</w:t>
+        </w:r>
+      </w:hyperlink>
+    </w:p>
+    <w:p>
+      <w:pPr>
+        <w:rPr>
           <w:rFonts w:ascii="Arial" w:hAnsi="Arial" w:cs="Arial"/>
           <w:sz w:val="20"/>
           <w:szCs w:val="20"/>
           <w:lang w:val="en-AE"/>
         </w:rPr>
-        <w:t xml:space="preserve"> Using mean, median, and mode in Python</w:t>
-      </w:r>
-      <w:r>
-        <w:rPr>
-          <w:rFonts w:ascii="Arial" w:hAnsi="Arial" w:cs="Arial"/>
-          <w:sz w:val="20"/>
-          <w:szCs w:val="20"/>
-        </w:rPr>
-        <w:fldChar w:fldCharType="end"/>
-      </w:r>
-    </w:p>
-    <w:p>
-      <w:pPr>
-        <w:rPr>
-          <w:rFonts w:ascii="Arial" w:hAnsi="Arial" w:cs="Arial"/>
-          <w:sz w:val="20"/>
-          <w:szCs w:val="20"/>
-          <w:lang w:val="en-AE"/>
-        </w:rPr>
-      </w:pPr>
-      <w:r>
-        <w:rPr>
-          <w:rFonts w:ascii="Arial" w:hAnsi="Arial" w:cs="Arial"/>
-          <w:sz w:val="20"/>
-          <w:szCs w:val="20"/>
-        </w:rPr>
-        <w:fldChar w:fldCharType="begin"/>
-      </w:r>
-      <w:r>
-        <w:rPr>
-          <w:rFonts w:ascii="Arial" w:hAnsi="Arial" w:cs="Arial"/>
-          <w:sz w:val="20"/>
-          <w:szCs w:val="20"/>
-          <w:lang w:val="en-AE"/>
-        </w:rPr>
-        <w:instrText>HYPERLINK "https://drive.google.com/open?id=1zAnfhPQ4y3RNrgvkWVvq4wMYL0xebEVi"</w:instrText>
-      </w:r>
-      <w:r>
-        <w:rPr>
-          <w:rFonts w:ascii="Arial" w:hAnsi="Arial" w:cs="Arial"/>
-          <w:sz w:val="20"/>
-          <w:szCs w:val="20"/>
-        </w:rPr>
-      </w:r>
-      <w:r>
-        <w:rPr>
-          <w:rFonts w:ascii="Arial" w:hAnsi="Arial" w:cs="Arial"/>
-          <w:sz w:val="20"/>
-          <w:szCs w:val="20"/>
-        </w:rPr>
-        <w:fldChar w:fldCharType="separate"/>
-      </w:r>
-      <w:r>
-        <w:rPr>
-          <w:rStyle w:val="Hyperlink"/>
-          <w:rFonts w:ascii="Arial" w:hAnsi="Arial" w:cs="Arial"/>
-          <w:sz w:val="20"/>
-          <w:szCs w:val="20"/>
-          <w:lang w:val="en-AE"/>
-        </w:rPr>
-        <w:t xml:space="preserve">004 </w:t>
-      </w:r>
-      <w:r>
-        <w:rPr>
-          <w:rStyle w:val="Hyperlink"/>
-          <w:rFonts w:ascii="Segoe UI Emoji" w:hAnsi="Segoe UI Emoji" w:cs="Segoe UI Emoji"/>
-          <w:sz w:val="20"/>
-          <w:szCs w:val="20"/>
-        </w:rPr>
-        <w:t>🎥</w:t>
-      </w:r>
-      <w:r>
-        <w:rPr>
-          <w:rStyle w:val="Hyperlink"/>
-          <w:rFonts w:ascii="Arial" w:hAnsi="Arial" w:cs="Arial"/>
-          <w:sz w:val="20"/>
-          <w:szCs w:val="20"/>
-          <w:lang w:val="en-AE"/>
-        </w:rPr>
-        <w:t xml:space="preserve"> </w:t>
-      </w:r>
-      <w:r>
-        <w:rPr>
-          <w:rStyle w:val="Hyperlink"/>
-          <w:rFonts w:ascii="Arial" w:hAnsi="Arial" w:cs="Arial"/>
-          <w:b/>
-          <w:bCs/>
-          <w:sz w:val="20"/>
-          <w:szCs w:val="20"/>
-          <w:lang w:val="en-AE"/>
-        </w:rPr>
-        <w:t>Activity</w:t>
-      </w:r>
-      <w:r>
-        <w:rPr>
-          <w:rStyle w:val="Hyperlink"/>
-          <w:rFonts w:ascii="Arial" w:hAnsi="Arial" w:cs="Arial"/>
-          <w:sz w:val="20"/>
-          <w:szCs w:val="20"/>
-          <w:lang w:val="en-AE"/>
-        </w:rPr>
-        <w:t xml:space="preserve"> Variation and Standard Deviation</w:t>
-      </w:r>
-      <w:r>
-        <w:rPr>
-          <w:rFonts w:ascii="Arial" w:hAnsi="Arial" w:cs="Arial"/>
-          <w:sz w:val="20"/>
-          <w:szCs w:val="20"/>
-        </w:rPr>
-        <w:fldChar w:fldCharType="end"/>
-      </w:r>
-    </w:p>
-    <w:p>
-      <w:pPr>
-        <w:rPr>
-          <w:rFonts w:ascii="Arial" w:hAnsi="Arial" w:cs="Arial"/>
-          <w:sz w:val="20"/>
-          <w:szCs w:val="20"/>
-          <w:lang w:val="en-AE"/>
-        </w:rPr>
-      </w:pPr>
-      <w:r>
-        <w:rPr>
-          <w:rFonts w:ascii="Arial" w:hAnsi="Arial" w:cs="Arial"/>
-          <w:sz w:val="20"/>
-          <w:szCs w:val="20"/>
-        </w:rPr>
-        <w:fldChar w:fldCharType="begin"/>
-      </w:r>
-      <w:r>
-        <w:rPr>
-          <w:rFonts w:ascii="Arial" w:hAnsi="Arial" w:cs="Arial"/>
-          <w:sz w:val="20"/>
-          <w:szCs w:val="20"/>
-          <w:lang w:val="en-AE"/>
-        </w:rPr>
-        <w:instrText>HYPERLINK "https://drive.google.com/open?id=12g0_cIFv_ONYCFaksLoDMjhWbZTEmcw1"</w:instrText>
-      </w:r>
-      <w:r>
-        <w:rPr>
-          <w:rFonts w:ascii="Arial" w:hAnsi="Arial" w:cs="Arial"/>
-          <w:sz w:val="20"/>
-          <w:szCs w:val="20"/>
-        </w:rPr>
-      </w:r>
-      <w:r>
-        <w:rPr>
-          <w:rFonts w:ascii="Arial" w:hAnsi="Arial" w:cs="Arial"/>
-          <w:sz w:val="20"/>
-          <w:szCs w:val="20"/>
-        </w:rPr>
-        <w:fldChar w:fldCharType="separate"/>
-      </w:r>
-      <w:r>
-        <w:rPr>
-          <w:rStyle w:val="Hyperlink"/>
-          <w:rFonts w:ascii="Arial" w:hAnsi="Arial" w:cs="Arial"/>
-          <w:sz w:val="20"/>
-          <w:szCs w:val="20"/>
-          <w:lang w:val="en-AE"/>
-        </w:rPr>
-        <w:t xml:space="preserve">005 </w:t>
-      </w:r>
-      <w:r>
-        <w:rPr>
-          <w:rStyle w:val="Hyperlink"/>
-          <w:rFonts w:ascii="Segoe UI Emoji" w:hAnsi="Segoe UI Emoji" w:cs="Segoe UI Emoji"/>
-          <w:sz w:val="20"/>
-          <w:szCs w:val="20"/>
-        </w:rPr>
-        <w:t>🎥</w:t>
-      </w:r>
-      <w:r>
-        <w:rPr>
-          <w:rStyle w:val="Hyperlink"/>
-          <w:rFonts w:ascii="Arial" w:hAnsi="Arial" w:cs="Arial"/>
-          <w:sz w:val="20"/>
-          <w:szCs w:val="20"/>
-          <w:lang w:val="en-AE"/>
-        </w:rPr>
-        <w:t xml:space="preserve"> Probability Density Function; Probability Mass Function</w:t>
-      </w:r>
-      <w:r>
-        <w:rPr>
-          <w:rFonts w:ascii="Arial" w:hAnsi="Arial" w:cs="Arial"/>
-          <w:sz w:val="20"/>
-          <w:szCs w:val="20"/>
-        </w:rPr>
-        <w:fldChar w:fldCharType="end"/>
-      </w:r>
-    </w:p>
-    <w:p>
-      <w:pPr>
-        <w:rPr>
-          <w:rFonts w:ascii="Arial" w:hAnsi="Arial" w:cs="Arial"/>
-          <w:sz w:val="20"/>
-          <w:szCs w:val="20"/>
-        </w:rPr>
-      </w:pPr>
-      <w:r>
-        <w:rPr>
-          <w:rFonts w:ascii="Arial" w:hAnsi="Arial" w:cs="Arial"/>
-          <w:sz w:val="20"/>
-          <w:szCs w:val="20"/>
-        </w:rPr>
-        <w:fldChar w:fldCharType="begin"/>
-      </w:r>
-      <w:r>
-        <w:rPr>
-          <w:rFonts w:ascii="Arial" w:hAnsi="Arial" w:cs="Arial"/>
-          <w:sz w:val="20"/>
-          <w:szCs w:val="20"/>
-        </w:rPr>
-        <w:instrText>HYPERLINK "https://drive.google.com/open?id=1vVoF7oFF-bFgdYuEe4PKgt7S_jXkKoTN"</w:instrText>
-      </w:r>
-      <w:r>
-        <w:rPr>
-          <w:rFonts w:ascii="Arial" w:hAnsi="Arial" w:cs="Arial"/>
-          <w:sz w:val="20"/>
-          <w:szCs w:val="20"/>
-        </w:rPr>
-      </w:r>
-      <w:r>
-        <w:rPr>
-          <w:rFonts w:ascii="Arial" w:hAnsi="Arial" w:cs="Arial"/>
-          <w:sz w:val="20"/>
-          <w:szCs w:val="20"/>
-        </w:rPr>
-        <w:fldChar w:fldCharType="separate"/>
-      </w:r>
-      <w:r>
-        <w:rPr>
-          <w:rStyle w:val="Hyperlink"/>
-          <w:rFonts w:ascii="Arial" w:hAnsi="Arial" w:cs="Arial"/>
-          <w:sz w:val="20"/>
-          <w:szCs w:val="20"/>
-        </w:rPr>
-        <w:t xml:space="preserve">006 </w:t>
-      </w:r>
-      <w:r>
-        <w:rPr>
-          <w:rStyle w:val="Hyperlink"/>
-          <w:rFonts w:ascii="Segoe UI Emoji" w:hAnsi="Segoe UI Emoji" w:cs="Segoe UI Emoji"/>
-          <w:sz w:val="20"/>
-          <w:szCs w:val="20"/>
-        </w:rPr>
-        <w:t>🎥</w:t>
-      </w:r>
-      <w:r>
-        <w:rPr>
-          <w:rStyle w:val="Hyperlink"/>
-          <w:rFonts w:ascii="Arial" w:hAnsi="Arial" w:cs="Arial"/>
-          <w:sz w:val="20"/>
-          <w:szCs w:val="20"/>
-        </w:rPr>
-        <w:t xml:space="preserve"> Common Data </w:t>
-      </w:r>
-      <w:proofErr w:type="spellStart"/>
-      <w:r>
-        <w:rPr>
-          <w:rStyle w:val="Hyperlink"/>
-          <w:rFonts w:ascii="Arial" w:hAnsi="Arial" w:cs="Arial"/>
-          <w:sz w:val="20"/>
-          <w:szCs w:val="20"/>
-        </w:rPr>
-        <w:t>Distributions</w:t>
-      </w:r>
-      <w:proofErr w:type="spellEnd"/>
-      <w:r>
-        <w:rPr>
-          <w:rStyle w:val="Hyperlink"/>
-          <w:rFonts w:ascii="Arial" w:hAnsi="Arial" w:cs="Arial"/>
-          <w:sz w:val="20"/>
-          <w:szCs w:val="20"/>
-        </w:rPr>
-        <w:t xml:space="preserve"> (Normal, Binomial, </w:t>
-      </w:r>
-      <w:proofErr w:type="gramStart"/>
-      <w:r>
-        <w:rPr>
-          <w:rStyle w:val="Hyperlink"/>
-          <w:rFonts w:ascii="Arial" w:hAnsi="Arial" w:cs="Arial"/>
-          <w:sz w:val="20"/>
-          <w:szCs w:val="20"/>
-        </w:rPr>
-        <w:t xml:space="preserve">Poisson, </w:t>
-      </w:r>
-      <w:proofErr w:type="spellStart"/>
-      <w:r>
-        <w:rPr>
-          <w:rStyle w:val="Hyperlink"/>
-          <w:rFonts w:ascii="Arial" w:hAnsi="Arial" w:cs="Arial"/>
-          <w:sz w:val="20"/>
-          <w:szCs w:val="20"/>
-        </w:rPr>
-        <w:t>etc</w:t>
-      </w:r>
-      <w:proofErr w:type="spellEnd"/>
-      <w:proofErr w:type="gramEnd"/>
-      <w:r>
-        <w:rPr>
-          <w:rStyle w:val="Hyperlink"/>
-          <w:rFonts w:ascii="Arial" w:hAnsi="Arial" w:cs="Arial"/>
-          <w:sz w:val="20"/>
-          <w:szCs w:val="20"/>
-        </w:rPr>
-        <w:t>)</w:t>
-      </w:r>
-      <w:r>
-        <w:rPr>
-          <w:rFonts w:ascii="Arial" w:hAnsi="Arial" w:cs="Arial"/>
-          <w:sz w:val="20"/>
-          <w:szCs w:val="20"/>
-        </w:rPr>
-        <w:fldChar w:fldCharType="end"/>
-      </w:r>
-    </w:p>
-    <w:p>
-      <w:pPr>
-        <w:rPr>
-          <w:rFonts w:ascii="Arial" w:hAnsi="Arial" w:cs="Arial"/>
-          <w:sz w:val="20"/>
-          <w:szCs w:val="20"/>
-        </w:rPr>
-      </w:pPr>
-      <w:hyperlink r:id="rId19" w:history="1">
+      </w:pPr>
+      <w:hyperlink r:id="rId52" w:history="1">
+        <w:r>
+          <w:rPr>
+            <w:rStyle w:val="Hyperlink"/>
+            <w:rFonts w:ascii="Arial" w:hAnsi="Arial" w:cs="Arial"/>
+            <w:sz w:val="20"/>
+            <w:szCs w:val="20"/>
+            <w:lang w:val="en-AE"/>
+          </w:rPr>
+          <w:t xml:space="preserve">012 </w:t>
+        </w:r>
+        <w:r>
+          <w:rPr>
+            <w:rStyle w:val="Hyperlink"/>
+            <w:rFonts w:ascii="Segoe UI Emoji" w:hAnsi="Segoe UI Emoji" w:cs="Segoe UI Emoji"/>
+            <w:sz w:val="20"/>
+            <w:szCs w:val="20"/>
+          </w:rPr>
+          <w:t>🎥</w:t>
+        </w:r>
+        <w:r>
+          <w:rPr>
+            <w:rStyle w:val="Hyperlink"/>
+            <w:rFonts w:ascii="Arial" w:hAnsi="Arial" w:cs="Arial"/>
+            <w:sz w:val="20"/>
+            <w:szCs w:val="20"/>
+            <w:lang w:val="en-AE"/>
+          </w:rPr>
+          <w:t xml:space="preserve"> Exercise Solution Conditional Probability of Purchase by Age</w:t>
+        </w:r>
+      </w:hyperlink>
+    </w:p>
+    <w:p>
+      <w:pPr>
+        <w:rPr>
+          <w:rFonts w:ascii="Arial" w:hAnsi="Arial" w:cs="Arial"/>
+          <w:sz w:val="20"/>
+          <w:szCs w:val="20"/>
+        </w:rPr>
+      </w:pPr>
+      <w:hyperlink r:id="rId53" w:history="1">
         <w:r>
           <w:rPr>
             <w:rStyle w:val="Hyperlink"/>
@@ -5017,7 +6089,7 @@
             <w:sz w:val="20"/>
             <w:szCs w:val="20"/>
           </w:rPr>
-          <w:t xml:space="preserve">007 </w:t>
+          <w:t xml:space="preserve">013 </w:t>
         </w:r>
         <w:r>
           <w:rPr>
@@ -5042,12 +6114,10 @@
           <w:rPr>
             <w:rStyle w:val="Hyperlink"/>
             <w:rFonts w:ascii="Arial" w:hAnsi="Arial" w:cs="Arial"/>
-            <w:b/>
-            <w:bCs/>
             <w:sz w:val="20"/>
             <w:szCs w:val="20"/>
           </w:rPr>
-          <w:t>Activity</w:t>
+          <w:t>Bayes</w:t>
         </w:r>
         <w:proofErr w:type="spellEnd"/>
         <w:r>
@@ -5057,7 +6127,7 @@
             <w:sz w:val="20"/>
             <w:szCs w:val="20"/>
           </w:rPr>
-          <w:t xml:space="preserve"> </w:t>
+          <w:t xml:space="preserve">' </w:t>
         </w:r>
         <w:proofErr w:type="spellStart"/>
         <w:r>
@@ -5067,676 +6137,10 @@
             <w:sz w:val="20"/>
             <w:szCs w:val="20"/>
           </w:rPr>
-          <w:t>Percentiles</w:t>
-        </w:r>
-        <w:proofErr w:type="spellEnd"/>
-        <w:r>
-          <w:rPr>
-            <w:rStyle w:val="Hyperlink"/>
-            <w:rFonts w:ascii="Arial" w:hAnsi="Arial" w:cs="Arial"/>
-            <w:sz w:val="20"/>
-            <w:szCs w:val="20"/>
-          </w:rPr>
-          <w:t xml:space="preserve"> </w:t>
-        </w:r>
-        <w:proofErr w:type="spellStart"/>
-        <w:r>
-          <w:rPr>
-            <w:rStyle w:val="Hyperlink"/>
-            <w:rFonts w:ascii="Arial" w:hAnsi="Arial" w:cs="Arial"/>
-            <w:sz w:val="20"/>
-            <w:szCs w:val="20"/>
-          </w:rPr>
-          <w:t>and</w:t>
-        </w:r>
-        <w:proofErr w:type="spellEnd"/>
-        <w:r>
-          <w:rPr>
-            <w:rStyle w:val="Hyperlink"/>
-            <w:rFonts w:ascii="Arial" w:hAnsi="Arial" w:cs="Arial"/>
-            <w:sz w:val="20"/>
-            <w:szCs w:val="20"/>
-          </w:rPr>
-          <w:t xml:space="preserve"> </w:t>
-        </w:r>
-        <w:proofErr w:type="spellStart"/>
-        <w:r>
-          <w:rPr>
-            <w:rStyle w:val="Hyperlink"/>
-            <w:rFonts w:ascii="Arial" w:hAnsi="Arial" w:cs="Arial"/>
-            <w:sz w:val="20"/>
-            <w:szCs w:val="20"/>
-          </w:rPr>
-          <w:t>Moments</w:t>
+          <w:t>Theorem</w:t>
         </w:r>
         <w:proofErr w:type="spellEnd"/>
       </w:hyperlink>
-    </w:p>
-    <w:p>
-      <w:pPr>
-        <w:rPr>
-          <w:rFonts w:ascii="Arial" w:hAnsi="Arial" w:cs="Arial"/>
-          <w:sz w:val="20"/>
-          <w:szCs w:val="20"/>
-          <w:lang w:val="en-AE"/>
-        </w:rPr>
-      </w:pPr>
-      <w:r>
-        <w:rPr>
-          <w:rFonts w:ascii="Arial" w:hAnsi="Arial" w:cs="Arial"/>
-          <w:sz w:val="20"/>
-          <w:szCs w:val="20"/>
-        </w:rPr>
-        <w:fldChar w:fldCharType="begin"/>
-      </w:r>
-      <w:r>
-        <w:rPr>
-          <w:rFonts w:ascii="Arial" w:hAnsi="Arial" w:cs="Arial"/>
-          <w:sz w:val="20"/>
-          <w:szCs w:val="20"/>
-          <w:lang w:val="en-AE"/>
-        </w:rPr>
-        <w:instrText>HYPERLINK "https://drive.google.com/open?id=1Ef1zw9_Ls0u5YVNTD537tpajhz5V8g_P"</w:instrText>
-      </w:r>
-      <w:r>
-        <w:rPr>
-          <w:rFonts w:ascii="Arial" w:hAnsi="Arial" w:cs="Arial"/>
-          <w:sz w:val="20"/>
-          <w:szCs w:val="20"/>
-        </w:rPr>
-      </w:r>
-      <w:r>
-        <w:rPr>
-          <w:rFonts w:ascii="Arial" w:hAnsi="Arial" w:cs="Arial"/>
-          <w:sz w:val="20"/>
-          <w:szCs w:val="20"/>
-        </w:rPr>
-        <w:fldChar w:fldCharType="separate"/>
-      </w:r>
-      <w:r>
-        <w:rPr>
-          <w:rStyle w:val="Hyperlink"/>
-          <w:rFonts w:ascii="Arial" w:hAnsi="Arial" w:cs="Arial"/>
-          <w:sz w:val="20"/>
-          <w:szCs w:val="20"/>
-          <w:lang w:val="en-AE"/>
-        </w:rPr>
-        <w:t xml:space="preserve">008 </w:t>
-      </w:r>
-      <w:r>
-        <w:rPr>
-          <w:rStyle w:val="Hyperlink"/>
-          <w:rFonts w:ascii="Segoe UI Emoji" w:hAnsi="Segoe UI Emoji" w:cs="Segoe UI Emoji"/>
-          <w:sz w:val="20"/>
-          <w:szCs w:val="20"/>
-        </w:rPr>
-        <w:t>🎥</w:t>
-      </w:r>
-      <w:r>
-        <w:rPr>
-          <w:rStyle w:val="Hyperlink"/>
-          <w:rFonts w:ascii="Arial" w:hAnsi="Arial" w:cs="Arial"/>
-          <w:sz w:val="20"/>
-          <w:szCs w:val="20"/>
-          <w:lang w:val="en-AE"/>
-        </w:rPr>
-        <w:t xml:space="preserve"> </w:t>
-      </w:r>
-      <w:r>
-        <w:rPr>
-          <w:rStyle w:val="Hyperlink"/>
-          <w:rFonts w:ascii="Arial" w:hAnsi="Arial" w:cs="Arial"/>
-          <w:b/>
-          <w:bCs/>
-          <w:sz w:val="20"/>
-          <w:szCs w:val="20"/>
-          <w:lang w:val="en-AE"/>
-        </w:rPr>
-        <w:t>Activity</w:t>
-      </w:r>
-      <w:r>
-        <w:rPr>
-          <w:rStyle w:val="Hyperlink"/>
-          <w:rFonts w:ascii="Arial" w:hAnsi="Arial" w:cs="Arial"/>
-          <w:sz w:val="20"/>
-          <w:szCs w:val="20"/>
-          <w:lang w:val="en-AE"/>
-        </w:rPr>
-        <w:t xml:space="preserve"> A Crash Course in matplotlib</w:t>
-      </w:r>
-      <w:r>
-        <w:rPr>
-          <w:rFonts w:ascii="Arial" w:hAnsi="Arial" w:cs="Arial"/>
-          <w:sz w:val="20"/>
-          <w:szCs w:val="20"/>
-        </w:rPr>
-        <w:fldChar w:fldCharType="end"/>
-      </w:r>
-    </w:p>
-    <w:p>
-      <w:pPr>
-        <w:rPr>
-          <w:rFonts w:ascii="Arial" w:hAnsi="Arial" w:cs="Arial"/>
-          <w:sz w:val="20"/>
-          <w:szCs w:val="20"/>
-          <w:lang w:val="en-AE"/>
-        </w:rPr>
-      </w:pPr>
-      <w:r>
-        <w:rPr>
-          <w:rFonts w:ascii="Arial" w:hAnsi="Arial" w:cs="Arial"/>
-          <w:sz w:val="20"/>
-          <w:szCs w:val="20"/>
-        </w:rPr>
-        <w:fldChar w:fldCharType="begin"/>
-      </w:r>
-      <w:r>
-        <w:rPr>
-          <w:rFonts w:ascii="Arial" w:hAnsi="Arial" w:cs="Arial"/>
-          <w:sz w:val="20"/>
-          <w:szCs w:val="20"/>
-          <w:lang w:val="en-AE"/>
-        </w:rPr>
-        <w:instrText>HYPERLINK "https://drive.google.com/open?id=1-UJroO48iLpnjD3ORa8tYJ8T9zAxbiMJ"</w:instrText>
-      </w:r>
-      <w:r>
-        <w:rPr>
-          <w:rFonts w:ascii="Arial" w:hAnsi="Arial" w:cs="Arial"/>
-          <w:sz w:val="20"/>
-          <w:szCs w:val="20"/>
-        </w:rPr>
-      </w:r>
-      <w:r>
-        <w:rPr>
-          <w:rFonts w:ascii="Arial" w:hAnsi="Arial" w:cs="Arial"/>
-          <w:sz w:val="20"/>
-          <w:szCs w:val="20"/>
-        </w:rPr>
-        <w:fldChar w:fldCharType="separate"/>
-      </w:r>
-      <w:r>
-        <w:rPr>
-          <w:rStyle w:val="Hyperlink"/>
-          <w:rFonts w:ascii="Arial" w:hAnsi="Arial" w:cs="Arial"/>
-          <w:sz w:val="20"/>
-          <w:szCs w:val="20"/>
-          <w:lang w:val="en-AE"/>
-        </w:rPr>
-        <w:t xml:space="preserve">009 </w:t>
-      </w:r>
-      <w:r>
-        <w:rPr>
-          <w:rStyle w:val="Hyperlink"/>
-          <w:rFonts w:ascii="Segoe UI Emoji" w:hAnsi="Segoe UI Emoji" w:cs="Segoe UI Emoji"/>
-          <w:sz w:val="20"/>
-          <w:szCs w:val="20"/>
-        </w:rPr>
-        <w:t>🎥</w:t>
-      </w:r>
-      <w:r>
-        <w:rPr>
-          <w:rStyle w:val="Hyperlink"/>
-          <w:rFonts w:ascii="Arial" w:hAnsi="Arial" w:cs="Arial"/>
-          <w:sz w:val="20"/>
-          <w:szCs w:val="20"/>
-          <w:lang w:val="en-AE"/>
-        </w:rPr>
-        <w:t xml:space="preserve"> </w:t>
-      </w:r>
-      <w:r>
-        <w:rPr>
-          <w:rStyle w:val="Hyperlink"/>
-          <w:rFonts w:ascii="Arial" w:hAnsi="Arial" w:cs="Arial"/>
-          <w:b/>
-          <w:bCs/>
-          <w:sz w:val="20"/>
-          <w:szCs w:val="20"/>
-          <w:lang w:val="en-AE"/>
-        </w:rPr>
-        <w:t>Activity</w:t>
-      </w:r>
-      <w:r>
-        <w:rPr>
-          <w:rStyle w:val="Hyperlink"/>
-          <w:rFonts w:ascii="Arial" w:hAnsi="Arial" w:cs="Arial"/>
-          <w:sz w:val="20"/>
-          <w:szCs w:val="20"/>
-          <w:lang w:val="en-AE"/>
-        </w:rPr>
-        <w:t xml:space="preserve"> Advanced Visualization with Seaborn</w:t>
-      </w:r>
-      <w:r>
-        <w:rPr>
-          <w:rFonts w:ascii="Arial" w:hAnsi="Arial" w:cs="Arial"/>
-          <w:sz w:val="20"/>
-          <w:szCs w:val="20"/>
-        </w:rPr>
-        <w:fldChar w:fldCharType="end"/>
-      </w:r>
-    </w:p>
-    <w:p>
-      <w:pPr>
-        <w:rPr>
-          <w:rFonts w:ascii="Arial" w:hAnsi="Arial" w:cs="Arial"/>
-          <w:sz w:val="20"/>
-          <w:szCs w:val="20"/>
-        </w:rPr>
-      </w:pPr>
-      <w:r>
-        <w:rPr>
-          <w:rFonts w:ascii="Arial" w:hAnsi="Arial" w:cs="Arial"/>
-          <w:sz w:val="20"/>
-          <w:szCs w:val="20"/>
-        </w:rPr>
-        <w:fldChar w:fldCharType="begin"/>
-      </w:r>
-      <w:r>
-        <w:rPr>
-          <w:rFonts w:ascii="Arial" w:hAnsi="Arial" w:cs="Arial"/>
-          <w:sz w:val="20"/>
-          <w:szCs w:val="20"/>
-        </w:rPr>
-        <w:instrText>HYPERLINK "https://drive.google.com/open?id=1UJJCK-4tWkTsX6BSdz2FnFWP8cleOsX3"</w:instrText>
-      </w:r>
-      <w:r>
-        <w:rPr>
-          <w:rFonts w:ascii="Arial" w:hAnsi="Arial" w:cs="Arial"/>
-          <w:sz w:val="20"/>
-          <w:szCs w:val="20"/>
-        </w:rPr>
-      </w:r>
-      <w:r>
-        <w:rPr>
-          <w:rFonts w:ascii="Arial" w:hAnsi="Arial" w:cs="Arial"/>
-          <w:sz w:val="20"/>
-          <w:szCs w:val="20"/>
-        </w:rPr>
-        <w:fldChar w:fldCharType="separate"/>
-      </w:r>
-      <w:r>
-        <w:rPr>
-          <w:rStyle w:val="Hyperlink"/>
-          <w:rFonts w:ascii="Arial" w:hAnsi="Arial" w:cs="Arial"/>
-          <w:sz w:val="20"/>
-          <w:szCs w:val="20"/>
-        </w:rPr>
-        <w:t xml:space="preserve">010 </w:t>
-      </w:r>
-      <w:r>
-        <w:rPr>
-          <w:rStyle w:val="Hyperlink"/>
-          <w:rFonts w:ascii="Segoe UI Emoji" w:hAnsi="Segoe UI Emoji" w:cs="Segoe UI Emoji"/>
-          <w:sz w:val="20"/>
-          <w:szCs w:val="20"/>
-        </w:rPr>
-        <w:t>🎥</w:t>
-      </w:r>
-      <w:r>
-        <w:rPr>
-          <w:rStyle w:val="Hyperlink"/>
-          <w:rFonts w:ascii="Arial" w:hAnsi="Arial" w:cs="Arial"/>
-          <w:sz w:val="20"/>
-          <w:szCs w:val="20"/>
-        </w:rPr>
-        <w:t xml:space="preserve"> </w:t>
-      </w:r>
-      <w:proofErr w:type="spellStart"/>
-      <w:r>
-        <w:rPr>
-          <w:rStyle w:val="Hyperlink"/>
-          <w:rFonts w:ascii="Arial" w:hAnsi="Arial" w:cs="Arial"/>
-          <w:b/>
-          <w:bCs/>
-          <w:sz w:val="20"/>
-          <w:szCs w:val="20"/>
-        </w:rPr>
-        <w:t>Activity</w:t>
-      </w:r>
-      <w:proofErr w:type="spellEnd"/>
-      <w:r>
-        <w:rPr>
-          <w:rStyle w:val="Hyperlink"/>
-          <w:rFonts w:ascii="Arial" w:hAnsi="Arial" w:cs="Arial"/>
-          <w:sz w:val="20"/>
-          <w:szCs w:val="20"/>
-        </w:rPr>
-        <w:t xml:space="preserve"> </w:t>
-      </w:r>
-      <w:proofErr w:type="spellStart"/>
-      <w:r>
-        <w:rPr>
-          <w:rStyle w:val="Hyperlink"/>
-          <w:rFonts w:ascii="Arial" w:hAnsi="Arial" w:cs="Arial"/>
-          <w:sz w:val="20"/>
-          <w:szCs w:val="20"/>
-        </w:rPr>
-        <w:t>Covariance</w:t>
-      </w:r>
-      <w:proofErr w:type="spellEnd"/>
-      <w:r>
-        <w:rPr>
-          <w:rStyle w:val="Hyperlink"/>
-          <w:rFonts w:ascii="Arial" w:hAnsi="Arial" w:cs="Arial"/>
-          <w:sz w:val="20"/>
-          <w:szCs w:val="20"/>
-        </w:rPr>
-        <w:t xml:space="preserve"> </w:t>
-      </w:r>
-      <w:proofErr w:type="spellStart"/>
-      <w:r>
-        <w:rPr>
-          <w:rStyle w:val="Hyperlink"/>
-          <w:rFonts w:ascii="Arial" w:hAnsi="Arial" w:cs="Arial"/>
-          <w:sz w:val="20"/>
-          <w:szCs w:val="20"/>
-        </w:rPr>
-        <w:t>and</w:t>
-      </w:r>
-      <w:proofErr w:type="spellEnd"/>
-      <w:r>
-        <w:rPr>
-          <w:rStyle w:val="Hyperlink"/>
-          <w:rFonts w:ascii="Arial" w:hAnsi="Arial" w:cs="Arial"/>
-          <w:sz w:val="20"/>
-          <w:szCs w:val="20"/>
-        </w:rPr>
-        <w:t xml:space="preserve"> </w:t>
-      </w:r>
-      <w:proofErr w:type="spellStart"/>
-      <w:r>
-        <w:rPr>
-          <w:rStyle w:val="Hyperlink"/>
-          <w:rFonts w:ascii="Arial" w:hAnsi="Arial" w:cs="Arial"/>
-          <w:sz w:val="20"/>
-          <w:szCs w:val="20"/>
-        </w:rPr>
-        <w:t>Correlation</w:t>
-      </w:r>
-      <w:proofErr w:type="spellEnd"/>
-      <w:r>
-        <w:rPr>
-          <w:rFonts w:ascii="Arial" w:hAnsi="Arial" w:cs="Arial"/>
-          <w:sz w:val="20"/>
-          <w:szCs w:val="20"/>
-        </w:rPr>
-        <w:fldChar w:fldCharType="end"/>
-      </w:r>
-    </w:p>
-    <w:p>
-      <w:pPr>
-        <w:rPr>
-          <w:rFonts w:ascii="Arial" w:hAnsi="Arial" w:cs="Arial"/>
-          <w:sz w:val="20"/>
-          <w:szCs w:val="20"/>
-        </w:rPr>
-      </w:pPr>
-      <w:hyperlink r:id="rId20" w:history="1">
-        <w:r>
-          <w:rPr>
-            <w:rStyle w:val="Hyperlink"/>
-            <w:rFonts w:ascii="Arial" w:hAnsi="Arial" w:cs="Arial"/>
-            <w:sz w:val="20"/>
-            <w:szCs w:val="20"/>
-          </w:rPr>
-          <w:t xml:space="preserve">011 </w:t>
-        </w:r>
-        <w:r>
-          <w:rPr>
-            <w:rStyle w:val="Hyperlink"/>
-            <w:rFonts w:ascii="Segoe UI Emoji" w:hAnsi="Segoe UI Emoji" w:cs="Segoe UI Emoji"/>
-            <w:sz w:val="20"/>
-            <w:szCs w:val="20"/>
-          </w:rPr>
-          <w:t>🎥</w:t>
-        </w:r>
-        <w:r>
-          <w:rPr>
-            <w:rStyle w:val="Hyperlink"/>
-            <w:rFonts w:ascii="Arial" w:hAnsi="Arial" w:cs="Arial"/>
-            <w:sz w:val="20"/>
-            <w:szCs w:val="20"/>
-          </w:rPr>
-          <w:t xml:space="preserve"> </w:t>
-        </w:r>
-        <w:proofErr w:type="spellStart"/>
-        <w:r>
-          <w:rPr>
-            <w:rStyle w:val="Hyperlink"/>
-            <w:rFonts w:ascii="Arial" w:hAnsi="Arial" w:cs="Arial"/>
-            <w:b/>
-            <w:bCs/>
-            <w:sz w:val="20"/>
-            <w:szCs w:val="20"/>
-          </w:rPr>
-          <w:t>Exercise</w:t>
-        </w:r>
-        <w:proofErr w:type="spellEnd"/>
-        <w:r>
-          <w:rPr>
-            <w:rStyle w:val="Hyperlink"/>
-            <w:rFonts w:ascii="Arial" w:hAnsi="Arial" w:cs="Arial"/>
-            <w:sz w:val="20"/>
-            <w:szCs w:val="20"/>
-          </w:rPr>
-          <w:t xml:space="preserve"> </w:t>
-        </w:r>
-        <w:proofErr w:type="spellStart"/>
-        <w:r>
-          <w:rPr>
-            <w:rStyle w:val="Hyperlink"/>
-            <w:rFonts w:ascii="Arial" w:hAnsi="Arial" w:cs="Arial"/>
-            <w:sz w:val="20"/>
-            <w:szCs w:val="20"/>
-          </w:rPr>
-          <w:t>Conditional</w:t>
-        </w:r>
-        <w:proofErr w:type="spellEnd"/>
-        <w:r>
-          <w:rPr>
-            <w:rStyle w:val="Hyperlink"/>
-            <w:rFonts w:ascii="Arial" w:hAnsi="Arial" w:cs="Arial"/>
-            <w:sz w:val="20"/>
-            <w:szCs w:val="20"/>
-          </w:rPr>
-          <w:t xml:space="preserve"> </w:t>
-        </w:r>
-        <w:proofErr w:type="spellStart"/>
-        <w:r>
-          <w:rPr>
-            <w:rStyle w:val="Hyperlink"/>
-            <w:rFonts w:ascii="Arial" w:hAnsi="Arial" w:cs="Arial"/>
-            <w:sz w:val="20"/>
-            <w:szCs w:val="20"/>
-          </w:rPr>
-          <w:t>Probability</w:t>
-        </w:r>
-        <w:proofErr w:type="spellEnd"/>
-      </w:hyperlink>
-    </w:p>
-    <w:p>
-      <w:pPr>
-        <w:rPr>
-          <w:rFonts w:ascii="Arial" w:hAnsi="Arial" w:cs="Arial"/>
-          <w:sz w:val="20"/>
-          <w:szCs w:val="20"/>
-          <w:lang w:val="en-AE"/>
-        </w:rPr>
-      </w:pPr>
-      <w:r>
-        <w:rPr>
-          <w:rFonts w:ascii="Arial" w:hAnsi="Arial" w:cs="Arial"/>
-          <w:sz w:val="20"/>
-          <w:szCs w:val="20"/>
-        </w:rPr>
-        <w:fldChar w:fldCharType="begin"/>
-      </w:r>
-      <w:r>
-        <w:rPr>
-          <w:rFonts w:ascii="Arial" w:hAnsi="Arial" w:cs="Arial"/>
-          <w:sz w:val="20"/>
-          <w:szCs w:val="20"/>
-          <w:lang w:val="en-AE"/>
-        </w:rPr>
-        <w:instrText>HYPERLINK "https://drive.google.com/open?id=1x3DQgCihVeNw_iWzsLsYE1dPa3gdyLAG"</w:instrText>
-      </w:r>
-      <w:r>
-        <w:rPr>
-          <w:rFonts w:ascii="Arial" w:hAnsi="Arial" w:cs="Arial"/>
-          <w:sz w:val="20"/>
-          <w:szCs w:val="20"/>
-        </w:rPr>
-      </w:r>
-      <w:r>
-        <w:rPr>
-          <w:rFonts w:ascii="Arial" w:hAnsi="Arial" w:cs="Arial"/>
-          <w:sz w:val="20"/>
-          <w:szCs w:val="20"/>
-        </w:rPr>
-        <w:fldChar w:fldCharType="separate"/>
-      </w:r>
-      <w:r>
-        <w:rPr>
-          <w:rStyle w:val="Hyperlink"/>
-          <w:rFonts w:ascii="Arial" w:hAnsi="Arial" w:cs="Arial"/>
-          <w:sz w:val="20"/>
-          <w:szCs w:val="20"/>
-          <w:lang w:val="en-AE"/>
-        </w:rPr>
-        <w:t xml:space="preserve">012 </w:t>
-      </w:r>
-      <w:r>
-        <w:rPr>
-          <w:rStyle w:val="Hyperlink"/>
-          <w:rFonts w:ascii="Segoe UI Emoji" w:hAnsi="Segoe UI Emoji" w:cs="Segoe UI Emoji"/>
-          <w:sz w:val="20"/>
-          <w:szCs w:val="20"/>
-        </w:rPr>
-        <w:t>🎥</w:t>
-      </w:r>
-      <w:r>
-        <w:rPr>
-          <w:rStyle w:val="Hyperlink"/>
-          <w:rFonts w:ascii="Arial" w:hAnsi="Arial" w:cs="Arial"/>
-          <w:sz w:val="20"/>
-          <w:szCs w:val="20"/>
-          <w:lang w:val="en-AE"/>
-        </w:rPr>
-        <w:t xml:space="preserve"> Exercise Solution Conditional Probability of Purchase by Age</w:t>
-      </w:r>
-      <w:r>
-        <w:rPr>
-          <w:rFonts w:ascii="Arial" w:hAnsi="Arial" w:cs="Arial"/>
-          <w:sz w:val="20"/>
-          <w:szCs w:val="20"/>
-        </w:rPr>
-        <w:fldChar w:fldCharType="end"/>
-      </w:r>
-    </w:p>
-    <w:p>
-      <w:pPr>
-        <w:rPr>
-          <w:rFonts w:ascii="Arial" w:hAnsi="Arial" w:cs="Arial"/>
-          <w:sz w:val="20"/>
-          <w:szCs w:val="20"/>
-        </w:rPr>
-      </w:pPr>
-      <w:r>
-        <w:rPr>
-          <w:rFonts w:ascii="Arial" w:hAnsi="Arial" w:cs="Arial"/>
-          <w:sz w:val="20"/>
-          <w:szCs w:val="20"/>
-        </w:rPr>
-        <w:fldChar w:fldCharType="begin"/>
-      </w:r>
-      <w:r>
-        <w:rPr>
-          <w:rFonts w:ascii="Arial" w:hAnsi="Arial" w:cs="Arial"/>
-          <w:sz w:val="20"/>
-          <w:szCs w:val="20"/>
-        </w:rPr>
-        <w:instrText>HYPERLINK "https://drive.google.com/open?id=1tu4NQCTifK4SsQk9zqAcgT1DydXD0zZg"</w:instrText>
-      </w:r>
-      <w:r>
-        <w:rPr>
-          <w:rFonts w:ascii="Arial" w:hAnsi="Arial" w:cs="Arial"/>
-          <w:sz w:val="20"/>
-          <w:szCs w:val="20"/>
-        </w:rPr>
-      </w:r>
-      <w:r>
-        <w:rPr>
-          <w:rFonts w:ascii="Arial" w:hAnsi="Arial" w:cs="Arial"/>
-          <w:sz w:val="20"/>
-          <w:szCs w:val="20"/>
-        </w:rPr>
-        <w:fldChar w:fldCharType="separate"/>
-      </w:r>
-      <w:r>
-        <w:rPr>
-          <w:rStyle w:val="Hyperlink"/>
-          <w:rFonts w:ascii="Arial" w:hAnsi="Arial" w:cs="Arial"/>
-          <w:sz w:val="20"/>
-          <w:szCs w:val="20"/>
-        </w:rPr>
-        <w:t xml:space="preserve">013 </w:t>
-      </w:r>
-      <w:r>
-        <w:rPr>
-          <w:rStyle w:val="Hyperlink"/>
-          <w:rFonts w:ascii="Segoe UI Emoji" w:hAnsi="Segoe UI Emoji" w:cs="Segoe UI Emoji"/>
-          <w:sz w:val="20"/>
-          <w:szCs w:val="20"/>
-        </w:rPr>
-        <w:t>🎥</w:t>
-      </w:r>
-      <w:r>
-        <w:rPr>
-          <w:rStyle w:val="Hyperlink"/>
-          <w:rFonts w:ascii="Arial" w:hAnsi="Arial" w:cs="Arial"/>
-          <w:sz w:val="20"/>
-          <w:szCs w:val="20"/>
-        </w:rPr>
-        <w:t xml:space="preserve"> </w:t>
-      </w:r>
-      <w:proofErr w:type="spellStart"/>
-      <w:r>
-        <w:rPr>
-          <w:rStyle w:val="Hyperlink"/>
-          <w:rFonts w:ascii="Arial" w:hAnsi="Arial" w:cs="Arial"/>
-          <w:sz w:val="20"/>
-          <w:szCs w:val="20"/>
-        </w:rPr>
-        <w:t>Bayes</w:t>
-      </w:r>
-      <w:proofErr w:type="spellEnd"/>
-      <w:r>
-        <w:rPr>
-          <w:rStyle w:val="Hyperlink"/>
-          <w:rFonts w:ascii="Arial" w:hAnsi="Arial" w:cs="Arial"/>
-          <w:sz w:val="20"/>
-          <w:szCs w:val="20"/>
-        </w:rPr>
-        <w:t xml:space="preserve">' </w:t>
-      </w:r>
-      <w:proofErr w:type="spellStart"/>
-      <w:r>
-        <w:rPr>
-          <w:rStyle w:val="Hyperlink"/>
-          <w:rFonts w:ascii="Arial" w:hAnsi="Arial" w:cs="Arial"/>
-          <w:sz w:val="20"/>
-          <w:szCs w:val="20"/>
-        </w:rPr>
-        <w:t>Theorem</w:t>
-      </w:r>
-      <w:proofErr w:type="spellEnd"/>
-      <w:r>
-        <w:rPr>
-          <w:rFonts w:ascii="Arial" w:hAnsi="Arial" w:cs="Arial"/>
-          <w:sz w:val="20"/>
-          <w:szCs w:val="20"/>
-        </w:rPr>
-        <w:fldChar w:fldCharType="end"/>
-      </w:r>
     </w:p>
     <w:p/>
     <w:sectPr>
@@ -6859,7 +7263,7 @@
   <w:style w:type="paragraph" w:default="1" w:styleId="Normal">
     <w:name w:val="Normal"/>
     <w:qFormat/>
-    <w:rsid w:val="009F42FA"/>
+    <w:rsid w:val="003A4828"/>
     <w:pPr>
       <w:spacing w:line="256" w:lineRule="auto"/>
     </w:pPr>

</xml_diff>